<commit_message>
Changed VPP, added lab 4 report
</commit_message>
<xml_diff>
--- a/Deliverables/Lab 4/Lab 4 Report.docx
+++ b/Deliverables/Lab 4/Lab 4 Report.docx
@@ -72,7 +72,7 @@
           <wp:inline distB="114300" distT="114300" distL="114300" distR="114300">
             <wp:extent cx="4105275" cy="1642802"/>
             <wp:effectExtent b="0" l="0" r="0" t="0"/>
-            <wp:docPr id="61" name="image1.png"/>
+            <wp:docPr id="60" name="image1.png"/>
             <a:graphic>
               <a:graphicData uri="http://schemas.openxmlformats.org/drawingml/2006/picture">
                 <pic:pic>
@@ -776,7 +776,7 @@
               </w:rPr>
               <w:t xml:space="preserve">1.0 Source Code</w:t>
               <w:tab/>
-              <w:t xml:space="preserve">4</w:t>
+              <w:t xml:space="preserve">3</w:t>
             </w:r>
           </w:hyperlink>
           <w:r>
@@ -871,9 +871,58 @@
                 <w:vertAlign w:val="baseline"/>
                 <w:rtl w:val="0"/>
               </w:rPr>
-              <w:t xml:space="preserve">2.1 Black Box Testing</w:t>
+              <w:t xml:space="preserve">2.1.1 Black Box Testing</w:t>
               <w:tab/>
               <w:t xml:space="preserve">4</w:t>
+            </w:r>
+          </w:hyperlink>
+          <w:r>
+            <w:rPr>
+              <w:rtl w:val="0"/>
+            </w:rPr>
+          </w:r>
+        </w:p>
+        <w:p>
+          <w:pPr>
+            <w:widowControl w:val="0"/>
+            <w:tabs>
+              <w:tab w:val="right" w:leader="none" w:pos="12000"/>
+            </w:tabs>
+            <w:spacing w:before="60" w:line="240" w:lineRule="auto"/>
+            <w:ind w:left="360" w:firstLine="0"/>
+            <w:rPr>
+              <w:rFonts w:ascii="Arial" w:cs="Arial" w:eastAsia="Arial" w:hAnsi="Arial"/>
+              <w:b w:val="0"/>
+              <w:i w:val="0"/>
+              <w:smallCaps w:val="0"/>
+              <w:strike w:val="0"/>
+              <w:color w:val="000000"/>
+              <w:sz w:val="22"/>
+              <w:szCs w:val="22"/>
+              <w:u w:val="none"/>
+              <w:shd w:fill="auto" w:val="clear"/>
+              <w:vertAlign w:val="baseline"/>
+            </w:rPr>
+          </w:pPr>
+          <w:hyperlink w:anchor="_heading=h.mtb8bjm8e3jg">
+            <w:r>
+              <w:rPr>
+                <w:rFonts w:ascii="Arial" w:cs="Arial" w:eastAsia="Arial" w:hAnsi="Arial"/>
+                <w:b w:val="0"/>
+                <w:i w:val="0"/>
+                <w:smallCaps w:val="0"/>
+                <w:strike w:val="0"/>
+                <w:color w:val="000000"/>
+                <w:sz w:val="22"/>
+                <w:szCs w:val="22"/>
+                <w:u w:val="none"/>
+                <w:shd w:fill="auto" w:val="clear"/>
+                <w:vertAlign w:val="baseline"/>
+                <w:rtl w:val="0"/>
+              </w:rPr>
+              <w:t xml:space="preserve">2.1.2 Black Box Testing (Searcher Set Up Page)</w:t>
+              <w:tab/>
+              <w:t xml:space="preserve">5</w:t>
             </w:r>
           </w:hyperlink>
           <w:r>
@@ -922,7 +971,7 @@
               </w:rPr>
               <w:t xml:space="preserve">2.2 White Box Testing</w:t>
               <w:tab/>
-              <w:t xml:space="preserve">5</w:t>
+              <w:t xml:space="preserve">6</w:t>
             </w:r>
           </w:hyperlink>
           <w:r>
@@ -971,7 +1020,7 @@
               </w:rPr>
               <w:t xml:space="preserve">2.2.1 Sign Up White Box Testing</w:t>
               <w:tab/>
-              <w:t xml:space="preserve">5</w:t>
+              <w:t xml:space="preserve">7</w:t>
             </w:r>
           </w:hyperlink>
           <w:r>
@@ -1018,9 +1067,106 @@
                 <w:vertAlign w:val="baseline"/>
                 <w:rtl w:val="0"/>
               </w:rPr>
-              <w:t xml:space="preserve">2.2.2 Sign Up White Box Testing</w:t>
+              <w:t xml:space="preserve">2.2.2 getJobs White Box Testing</w:t>
               <w:tab/>
-              <w:t xml:space="preserve">7</w:t>
+              <w:t xml:space="preserve">9</w:t>
+            </w:r>
+          </w:hyperlink>
+          <w:r>
+            <w:rPr>
+              <w:rtl w:val="0"/>
+            </w:rPr>
+          </w:r>
+        </w:p>
+        <w:p>
+          <w:pPr>
+            <w:widowControl w:val="0"/>
+            <w:tabs>
+              <w:tab w:val="right" w:leader="none" w:pos="12000"/>
+            </w:tabs>
+            <w:spacing w:before="60" w:line="240" w:lineRule="auto"/>
+            <w:rPr>
+              <w:rFonts w:ascii="Arial" w:cs="Arial" w:eastAsia="Arial" w:hAnsi="Arial"/>
+              <w:b w:val="1"/>
+              <w:i w:val="0"/>
+              <w:smallCaps w:val="0"/>
+              <w:strike w:val="0"/>
+              <w:color w:val="000000"/>
+              <w:sz w:val="22"/>
+              <w:szCs w:val="22"/>
+              <w:u w:val="none"/>
+              <w:shd w:fill="auto" w:val="clear"/>
+              <w:vertAlign w:val="baseline"/>
+            </w:rPr>
+          </w:pPr>
+          <w:hyperlink w:anchor="_heading=h.amqnbw6c6ou6">
+            <w:r>
+              <w:rPr>
+                <w:rFonts w:ascii="Arial" w:cs="Arial" w:eastAsia="Arial" w:hAnsi="Arial"/>
+                <w:b w:val="1"/>
+                <w:i w:val="0"/>
+                <w:smallCaps w:val="0"/>
+                <w:strike w:val="0"/>
+                <w:color w:val="000000"/>
+                <w:sz w:val="22"/>
+                <w:szCs w:val="22"/>
+                <w:u w:val="none"/>
+                <w:shd w:fill="auto" w:val="clear"/>
+                <w:vertAlign w:val="baseline"/>
+                <w:rtl w:val="0"/>
+              </w:rPr>
+              <w:t xml:space="preserve">3.0 Demo Script</w:t>
+              <w:tab/>
+              <w:t xml:space="preserve">10</w:t>
+            </w:r>
+          </w:hyperlink>
+          <w:r>
+            <w:rPr>
+              <w:rtl w:val="0"/>
+            </w:rPr>
+          </w:r>
+        </w:p>
+        <w:p>
+          <w:pPr>
+            <w:widowControl w:val="0"/>
+            <w:tabs>
+              <w:tab w:val="right" w:leader="none" w:pos="12000"/>
+            </w:tabs>
+            <w:spacing w:before="60" w:line="240" w:lineRule="auto"/>
+            <w:ind w:left="360" w:firstLine="0"/>
+            <w:rPr>
+              <w:rFonts w:ascii="Arial" w:cs="Arial" w:eastAsia="Arial" w:hAnsi="Arial"/>
+              <w:b w:val="0"/>
+              <w:i w:val="0"/>
+              <w:smallCaps w:val="0"/>
+              <w:strike w:val="0"/>
+              <w:color w:val="000000"/>
+              <w:sz w:val="22"/>
+              <w:szCs w:val="22"/>
+              <w:u w:val="none"/>
+              <w:shd w:fill="auto" w:val="clear"/>
+              <w:vertAlign w:val="baseline"/>
+            </w:rPr>
+          </w:pPr>
+          <w:hyperlink w:anchor="_heading=h.7oexxdz7tcao">
+            <w:r>
+              <w:rPr>
+                <w:rFonts w:ascii="Arial" w:cs="Arial" w:eastAsia="Arial" w:hAnsi="Arial"/>
+                <w:b w:val="0"/>
+                <w:i w:val="0"/>
+                <w:smallCaps w:val="0"/>
+                <w:strike w:val="0"/>
+                <w:color w:val="000000"/>
+                <w:sz w:val="22"/>
+                <w:szCs w:val="22"/>
+                <w:u w:val="none"/>
+                <w:shd w:fill="auto" w:val="clear"/>
+                <w:vertAlign w:val="baseline"/>
+                <w:rtl w:val="0"/>
+              </w:rPr>
+              <w:t xml:space="preserve">3. JobQuest DemoScript</w:t>
+              <w:tab/>
+              <w:t xml:space="preserve">10</w:t>
             </w:r>
           </w:hyperlink>
           <w:r>
@@ -1092,7 +1238,7 @@
         <w:rPr>
           <w:rtl w:val="0"/>
         </w:rPr>
-        <w:t xml:space="preserve">Please go to link to see full source code:</w:t>
+        <w:t xml:space="preserve">Kindly refer to link to see full source code:</w:t>
       </w:r>
     </w:p>
     <w:p>
@@ -1185,7 +1331,7 @@
         <w:rPr>
           <w:rtl w:val="0"/>
         </w:rPr>
-        <w:t xml:space="preserve">2.1 Black Box Testing </w:t>
+        <w:t xml:space="preserve">2.1.1 Black Box Testing </w:t>
       </w:r>
       <w:r>
         <w:rPr>
@@ -1551,7 +1697,7 @@
                 <w:szCs w:val="22"/>
                 <w:rtl w:val="0"/>
               </w:rPr>
-              <w:t xml:space="preserve">No Entry</w:t>
+              <w:t xml:space="preserve">Empty</w:t>
             </w:r>
           </w:p>
         </w:tc>
@@ -1687,9 +1833,7 @@
                 <w:szCs w:val="22"/>
                 <w:rtl w:val="0"/>
               </w:rPr>
-              <w:t xml:space="preserve">(Please fill in this field)</w:t>
-              <w:br w:type="textWrapping"/>
-              <w:t xml:space="preserve">Email is required</w:t>
+              <w:t xml:space="preserve">Display “Please enter a valid email.”</w:t>
             </w:r>
           </w:p>
         </w:tc>
@@ -1726,12 +1870,26 @@
               <w:t xml:space="preserve">Pass</w:t>
             </w:r>
           </w:p>
+          <w:p>
+            <w:pPr>
+              <w:spacing w:after="240" w:before="240" w:line="240" w:lineRule="auto"/>
+              <w:rPr>
+                <w:sz w:val="22"/>
+                <w:szCs w:val="22"/>
+              </w:rPr>
+            </w:pPr>
+            <w:r>
+              <w:rPr>
+                <w:rtl w:val="0"/>
+              </w:rPr>
+            </w:r>
+          </w:p>
         </w:tc>
       </w:tr>
       <w:tr>
         <w:trPr>
           <w:cantSplit w:val="0"/>
-          <w:trHeight w:val="1035" w:hRule="atLeast"/>
+          <w:trHeight w:val="765" w:hRule="atLeast"/>
           <w:tblHeader w:val="0"/>
         </w:trPr>
         <w:tc>
@@ -1742,7 +1900,6 @@
               <w:bottom w:color="000000" w:space="0" w:sz="5" w:val="single"/>
               <w:right w:color="000000" w:space="0" w:sz="5" w:val="single"/>
             </w:tcBorders>
-            <w:shd w:fill="ff0000" w:val="clear"/>
             <w:tcMar>
               <w:top w:w="100.0" w:type="dxa"/>
               <w:left w:w="100.0" w:type="dxa"/>
@@ -1777,7 +1934,7 @@
                 <w:szCs w:val="22"/>
                 <w:rtl w:val="0"/>
               </w:rPr>
-              <w:t xml:space="preserve"> (Email already exists)</w:t>
+              <w:t xml:space="preserve"> (Assuming email not yet used for sign up)</w:t>
             </w:r>
           </w:p>
         </w:tc>
@@ -1789,29 +1946,30 @@
               <w:bottom w:color="000000" w:space="0" w:sz="5" w:val="single"/>
               <w:right w:color="000000" w:space="0" w:sz="5" w:val="single"/>
             </w:tcBorders>
-            <w:tcMar>
-              <w:top w:w="100.0" w:type="dxa"/>
-              <w:left w:w="100.0" w:type="dxa"/>
-              <w:bottom w:w="100.0" w:type="dxa"/>
-              <w:right w:w="100.0" w:type="dxa"/>
-            </w:tcMar>
-            <w:vAlign w:val="top"/>
-          </w:tcPr>
-          <w:p>
-            <w:pPr>
-              <w:spacing w:after="240" w:before="240" w:line="240" w:lineRule="auto"/>
-              <w:rPr>
-                <w:sz w:val="22"/>
-                <w:szCs w:val="22"/>
-              </w:rPr>
-            </w:pPr>
-            <w:r>
-              <w:rPr>
-                <w:sz w:val="22"/>
-                <w:szCs w:val="22"/>
-                <w:rtl w:val="0"/>
-              </w:rPr>
-              <w:t xml:space="preserve">Keith</w:t>
+            <w:shd w:fill="ff0000" w:val="clear"/>
+            <w:tcMar>
+              <w:top w:w="100.0" w:type="dxa"/>
+              <w:left w:w="100.0" w:type="dxa"/>
+              <w:bottom w:w="100.0" w:type="dxa"/>
+              <w:right w:w="100.0" w:type="dxa"/>
+            </w:tcMar>
+            <w:vAlign w:val="top"/>
+          </w:tcPr>
+          <w:p>
+            <w:pPr>
+              <w:spacing w:after="240" w:before="240" w:line="240" w:lineRule="auto"/>
+              <w:rPr>
+                <w:sz w:val="22"/>
+                <w:szCs w:val="22"/>
+              </w:rPr>
+            </w:pPr>
+            <w:r>
+              <w:rPr>
+                <w:sz w:val="22"/>
+                <w:szCs w:val="22"/>
+                <w:rtl w:val="0"/>
+              </w:rPr>
+              <w:t xml:space="preserve">Empty</w:t>
             </w:r>
           </w:p>
         </w:tc>
@@ -1913,7 +2071,7 @@
                 <w:szCs w:val="22"/>
                 <w:rtl w:val="0"/>
               </w:rPr>
-              <w:t xml:space="preserve">404</w:t>
+              <w:t xml:space="preserve">Display “Username cannot be empty.”</w:t>
             </w:r>
           </w:p>
         </w:tc>
@@ -1947,7 +2105,7 @@
                 <w:szCs w:val="22"/>
                 <w:rtl w:val="0"/>
               </w:rPr>
-              <w:t xml:space="preserve">Fail</w:t>
+              <w:t xml:space="preserve">Pass</w:t>
             </w:r>
           </w:p>
         </w:tc>
@@ -1955,7 +2113,7 @@
       <w:tr>
         <w:trPr>
           <w:cantSplit w:val="0"/>
-          <w:trHeight w:val="765" w:hRule="atLeast"/>
+          <w:trHeight w:val="1590" w:hRule="atLeast"/>
           <w:tblHeader w:val="0"/>
         </w:trPr>
         <w:tc>
@@ -2012,30 +2170,29 @@
               <w:bottom w:color="000000" w:space="0" w:sz="5" w:val="single"/>
               <w:right w:color="000000" w:space="0" w:sz="5" w:val="single"/>
             </w:tcBorders>
-            <w:shd w:fill="ff0000" w:val="clear"/>
-            <w:tcMar>
-              <w:top w:w="100.0" w:type="dxa"/>
-              <w:left w:w="100.0" w:type="dxa"/>
-              <w:bottom w:w="100.0" w:type="dxa"/>
-              <w:right w:w="100.0" w:type="dxa"/>
-            </w:tcMar>
-            <w:vAlign w:val="top"/>
-          </w:tcPr>
-          <w:p>
-            <w:pPr>
-              <w:spacing w:after="240" w:before="240" w:line="240" w:lineRule="auto"/>
-              <w:rPr>
-                <w:sz w:val="22"/>
-                <w:szCs w:val="22"/>
-              </w:rPr>
-            </w:pPr>
-            <w:r>
-              <w:rPr>
-                <w:sz w:val="22"/>
-                <w:szCs w:val="22"/>
-                <w:rtl w:val="0"/>
-              </w:rPr>
-              <w:t xml:space="preserve">Empty</w:t>
+            <w:tcMar>
+              <w:top w:w="100.0" w:type="dxa"/>
+              <w:left w:w="100.0" w:type="dxa"/>
+              <w:bottom w:w="100.0" w:type="dxa"/>
+              <w:right w:w="100.0" w:type="dxa"/>
+            </w:tcMar>
+            <w:vAlign w:val="top"/>
+          </w:tcPr>
+          <w:p>
+            <w:pPr>
+              <w:spacing w:after="240" w:before="240" w:line="240" w:lineRule="auto"/>
+              <w:rPr>
+                <w:sz w:val="22"/>
+                <w:szCs w:val="22"/>
+              </w:rPr>
+            </w:pPr>
+            <w:r>
+              <w:rPr>
+                <w:sz w:val="22"/>
+                <w:szCs w:val="22"/>
+                <w:rtl w:val="0"/>
+              </w:rPr>
+              <w:t xml:space="preserve">Keith</w:t>
             </w:r>
           </w:p>
         </w:tc>
@@ -2047,29 +2204,35 @@
               <w:bottom w:color="000000" w:space="0" w:sz="5" w:val="single"/>
               <w:right w:color="000000" w:space="0" w:sz="5" w:val="single"/>
             </w:tcBorders>
-            <w:tcMar>
-              <w:top w:w="100.0" w:type="dxa"/>
-              <w:left w:w="100.0" w:type="dxa"/>
-              <w:bottom w:w="100.0" w:type="dxa"/>
-              <w:right w:w="100.0" w:type="dxa"/>
-            </w:tcMar>
-            <w:vAlign w:val="top"/>
-          </w:tcPr>
-          <w:p>
-            <w:pPr>
-              <w:spacing w:after="240" w:before="240" w:line="240" w:lineRule="auto"/>
-              <w:rPr>
-                <w:sz w:val="22"/>
-                <w:szCs w:val="22"/>
-              </w:rPr>
-            </w:pPr>
-            <w:r>
-              <w:rPr>
-                <w:sz w:val="22"/>
-                <w:szCs w:val="22"/>
-                <w:rtl w:val="0"/>
-              </w:rPr>
-              <w:t xml:space="preserve">Password1!</w:t>
+            <w:shd w:fill="ff0000" w:val="clear"/>
+            <w:tcMar>
+              <w:top w:w="100.0" w:type="dxa"/>
+              <w:left w:w="100.0" w:type="dxa"/>
+              <w:bottom w:w="100.0" w:type="dxa"/>
+              <w:right w:w="100.0" w:type="dxa"/>
+            </w:tcMar>
+            <w:vAlign w:val="top"/>
+          </w:tcPr>
+          <w:p>
+            <w:pPr>
+              <w:spacing w:after="240" w:before="240" w:line="240" w:lineRule="auto"/>
+              <w:rPr>
+                <w:sz w:val="22"/>
+                <w:szCs w:val="22"/>
+              </w:rPr>
+            </w:pPr>
+            <w:r>
+              <w:rPr>
+                <w:sz w:val="22"/>
+                <w:szCs w:val="22"/>
+                <w:rtl w:val="0"/>
+              </w:rPr>
+              <w:t xml:space="preserve">Empty</w:t>
+            </w:r>
+            <w:r>
+              <w:rPr>
+                <w:rtl w:val="0"/>
+              </w:rPr>
             </w:r>
           </w:p>
         </w:tc>
@@ -2137,9 +2300,7 @@
                 <w:szCs w:val="22"/>
                 <w:rtl w:val="0"/>
               </w:rPr>
-              <w:t xml:space="preserve">(Please fill in this field)</w:t>
-              <w:br w:type="textWrapping"/>
-              <w:t xml:space="preserve">Username is required</w:t>
+              <w:t xml:space="preserve">Display “Password should be minimum 8 characters, containing at least 1 letter, number and special character.”</w:t>
             </w:r>
           </w:p>
         </w:tc>
@@ -2181,7 +2342,7 @@
       <w:tr>
         <w:trPr>
           <w:cantSplit w:val="0"/>
-          <w:trHeight w:val="1590" w:hRule="atLeast"/>
+          <w:trHeight w:val="765" w:hRule="atLeast"/>
           <w:tblHeader w:val="0"/>
         </w:trPr>
         <w:tc>
@@ -2272,35 +2433,29 @@
               <w:bottom w:color="000000" w:space="0" w:sz="5" w:val="single"/>
               <w:right w:color="000000" w:space="0" w:sz="5" w:val="single"/>
             </w:tcBorders>
-            <w:shd w:fill="ff0000" w:val="clear"/>
-            <w:tcMar>
-              <w:top w:w="100.0" w:type="dxa"/>
-              <w:left w:w="100.0" w:type="dxa"/>
-              <w:bottom w:w="100.0" w:type="dxa"/>
-              <w:right w:w="100.0" w:type="dxa"/>
-            </w:tcMar>
-            <w:vAlign w:val="top"/>
-          </w:tcPr>
-          <w:p>
-            <w:pPr>
-              <w:spacing w:after="240" w:before="240" w:line="240" w:lineRule="auto"/>
-              <w:rPr>
-                <w:sz w:val="22"/>
-                <w:szCs w:val="22"/>
-              </w:rPr>
-            </w:pPr>
-            <w:r>
-              <w:rPr>
-                <w:sz w:val="22"/>
-                <w:szCs w:val="22"/>
-                <w:rtl w:val="0"/>
-              </w:rPr>
-              <w:t xml:space="preserve">Empty</w:t>
-            </w:r>
-            <w:r>
-              <w:rPr>
-                <w:rtl w:val="0"/>
-              </w:rPr>
+            <w:tcMar>
+              <w:top w:w="100.0" w:type="dxa"/>
+              <w:left w:w="100.0" w:type="dxa"/>
+              <w:bottom w:w="100.0" w:type="dxa"/>
+              <w:right w:w="100.0" w:type="dxa"/>
+            </w:tcMar>
+            <w:vAlign w:val="top"/>
+          </w:tcPr>
+          <w:p>
+            <w:pPr>
+              <w:spacing w:after="240" w:before="240" w:line="240" w:lineRule="auto"/>
+              <w:rPr>
+                <w:sz w:val="22"/>
+                <w:szCs w:val="22"/>
+              </w:rPr>
+            </w:pPr>
+            <w:r>
+              <w:rPr>
+                <w:sz w:val="22"/>
+                <w:szCs w:val="22"/>
+                <w:rtl w:val="0"/>
+              </w:rPr>
+              <w:t xml:space="preserve">Password1!</w:t>
             </w:r>
           </w:p>
         </w:tc>
@@ -2312,29 +2467,30 @@
               <w:bottom w:color="000000" w:space="0" w:sz="5" w:val="single"/>
               <w:right w:color="000000" w:space="0" w:sz="5" w:val="single"/>
             </w:tcBorders>
-            <w:tcMar>
-              <w:top w:w="100.0" w:type="dxa"/>
-              <w:left w:w="100.0" w:type="dxa"/>
-              <w:bottom w:w="100.0" w:type="dxa"/>
-              <w:right w:w="100.0" w:type="dxa"/>
-            </w:tcMar>
-            <w:vAlign w:val="top"/>
-          </w:tcPr>
-          <w:p>
-            <w:pPr>
-              <w:spacing w:after="240" w:before="240" w:line="240" w:lineRule="auto"/>
-              <w:rPr>
-                <w:sz w:val="22"/>
-                <w:szCs w:val="22"/>
-              </w:rPr>
-            </w:pPr>
-            <w:r>
-              <w:rPr>
-                <w:sz w:val="22"/>
-                <w:szCs w:val="22"/>
-                <w:rtl w:val="0"/>
-              </w:rPr>
-              <w:t xml:space="preserve">Password1!</w:t>
+            <w:shd w:fill="ff0000" w:val="clear"/>
+            <w:tcMar>
+              <w:top w:w="100.0" w:type="dxa"/>
+              <w:left w:w="100.0" w:type="dxa"/>
+              <w:bottom w:w="100.0" w:type="dxa"/>
+              <w:right w:w="100.0" w:type="dxa"/>
+            </w:tcMar>
+            <w:vAlign w:val="top"/>
+          </w:tcPr>
+          <w:p>
+            <w:pPr>
+              <w:spacing w:after="240" w:before="240" w:line="240" w:lineRule="auto"/>
+              <w:rPr>
+                <w:sz w:val="22"/>
+                <w:szCs w:val="22"/>
+              </w:rPr>
+            </w:pPr>
+            <w:r>
+              <w:rPr>
+                <w:sz w:val="22"/>
+                <w:szCs w:val="22"/>
+                <w:rtl w:val="0"/>
+              </w:rPr>
+              <w:t xml:space="preserve">Empty</w:t>
             </w:r>
           </w:p>
         </w:tc>
@@ -2368,7 +2524,7 @@
                 <w:szCs w:val="22"/>
                 <w:rtl w:val="0"/>
               </w:rPr>
-              <w:t xml:space="preserve">(Please fill in this field) Password is required</w:t>
+              <w:t xml:space="preserve">Display “Two passwords do not match.”</w:t>
             </w:r>
           </w:p>
         </w:tc>
@@ -2410,7 +2566,7 @@
       <w:tr>
         <w:trPr>
           <w:cantSplit w:val="0"/>
-          <w:trHeight w:val="765" w:hRule="atLeast"/>
+          <w:trHeight w:val="1875" w:hRule="atLeast"/>
           <w:tblHeader w:val="0"/>
         </w:trPr>
         <w:tc>
@@ -2501,6 +2657,7 @@
               <w:bottom w:color="000000" w:space="0" w:sz="5" w:val="single"/>
               <w:right w:color="000000" w:space="0" w:sz="5" w:val="single"/>
             </w:tcBorders>
+            <w:shd w:fill="ff0000" w:val="clear"/>
             <w:tcMar>
               <w:top w:w="100.0" w:type="dxa"/>
               <w:left w:w="100.0" w:type="dxa"/>
@@ -2558,7 +2715,7 @@
                 <w:szCs w:val="22"/>
                 <w:rtl w:val="0"/>
               </w:rPr>
-              <w:t xml:space="preserve">Empty</w:t>
+              <w:t xml:space="preserve">Password2!</w:t>
             </w:r>
           </w:p>
         </w:tc>
@@ -2592,7 +2749,7 @@
                 <w:szCs w:val="22"/>
                 <w:rtl w:val="0"/>
               </w:rPr>
-              <w:t xml:space="preserve">(Please fill in this field) Confirm password is required</w:t>
+              <w:t xml:space="preserve">Display “Two passwords do not match.”</w:t>
             </w:r>
           </w:p>
         </w:tc>
@@ -2725,7 +2882,6 @@
               <w:bottom w:color="000000" w:space="0" w:sz="5" w:val="single"/>
               <w:right w:color="000000" w:space="0" w:sz="5" w:val="single"/>
             </w:tcBorders>
-            <w:shd w:fill="ff0000" w:val="clear"/>
             <w:tcMar>
               <w:top w:w="100.0" w:type="dxa"/>
               <w:left w:w="100.0" w:type="dxa"/>
@@ -2760,30 +2916,29 @@
               <w:bottom w:color="000000" w:space="0" w:sz="5" w:val="single"/>
               <w:right w:color="000000" w:space="0" w:sz="5" w:val="single"/>
             </w:tcBorders>
-            <w:shd w:fill="ff0000" w:val="clear"/>
-            <w:tcMar>
-              <w:top w:w="100.0" w:type="dxa"/>
-              <w:left w:w="100.0" w:type="dxa"/>
-              <w:bottom w:w="100.0" w:type="dxa"/>
-              <w:right w:w="100.0" w:type="dxa"/>
-            </w:tcMar>
-            <w:vAlign w:val="top"/>
-          </w:tcPr>
-          <w:p>
-            <w:pPr>
-              <w:spacing w:after="240" w:before="240" w:line="240" w:lineRule="auto"/>
-              <w:rPr>
-                <w:sz w:val="22"/>
-                <w:szCs w:val="22"/>
-              </w:rPr>
-            </w:pPr>
-            <w:r>
-              <w:rPr>
-                <w:sz w:val="22"/>
-                <w:szCs w:val="22"/>
-                <w:rtl w:val="0"/>
-              </w:rPr>
-              <w:t xml:space="preserve">Password2!</w:t>
+            <w:tcMar>
+              <w:top w:w="100.0" w:type="dxa"/>
+              <w:left w:w="100.0" w:type="dxa"/>
+              <w:bottom w:w="100.0" w:type="dxa"/>
+              <w:right w:w="100.0" w:type="dxa"/>
+            </w:tcMar>
+            <w:vAlign w:val="top"/>
+          </w:tcPr>
+          <w:p>
+            <w:pPr>
+              <w:spacing w:after="240" w:before="240" w:line="240" w:lineRule="auto"/>
+              <w:rPr>
+                <w:sz w:val="22"/>
+                <w:szCs w:val="22"/>
+              </w:rPr>
+            </w:pPr>
+            <w:r>
+              <w:rPr>
+                <w:sz w:val="22"/>
+                <w:szCs w:val="22"/>
+                <w:rtl w:val="0"/>
+              </w:rPr>
+              <w:t xml:space="preserve">Password1!</w:t>
             </w:r>
           </w:p>
         </w:tc>
@@ -2817,7 +2972,7 @@
                 <w:szCs w:val="22"/>
                 <w:rtl w:val="0"/>
               </w:rPr>
-              <w:t xml:space="preserve">404</w:t>
+              <w:t xml:space="preserve">User redirected to home page.</w:t>
             </w:r>
           </w:p>
         </w:tc>
@@ -2851,7 +3006,379 @@
                 <w:szCs w:val="22"/>
                 <w:rtl w:val="0"/>
               </w:rPr>
-              <w:t xml:space="preserve">Fail</w:t>
+              <w:t xml:space="preserve">Pass</w:t>
+            </w:r>
+          </w:p>
+        </w:tc>
+      </w:tr>
+    </w:tbl>
+    <w:p>
+      <w:pPr>
+        <w:rPr>
+          <w:sz w:val="22"/>
+          <w:szCs w:val="22"/>
+        </w:rPr>
+      </w:pPr>
+      <w:r>
+        <w:rPr>
+          <w:rtl w:val="0"/>
+        </w:rPr>
+      </w:r>
+    </w:p>
+    <w:p>
+      <w:pPr>
+        <w:pStyle w:val="Heading2"/>
+        <w:rPr/>
+      </w:pPr>
+      <w:bookmarkStart w:colFirst="0" w:colLast="0" w:name="_heading=h.mtb8bjm8e3jg" w:id="4"/>
+      <w:bookmarkEnd w:id="4"/>
+      <w:r>
+        <w:rPr>
+          <w:rtl w:val="0"/>
+        </w:rPr>
+        <w:t xml:space="preserve">2.1.2 Black Box Testing (Searcher Set Up Page)</w:t>
+      </w:r>
+    </w:p>
+    <w:p>
+      <w:pPr>
+        <w:pStyle w:val="Heading2"/>
+        <w:rPr>
+          <w:sz w:val="24"/>
+          <w:szCs w:val="24"/>
+          <w:u w:val="none"/>
+        </w:rPr>
+      </w:pPr>
+      <w:bookmarkStart w:colFirst="0" w:colLast="0" w:name="_heading=h.c7z2hywwt1q7" w:id="5"/>
+      <w:bookmarkEnd w:id="5"/>
+      <w:r>
+        <w:rPr>
+          <w:sz w:val="24"/>
+          <w:szCs w:val="24"/>
+          <w:u w:val="none"/>
+          <w:rtl w:val="0"/>
+        </w:rPr>
+        <w:t xml:space="preserve">Test Case 2: Searcher Set Up Page</w:t>
+      </w:r>
+    </w:p>
+    <w:p>
+      <w:pPr>
+        <w:spacing w:after="240" w:before="240" w:lineRule="auto"/>
+        <w:jc w:val="both"/>
+        <w:rPr/>
+      </w:pPr>
+      <w:r>
+        <w:rPr>
+          <w:rtl w:val="0"/>
+        </w:rPr>
+        <w:t xml:space="preserve">Checking searcher setup details are valid.</w:t>
+      </w:r>
+    </w:p>
+    <w:tbl>
+      <w:tblPr>
+        <w:tblStyle w:val="Table3"/>
+        <w:tblW w:w="11370.0" w:type="dxa"/>
+        <w:jc w:val="left"/>
+        <w:tblInd w:w="-1065.0" w:type="dxa"/>
+        <w:tblBorders>
+          <w:top w:color="000000" w:space="0" w:sz="8" w:val="single"/>
+          <w:left w:color="000000" w:space="0" w:sz="8" w:val="single"/>
+          <w:bottom w:color="000000" w:space="0" w:sz="8" w:val="single"/>
+          <w:right w:color="000000" w:space="0" w:sz="8" w:val="single"/>
+          <w:insideH w:color="000000" w:space="0" w:sz="8" w:val="single"/>
+          <w:insideV w:color="000000" w:space="0" w:sz="8" w:val="single"/>
+        </w:tblBorders>
+        <w:tblLayout w:type="fixed"/>
+        <w:tblLook w:val="0600"/>
+      </w:tblPr>
+      <w:tblGrid>
+        <w:gridCol w:w="2055"/>
+        <w:gridCol w:w="1560"/>
+        <w:gridCol w:w="1050"/>
+        <w:gridCol w:w="1170"/>
+        <w:gridCol w:w="1395"/>
+        <w:gridCol w:w="1530"/>
+        <w:gridCol w:w="1350"/>
+        <w:gridCol w:w="1260"/>
+        <w:tblGridChange w:id="0">
+          <w:tblGrid>
+            <w:gridCol w:w="2055"/>
+            <w:gridCol w:w="1560"/>
+            <w:gridCol w:w="1050"/>
+            <w:gridCol w:w="1170"/>
+            <w:gridCol w:w="1395"/>
+            <w:gridCol w:w="1530"/>
+            <w:gridCol w:w="1350"/>
+            <w:gridCol w:w="1260"/>
+          </w:tblGrid>
+        </w:tblGridChange>
+      </w:tblGrid>
+      <w:tr>
+        <w:trPr>
+          <w:cantSplit w:val="0"/>
+          <w:trHeight w:val="447.978515625" w:hRule="atLeast"/>
+          <w:tblHeader w:val="0"/>
+        </w:trPr>
+        <w:tc>
+          <w:tcPr>
+            <w:shd w:fill="auto" w:val="clear"/>
+            <w:tcMar>
+              <w:top w:w="100.0" w:type="dxa"/>
+              <w:left w:w="100.0" w:type="dxa"/>
+              <w:bottom w:w="100.0" w:type="dxa"/>
+              <w:right w:w="100.0" w:type="dxa"/>
+            </w:tcMar>
+            <w:vAlign w:val="top"/>
+          </w:tcPr>
+          <w:p>
+            <w:pPr>
+              <w:keepNext w:val="1"/>
+              <w:keepLines w:val="1"/>
+              <w:widowControl w:val="0"/>
+              <w:spacing w:after="240" w:before="240" w:line="240" w:lineRule="auto"/>
+              <w:jc w:val="center"/>
+              <w:rPr>
+                <w:sz w:val="22"/>
+                <w:szCs w:val="22"/>
+              </w:rPr>
+            </w:pPr>
+            <w:r>
+              <w:rPr>
+                <w:sz w:val="22"/>
+                <w:szCs w:val="22"/>
+                <w:rtl w:val="0"/>
+              </w:rPr>
+              <w:t xml:space="preserve">School</w:t>
+            </w:r>
+          </w:p>
+        </w:tc>
+        <w:tc>
+          <w:tcPr>
+            <w:shd w:fill="auto" w:val="clear"/>
+            <w:tcMar>
+              <w:top w:w="100.0" w:type="dxa"/>
+              <w:left w:w="100.0" w:type="dxa"/>
+              <w:bottom w:w="100.0" w:type="dxa"/>
+              <w:right w:w="100.0" w:type="dxa"/>
+            </w:tcMar>
+            <w:vAlign w:val="top"/>
+          </w:tcPr>
+          <w:p>
+            <w:pPr>
+              <w:keepNext w:val="1"/>
+              <w:keepLines w:val="1"/>
+              <w:widowControl w:val="0"/>
+              <w:spacing w:after="240" w:before="240" w:line="240" w:lineRule="auto"/>
+              <w:jc w:val="center"/>
+              <w:rPr>
+                <w:sz w:val="22"/>
+                <w:szCs w:val="22"/>
+              </w:rPr>
+            </w:pPr>
+            <w:r>
+              <w:rPr>
+                <w:sz w:val="22"/>
+                <w:szCs w:val="22"/>
+                <w:rtl w:val="0"/>
+              </w:rPr>
+              <w:t xml:space="preserve">Major</w:t>
+            </w:r>
+          </w:p>
+        </w:tc>
+        <w:tc>
+          <w:tcPr>
+            <w:shd w:fill="auto" w:val="clear"/>
+            <w:tcMar>
+              <w:top w:w="100.0" w:type="dxa"/>
+              <w:left w:w="100.0" w:type="dxa"/>
+              <w:bottom w:w="100.0" w:type="dxa"/>
+              <w:right w:w="100.0" w:type="dxa"/>
+            </w:tcMar>
+            <w:vAlign w:val="top"/>
+          </w:tcPr>
+          <w:p>
+            <w:pPr>
+              <w:keepNext w:val="1"/>
+              <w:keepLines w:val="1"/>
+              <w:widowControl w:val="0"/>
+              <w:spacing w:after="240" w:before="240" w:line="240" w:lineRule="auto"/>
+              <w:jc w:val="center"/>
+              <w:rPr>
+                <w:sz w:val="22"/>
+                <w:szCs w:val="22"/>
+              </w:rPr>
+            </w:pPr>
+            <w:r>
+              <w:rPr>
+                <w:sz w:val="22"/>
+                <w:szCs w:val="22"/>
+                <w:rtl w:val="0"/>
+              </w:rPr>
+              <w:t xml:space="preserve">Location</w:t>
+            </w:r>
+          </w:p>
+        </w:tc>
+        <w:tc>
+          <w:tcPr>
+            <w:shd w:fill="auto" w:val="clear"/>
+            <w:tcMar>
+              <w:top w:w="100.0" w:type="dxa"/>
+              <w:left w:w="100.0" w:type="dxa"/>
+              <w:bottom w:w="100.0" w:type="dxa"/>
+              <w:right w:w="100.0" w:type="dxa"/>
+            </w:tcMar>
+            <w:vAlign w:val="top"/>
+          </w:tcPr>
+          <w:p>
+            <w:pPr>
+              <w:keepNext w:val="1"/>
+              <w:keepLines w:val="1"/>
+              <w:widowControl w:val="0"/>
+              <w:spacing w:after="240" w:before="240" w:line="240" w:lineRule="auto"/>
+              <w:jc w:val="center"/>
+              <w:rPr>
+                <w:sz w:val="22"/>
+                <w:szCs w:val="22"/>
+              </w:rPr>
+            </w:pPr>
+            <w:r>
+              <w:rPr>
+                <w:sz w:val="22"/>
+                <w:szCs w:val="22"/>
+                <w:rtl w:val="0"/>
+              </w:rPr>
+              <w:t xml:space="preserve">jobType</w:t>
+            </w:r>
+          </w:p>
+        </w:tc>
+        <w:tc>
+          <w:tcPr>
+            <w:shd w:fill="auto" w:val="clear"/>
+            <w:tcMar>
+              <w:top w:w="100.0" w:type="dxa"/>
+              <w:left w:w="100.0" w:type="dxa"/>
+              <w:bottom w:w="100.0" w:type="dxa"/>
+              <w:right w:w="100.0" w:type="dxa"/>
+            </w:tcMar>
+            <w:vAlign w:val="top"/>
+          </w:tcPr>
+          <w:p>
+            <w:pPr>
+              <w:keepNext w:val="1"/>
+              <w:keepLines w:val="1"/>
+              <w:widowControl w:val="0"/>
+              <w:spacing w:after="240" w:before="240" w:line="240" w:lineRule="auto"/>
+              <w:jc w:val="center"/>
+              <w:rPr>
+                <w:sz w:val="22"/>
+                <w:szCs w:val="22"/>
+              </w:rPr>
+            </w:pPr>
+            <w:r>
+              <w:rPr>
+                <w:sz w:val="22"/>
+                <w:szCs w:val="22"/>
+                <w:rtl w:val="0"/>
+              </w:rPr>
+              <w:t xml:space="preserve">Citizenship</w:t>
+            </w:r>
+          </w:p>
+        </w:tc>
+        <w:tc>
+          <w:tcPr>
+            <w:shd w:fill="auto" w:val="clear"/>
+            <w:tcMar>
+              <w:top w:w="100.0" w:type="dxa"/>
+              <w:left w:w="100.0" w:type="dxa"/>
+              <w:bottom w:w="100.0" w:type="dxa"/>
+              <w:right w:w="100.0" w:type="dxa"/>
+            </w:tcMar>
+            <w:vAlign w:val="top"/>
+          </w:tcPr>
+          <w:p>
+            <w:pPr>
+              <w:keepNext w:val="1"/>
+              <w:keepLines w:val="1"/>
+              <w:widowControl w:val="0"/>
+              <w:spacing w:after="240" w:before="240" w:line="240" w:lineRule="auto"/>
+              <w:jc w:val="center"/>
+              <w:rPr>
+                <w:sz w:val="22"/>
+                <w:szCs w:val="22"/>
+              </w:rPr>
+            </w:pPr>
+            <w:r>
+              <w:rPr>
+                <w:sz w:val="22"/>
+                <w:szCs w:val="22"/>
+                <w:rtl w:val="0"/>
+              </w:rPr>
+              <w:t xml:space="preserve">Skills</w:t>
+            </w:r>
+          </w:p>
+        </w:tc>
+        <w:tc>
+          <w:tcPr>
+            <w:shd w:fill="auto" w:val="clear"/>
+            <w:tcMar>
+              <w:top w:w="100.0" w:type="dxa"/>
+              <w:left w:w="100.0" w:type="dxa"/>
+              <w:bottom w:w="100.0" w:type="dxa"/>
+              <w:right w:w="100.0" w:type="dxa"/>
+            </w:tcMar>
+            <w:vAlign w:val="top"/>
+          </w:tcPr>
+          <w:p>
+            <w:pPr>
+              <w:keepNext w:val="1"/>
+              <w:keepLines w:val="1"/>
+              <w:widowControl w:val="0"/>
+              <w:spacing w:after="240" w:before="240" w:line="240" w:lineRule="auto"/>
+              <w:jc w:val="center"/>
+              <w:rPr>
+                <w:sz w:val="22"/>
+                <w:szCs w:val="22"/>
+              </w:rPr>
+            </w:pPr>
+            <w:r>
+              <w:rPr>
+                <w:sz w:val="22"/>
+                <w:szCs w:val="22"/>
+                <w:rtl w:val="0"/>
+              </w:rPr>
+              <w:t xml:space="preserve">Expected Output</w:t>
+            </w:r>
+          </w:p>
+        </w:tc>
+        <w:tc>
+          <w:tcPr>
+            <w:shd w:fill="auto" w:val="clear"/>
+            <w:tcMar>
+              <w:top w:w="100.0" w:type="dxa"/>
+              <w:left w:w="100.0" w:type="dxa"/>
+              <w:bottom w:w="100.0" w:type="dxa"/>
+              <w:right w:w="100.0" w:type="dxa"/>
+            </w:tcMar>
+            <w:vAlign w:val="top"/>
+          </w:tcPr>
+          <w:p>
+            <w:pPr>
+              <w:keepNext w:val="1"/>
+              <w:keepLines w:val="1"/>
+              <w:widowControl w:val="0"/>
+              <w:spacing w:after="240" w:before="240" w:line="240" w:lineRule="auto"/>
+              <w:jc w:val="center"/>
+              <w:rPr>
+                <w:sz w:val="22"/>
+                <w:szCs w:val="22"/>
+              </w:rPr>
+            </w:pPr>
+            <w:r>
+              <w:rPr>
+                <w:sz w:val="22"/>
+                <w:szCs w:val="22"/>
+                <w:rtl w:val="0"/>
+              </w:rPr>
+              <w:t xml:space="preserve">Manual Unit Test Results</w:t>
             </w:r>
           </w:p>
         </w:tc>
@@ -2859,210 +3386,2210 @@
       <w:tr>
         <w:trPr>
           <w:cantSplit w:val="0"/>
-          <w:trHeight w:val="1875" w:hRule="atLeast"/>
+          <w:trHeight w:val="927.978515625" w:hRule="atLeast"/>
           <w:tblHeader w:val="0"/>
         </w:trPr>
         <w:tc>
           <w:tcPr>
-            <w:tcBorders>
-              <w:top w:color="000000" w:space="0" w:sz="0" w:val="nil"/>
-              <w:left w:color="000000" w:space="0" w:sz="5" w:val="single"/>
-              <w:bottom w:color="000000" w:space="0" w:sz="5" w:val="single"/>
-              <w:right w:color="000000" w:space="0" w:sz="5" w:val="single"/>
-            </w:tcBorders>
-            <w:tcMar>
-              <w:top w:w="100.0" w:type="dxa"/>
-              <w:left w:w="100.0" w:type="dxa"/>
-              <w:bottom w:w="100.0" w:type="dxa"/>
-              <w:right w:w="100.0" w:type="dxa"/>
-            </w:tcMar>
-            <w:vAlign w:val="top"/>
-          </w:tcPr>
-          <w:p>
-            <w:pPr>
-              <w:spacing w:after="240" w:before="240" w:line="240" w:lineRule="auto"/>
-              <w:rPr>
-                <w:sz w:val="22"/>
-                <w:szCs w:val="22"/>
-              </w:rPr>
-            </w:pPr>
-            <w:hyperlink r:id="rId16">
-              <w:r>
-                <w:rPr>
-                  <w:color w:val="1155cc"/>
-                  <w:sz w:val="22"/>
-                  <w:szCs w:val="22"/>
-                  <w:u w:val="single"/>
-                  <w:rtl w:val="0"/>
-                </w:rPr>
-                <w:t xml:space="preserve">KTEO024@e.ntu.edu.sg</w:t>
-              </w:r>
-            </w:hyperlink>
-            <w:r>
-              <w:rPr>
-                <w:sz w:val="22"/>
-                <w:szCs w:val="22"/>
-                <w:rtl w:val="0"/>
-              </w:rPr>
-              <w:t xml:space="preserve"> (Assuming email not yet used for sign up)</w:t>
-            </w:r>
-          </w:p>
-        </w:tc>
-        <w:tc>
-          <w:tcPr>
-            <w:tcBorders>
-              <w:top w:color="000000" w:space="0" w:sz="0" w:val="nil"/>
-              <w:left w:color="000000" w:space="0" w:sz="0" w:val="nil"/>
-              <w:bottom w:color="000000" w:space="0" w:sz="5" w:val="single"/>
-              <w:right w:color="000000" w:space="0" w:sz="5" w:val="single"/>
-            </w:tcBorders>
-            <w:tcMar>
-              <w:top w:w="100.0" w:type="dxa"/>
-              <w:left w:w="100.0" w:type="dxa"/>
-              <w:bottom w:w="100.0" w:type="dxa"/>
-              <w:right w:w="100.0" w:type="dxa"/>
-            </w:tcMar>
-            <w:vAlign w:val="top"/>
-          </w:tcPr>
-          <w:p>
-            <w:pPr>
-              <w:spacing w:after="240" w:before="240" w:line="240" w:lineRule="auto"/>
-              <w:rPr>
-                <w:sz w:val="22"/>
-                <w:szCs w:val="22"/>
-              </w:rPr>
-            </w:pPr>
-            <w:r>
-              <w:rPr>
-                <w:sz w:val="22"/>
-                <w:szCs w:val="22"/>
-                <w:rtl w:val="0"/>
-              </w:rPr>
-              <w:t xml:space="preserve">Keith</w:t>
-            </w:r>
-          </w:p>
-        </w:tc>
-        <w:tc>
-          <w:tcPr>
-            <w:tcBorders>
-              <w:top w:color="000000" w:space="0" w:sz="0" w:val="nil"/>
-              <w:left w:color="000000" w:space="0" w:sz="0" w:val="nil"/>
-              <w:bottom w:color="000000" w:space="0" w:sz="5" w:val="single"/>
-              <w:right w:color="000000" w:space="0" w:sz="5" w:val="single"/>
-            </w:tcBorders>
-            <w:tcMar>
-              <w:top w:w="100.0" w:type="dxa"/>
-              <w:left w:w="100.0" w:type="dxa"/>
-              <w:bottom w:w="100.0" w:type="dxa"/>
-              <w:right w:w="100.0" w:type="dxa"/>
-            </w:tcMar>
-            <w:vAlign w:val="top"/>
-          </w:tcPr>
-          <w:p>
-            <w:pPr>
-              <w:spacing w:after="240" w:before="240" w:line="240" w:lineRule="auto"/>
-              <w:rPr>
-                <w:sz w:val="22"/>
-                <w:szCs w:val="22"/>
-              </w:rPr>
-            </w:pPr>
-            <w:r>
-              <w:rPr>
-                <w:sz w:val="22"/>
-                <w:szCs w:val="22"/>
-                <w:rtl w:val="0"/>
-              </w:rPr>
-              <w:t xml:space="preserve">Password1!</w:t>
-            </w:r>
-          </w:p>
-        </w:tc>
-        <w:tc>
-          <w:tcPr>
-            <w:tcBorders>
-              <w:top w:color="000000" w:space="0" w:sz="0" w:val="nil"/>
-              <w:left w:color="000000" w:space="0" w:sz="0" w:val="nil"/>
-              <w:bottom w:color="000000" w:space="0" w:sz="5" w:val="single"/>
-              <w:right w:color="000000" w:space="0" w:sz="5" w:val="single"/>
-            </w:tcBorders>
-            <w:tcMar>
-              <w:top w:w="100.0" w:type="dxa"/>
-              <w:left w:w="100.0" w:type="dxa"/>
-              <w:bottom w:w="100.0" w:type="dxa"/>
-              <w:right w:w="100.0" w:type="dxa"/>
-            </w:tcMar>
-            <w:vAlign w:val="top"/>
-          </w:tcPr>
-          <w:p>
-            <w:pPr>
-              <w:spacing w:after="240" w:before="240" w:line="240" w:lineRule="auto"/>
-              <w:rPr>
-                <w:sz w:val="22"/>
-                <w:szCs w:val="22"/>
-              </w:rPr>
-            </w:pPr>
-            <w:r>
-              <w:rPr>
-                <w:sz w:val="22"/>
-                <w:szCs w:val="22"/>
-                <w:rtl w:val="0"/>
-              </w:rPr>
-              <w:t xml:space="preserve">Password1!</w:t>
-            </w:r>
-          </w:p>
-        </w:tc>
-        <w:tc>
-          <w:tcPr>
-            <w:tcBorders>
-              <w:top w:color="000000" w:space="0" w:sz="0" w:val="nil"/>
-              <w:left w:color="000000" w:space="0" w:sz="0" w:val="nil"/>
-              <w:bottom w:color="000000" w:space="0" w:sz="5" w:val="single"/>
-              <w:right w:color="000000" w:space="0" w:sz="5" w:val="single"/>
-            </w:tcBorders>
-            <w:tcMar>
-              <w:top w:w="100.0" w:type="dxa"/>
-              <w:left w:w="100.0" w:type="dxa"/>
-              <w:bottom w:w="100.0" w:type="dxa"/>
-              <w:right w:w="100.0" w:type="dxa"/>
-            </w:tcMar>
-            <w:vAlign w:val="top"/>
-          </w:tcPr>
-          <w:p>
-            <w:pPr>
-              <w:spacing w:after="240" w:before="240" w:line="240" w:lineRule="auto"/>
-              <w:rPr>
-                <w:sz w:val="22"/>
-                <w:szCs w:val="22"/>
-              </w:rPr>
-            </w:pPr>
-            <w:r>
-              <w:rPr>
-                <w:sz w:val="22"/>
-                <w:szCs w:val="22"/>
-                <w:rtl w:val="0"/>
-              </w:rPr>
-              <w:t xml:space="preserve">Sign up successful</w:t>
-            </w:r>
-          </w:p>
-        </w:tc>
-        <w:tc>
-          <w:tcPr>
-            <w:tcBorders>
-              <w:top w:color="000000" w:space="0" w:sz="0" w:val="nil"/>
-              <w:left w:color="000000" w:space="0" w:sz="0" w:val="nil"/>
-              <w:bottom w:color="000000" w:space="0" w:sz="5" w:val="single"/>
-              <w:right w:color="000000" w:space="0" w:sz="5" w:val="single"/>
-            </w:tcBorders>
-            <w:tcMar>
-              <w:top w:w="100.0" w:type="dxa"/>
-              <w:left w:w="100.0" w:type="dxa"/>
-              <w:bottom w:w="100.0" w:type="dxa"/>
-              <w:right w:w="100.0" w:type="dxa"/>
-            </w:tcMar>
-            <w:vAlign w:val="top"/>
-          </w:tcPr>
-          <w:p>
-            <w:pPr>
-              <w:spacing w:after="240" w:before="240" w:line="240" w:lineRule="auto"/>
+            <w:shd w:fill="ff0000" w:val="clear"/>
+            <w:tcMar>
+              <w:top w:w="100.0" w:type="dxa"/>
+              <w:left w:w="100.0" w:type="dxa"/>
+              <w:bottom w:w="100.0" w:type="dxa"/>
+              <w:right w:w="100.0" w:type="dxa"/>
+            </w:tcMar>
+            <w:vAlign w:val="top"/>
+          </w:tcPr>
+          <w:p>
+            <w:pPr>
+              <w:spacing w:after="240" w:before="240" w:line="240" w:lineRule="auto"/>
+              <w:jc w:val="center"/>
+              <w:rPr>
+                <w:sz w:val="22"/>
+                <w:szCs w:val="22"/>
+              </w:rPr>
+            </w:pPr>
+            <w:r>
+              <w:rPr>
+                <w:sz w:val="22"/>
+                <w:szCs w:val="22"/>
+                <w:rtl w:val="0"/>
+              </w:rPr>
+              <w:t xml:space="preserve">Empty</w:t>
+            </w:r>
+          </w:p>
+        </w:tc>
+        <w:tc>
+          <w:tcPr>
+            <w:shd w:fill="auto" w:val="clear"/>
+            <w:tcMar>
+              <w:top w:w="100.0" w:type="dxa"/>
+              <w:left w:w="100.0" w:type="dxa"/>
+              <w:bottom w:w="100.0" w:type="dxa"/>
+              <w:right w:w="100.0" w:type="dxa"/>
+            </w:tcMar>
+            <w:vAlign w:val="top"/>
+          </w:tcPr>
+          <w:p>
+            <w:pPr>
+              <w:spacing w:after="240" w:before="240" w:line="240" w:lineRule="auto"/>
+              <w:jc w:val="center"/>
+              <w:rPr>
+                <w:sz w:val="22"/>
+                <w:szCs w:val="22"/>
+              </w:rPr>
+            </w:pPr>
+            <w:r>
+              <w:rPr>
+                <w:sz w:val="22"/>
+                <w:szCs w:val="22"/>
+                <w:rtl w:val="0"/>
+              </w:rPr>
+              <w:t xml:space="preserve">Computer Engineering</w:t>
+            </w:r>
+          </w:p>
+        </w:tc>
+        <w:tc>
+          <w:tcPr>
+            <w:shd w:fill="auto" w:val="clear"/>
+            <w:tcMar>
+              <w:top w:w="100.0" w:type="dxa"/>
+              <w:left w:w="100.0" w:type="dxa"/>
+              <w:bottom w:w="100.0" w:type="dxa"/>
+              <w:right w:w="100.0" w:type="dxa"/>
+            </w:tcMar>
+            <w:vAlign w:val="top"/>
+          </w:tcPr>
+          <w:p>
+            <w:pPr>
+              <w:spacing w:after="240" w:before="240" w:line="240" w:lineRule="auto"/>
+              <w:jc w:val="center"/>
+              <w:rPr>
+                <w:sz w:val="22"/>
+                <w:szCs w:val="22"/>
+              </w:rPr>
+            </w:pPr>
+            <w:r>
+              <w:rPr>
+                <w:sz w:val="22"/>
+                <w:szCs w:val="22"/>
+                <w:rtl w:val="0"/>
+              </w:rPr>
+              <w:t xml:space="preserve">West</w:t>
+            </w:r>
+          </w:p>
+        </w:tc>
+        <w:tc>
+          <w:tcPr>
+            <w:shd w:fill="auto" w:val="clear"/>
+            <w:tcMar>
+              <w:top w:w="100.0" w:type="dxa"/>
+              <w:left w:w="100.0" w:type="dxa"/>
+              <w:bottom w:w="100.0" w:type="dxa"/>
+              <w:right w:w="100.0" w:type="dxa"/>
+            </w:tcMar>
+            <w:vAlign w:val="top"/>
+          </w:tcPr>
+          <w:p>
+            <w:pPr>
+              <w:spacing w:after="240" w:before="240" w:line="240" w:lineRule="auto"/>
+              <w:jc w:val="center"/>
+              <w:rPr>
+                <w:sz w:val="22"/>
+                <w:szCs w:val="22"/>
+              </w:rPr>
+            </w:pPr>
+            <w:r>
+              <w:rPr>
+                <w:sz w:val="22"/>
+                <w:szCs w:val="22"/>
+                <w:rtl w:val="0"/>
+              </w:rPr>
+              <w:t xml:space="preserve">Internship</w:t>
+            </w:r>
+          </w:p>
+        </w:tc>
+        <w:tc>
+          <w:tcPr>
+            <w:shd w:fill="auto" w:val="clear"/>
+            <w:tcMar>
+              <w:top w:w="100.0" w:type="dxa"/>
+              <w:left w:w="100.0" w:type="dxa"/>
+              <w:bottom w:w="100.0" w:type="dxa"/>
+              <w:right w:w="100.0" w:type="dxa"/>
+            </w:tcMar>
+            <w:vAlign w:val="top"/>
+          </w:tcPr>
+          <w:p>
+            <w:pPr>
+              <w:spacing w:after="240" w:before="240" w:line="240" w:lineRule="auto"/>
+              <w:jc w:val="center"/>
+              <w:rPr>
+                <w:sz w:val="22"/>
+                <w:szCs w:val="22"/>
+              </w:rPr>
+            </w:pPr>
+            <w:r>
+              <w:rPr>
+                <w:sz w:val="22"/>
+                <w:szCs w:val="22"/>
+                <w:rtl w:val="0"/>
+              </w:rPr>
+              <w:t xml:space="preserve">Singaporean</w:t>
+            </w:r>
+          </w:p>
+        </w:tc>
+        <w:tc>
+          <w:tcPr>
+            <w:shd w:fill="auto" w:val="clear"/>
+            <w:tcMar>
+              <w:top w:w="100.0" w:type="dxa"/>
+              <w:left w:w="100.0" w:type="dxa"/>
+              <w:bottom w:w="100.0" w:type="dxa"/>
+              <w:right w:w="100.0" w:type="dxa"/>
+            </w:tcMar>
+            <w:vAlign w:val="top"/>
+          </w:tcPr>
+          <w:p>
+            <w:pPr>
+              <w:spacing w:after="240" w:before="240" w:line="240" w:lineRule="auto"/>
+              <w:jc w:val="center"/>
+              <w:rPr>
+                <w:sz w:val="22"/>
+                <w:szCs w:val="22"/>
+              </w:rPr>
+            </w:pPr>
+            <w:r>
+              <w:rPr>
+                <w:sz w:val="22"/>
+                <w:szCs w:val="22"/>
+                <w:rtl w:val="0"/>
+              </w:rPr>
+              <w:t xml:space="preserve">[“Java”, “C”]</w:t>
+            </w:r>
+          </w:p>
+        </w:tc>
+        <w:tc>
+          <w:tcPr>
+            <w:shd w:fill="auto" w:val="clear"/>
+            <w:tcMar>
+              <w:top w:w="100.0" w:type="dxa"/>
+              <w:left w:w="100.0" w:type="dxa"/>
+              <w:bottom w:w="100.0" w:type="dxa"/>
+              <w:right w:w="100.0" w:type="dxa"/>
+            </w:tcMar>
+            <w:vAlign w:val="top"/>
+          </w:tcPr>
+          <w:p>
+            <w:pPr>
+              <w:spacing w:after="240" w:before="240" w:line="240" w:lineRule="auto"/>
+              <w:jc w:val="center"/>
+              <w:rPr>
+                <w:sz w:val="22"/>
+                <w:szCs w:val="22"/>
+              </w:rPr>
+            </w:pPr>
+            <w:r>
+              <w:rPr>
+                <w:sz w:val="22"/>
+                <w:szCs w:val="22"/>
+                <w:rtl w:val="0"/>
+              </w:rPr>
+              <w:t xml:space="preserve">Display “Please fill out this field”</w:t>
+            </w:r>
+          </w:p>
+        </w:tc>
+        <w:tc>
+          <w:tcPr>
+            <w:shd w:fill="auto" w:val="clear"/>
+            <w:tcMar>
+              <w:top w:w="100.0" w:type="dxa"/>
+              <w:left w:w="100.0" w:type="dxa"/>
+              <w:bottom w:w="100.0" w:type="dxa"/>
+              <w:right w:w="100.0" w:type="dxa"/>
+            </w:tcMar>
+            <w:vAlign w:val="top"/>
+          </w:tcPr>
+          <w:p>
+            <w:pPr>
+              <w:spacing w:after="240" w:before="240" w:line="240" w:lineRule="auto"/>
+              <w:jc w:val="center"/>
+              <w:rPr>
+                <w:sz w:val="22"/>
+                <w:szCs w:val="22"/>
+              </w:rPr>
+            </w:pPr>
+            <w:r>
+              <w:rPr>
+                <w:sz w:val="22"/>
+                <w:szCs w:val="22"/>
+                <w:rtl w:val="0"/>
+              </w:rPr>
+              <w:t xml:space="preserve">Pass</w:t>
+            </w:r>
+          </w:p>
+        </w:tc>
+      </w:tr>
+      <w:tr>
+        <w:trPr>
+          <w:cantSplit w:val="0"/>
+          <w:trHeight w:val="927.978515625" w:hRule="atLeast"/>
+          <w:tblHeader w:val="0"/>
+        </w:trPr>
+        <w:tc>
+          <w:tcPr>
+            <w:shd w:fill="auto" w:val="clear"/>
+            <w:tcMar>
+              <w:top w:w="100.0" w:type="dxa"/>
+              <w:left w:w="100.0" w:type="dxa"/>
+              <w:bottom w:w="100.0" w:type="dxa"/>
+              <w:right w:w="100.0" w:type="dxa"/>
+            </w:tcMar>
+            <w:vAlign w:val="top"/>
+          </w:tcPr>
+          <w:p>
+            <w:pPr>
+              <w:spacing w:after="240" w:before="240" w:line="240" w:lineRule="auto"/>
+              <w:jc w:val="center"/>
+              <w:rPr>
+                <w:sz w:val="22"/>
+                <w:szCs w:val="22"/>
+              </w:rPr>
+            </w:pPr>
+            <w:r>
+              <w:rPr>
+                <w:sz w:val="22"/>
+                <w:szCs w:val="22"/>
+                <w:rtl w:val="0"/>
+              </w:rPr>
+              <w:t xml:space="preserve">National University of Singapore</w:t>
+            </w:r>
+          </w:p>
+        </w:tc>
+        <w:tc>
+          <w:tcPr>
+            <w:shd w:fill="ff0000" w:val="clear"/>
+            <w:tcMar>
+              <w:top w:w="100.0" w:type="dxa"/>
+              <w:left w:w="100.0" w:type="dxa"/>
+              <w:bottom w:w="100.0" w:type="dxa"/>
+              <w:right w:w="100.0" w:type="dxa"/>
+            </w:tcMar>
+            <w:vAlign w:val="top"/>
+          </w:tcPr>
+          <w:p>
+            <w:pPr>
+              <w:spacing w:after="240" w:before="240" w:line="240" w:lineRule="auto"/>
+              <w:jc w:val="center"/>
+              <w:rPr>
+                <w:sz w:val="22"/>
+                <w:szCs w:val="22"/>
+              </w:rPr>
+            </w:pPr>
+            <w:r>
+              <w:rPr>
+                <w:sz w:val="22"/>
+                <w:szCs w:val="22"/>
+                <w:rtl w:val="0"/>
+              </w:rPr>
+              <w:t xml:space="preserve">Empty</w:t>
+            </w:r>
+          </w:p>
+        </w:tc>
+        <w:tc>
+          <w:tcPr>
+            <w:shd w:fill="auto" w:val="clear"/>
+            <w:tcMar>
+              <w:top w:w="100.0" w:type="dxa"/>
+              <w:left w:w="100.0" w:type="dxa"/>
+              <w:bottom w:w="100.0" w:type="dxa"/>
+              <w:right w:w="100.0" w:type="dxa"/>
+            </w:tcMar>
+            <w:vAlign w:val="top"/>
+          </w:tcPr>
+          <w:p>
+            <w:pPr>
+              <w:spacing w:after="240" w:before="240" w:line="240" w:lineRule="auto"/>
+              <w:jc w:val="center"/>
+              <w:rPr>
+                <w:sz w:val="22"/>
+                <w:szCs w:val="22"/>
+              </w:rPr>
+            </w:pPr>
+            <w:r>
+              <w:rPr>
+                <w:sz w:val="22"/>
+                <w:szCs w:val="22"/>
+                <w:rtl w:val="0"/>
+              </w:rPr>
+              <w:t xml:space="preserve">East</w:t>
+            </w:r>
+          </w:p>
+        </w:tc>
+        <w:tc>
+          <w:tcPr>
+            <w:shd w:fill="auto" w:val="clear"/>
+            <w:tcMar>
+              <w:top w:w="100.0" w:type="dxa"/>
+              <w:left w:w="100.0" w:type="dxa"/>
+              <w:bottom w:w="100.0" w:type="dxa"/>
+              <w:right w:w="100.0" w:type="dxa"/>
+            </w:tcMar>
+            <w:vAlign w:val="top"/>
+          </w:tcPr>
+          <w:p>
+            <w:pPr>
+              <w:spacing w:after="240" w:before="240" w:line="240" w:lineRule="auto"/>
+              <w:jc w:val="center"/>
+              <w:rPr>
+                <w:sz w:val="22"/>
+                <w:szCs w:val="22"/>
+              </w:rPr>
+            </w:pPr>
+            <w:r>
+              <w:rPr>
+                <w:sz w:val="22"/>
+                <w:szCs w:val="22"/>
+                <w:rtl w:val="0"/>
+              </w:rPr>
+              <w:t xml:space="preserve">Full-Time</w:t>
+            </w:r>
+          </w:p>
+        </w:tc>
+        <w:tc>
+          <w:tcPr>
+            <w:shd w:fill="auto" w:val="clear"/>
+            <w:tcMar>
+              <w:top w:w="100.0" w:type="dxa"/>
+              <w:left w:w="100.0" w:type="dxa"/>
+              <w:bottom w:w="100.0" w:type="dxa"/>
+              <w:right w:w="100.0" w:type="dxa"/>
+            </w:tcMar>
+            <w:vAlign w:val="top"/>
+          </w:tcPr>
+          <w:p>
+            <w:pPr>
+              <w:spacing w:after="240" w:before="240" w:line="240" w:lineRule="auto"/>
+              <w:jc w:val="center"/>
+              <w:rPr>
+                <w:sz w:val="22"/>
+                <w:szCs w:val="22"/>
+              </w:rPr>
+            </w:pPr>
+            <w:r>
+              <w:rPr>
+                <w:sz w:val="22"/>
+                <w:szCs w:val="22"/>
+                <w:rtl w:val="0"/>
+              </w:rPr>
+              <w:t xml:space="preserve">PR</w:t>
+            </w:r>
+          </w:p>
+        </w:tc>
+        <w:tc>
+          <w:tcPr>
+            <w:shd w:fill="auto" w:val="clear"/>
+            <w:tcMar>
+              <w:top w:w="100.0" w:type="dxa"/>
+              <w:left w:w="100.0" w:type="dxa"/>
+              <w:bottom w:w="100.0" w:type="dxa"/>
+              <w:right w:w="100.0" w:type="dxa"/>
+            </w:tcMar>
+            <w:vAlign w:val="top"/>
+          </w:tcPr>
+          <w:p>
+            <w:pPr>
+              <w:spacing w:after="240" w:before="240" w:line="240" w:lineRule="auto"/>
+              <w:jc w:val="center"/>
+              <w:rPr>
+                <w:sz w:val="22"/>
+                <w:szCs w:val="22"/>
+              </w:rPr>
+            </w:pPr>
+            <w:r>
+              <w:rPr>
+                <w:sz w:val="22"/>
+                <w:szCs w:val="22"/>
+                <w:rtl w:val="0"/>
+              </w:rPr>
+              <w:t xml:space="preserve">[]</w:t>
+            </w:r>
+          </w:p>
+        </w:tc>
+        <w:tc>
+          <w:tcPr>
+            <w:shd w:fill="auto" w:val="clear"/>
+            <w:tcMar>
+              <w:top w:w="100.0" w:type="dxa"/>
+              <w:left w:w="100.0" w:type="dxa"/>
+              <w:bottom w:w="100.0" w:type="dxa"/>
+              <w:right w:w="100.0" w:type="dxa"/>
+            </w:tcMar>
+            <w:vAlign w:val="top"/>
+          </w:tcPr>
+          <w:p>
+            <w:pPr>
+              <w:spacing w:after="240" w:before="240" w:line="240" w:lineRule="auto"/>
+              <w:jc w:val="center"/>
+              <w:rPr>
+                <w:sz w:val="22"/>
+                <w:szCs w:val="22"/>
+              </w:rPr>
+            </w:pPr>
+            <w:r>
+              <w:rPr>
+                <w:sz w:val="22"/>
+                <w:szCs w:val="22"/>
+                <w:rtl w:val="0"/>
+              </w:rPr>
+              <w:t xml:space="preserve">Display “Please fill out this field”</w:t>
+            </w:r>
+          </w:p>
+        </w:tc>
+        <w:tc>
+          <w:tcPr>
+            <w:shd w:fill="auto" w:val="clear"/>
+            <w:tcMar>
+              <w:top w:w="100.0" w:type="dxa"/>
+              <w:left w:w="100.0" w:type="dxa"/>
+              <w:bottom w:w="100.0" w:type="dxa"/>
+              <w:right w:w="100.0" w:type="dxa"/>
+            </w:tcMar>
+            <w:vAlign w:val="top"/>
+          </w:tcPr>
+          <w:p>
+            <w:pPr>
+              <w:spacing w:after="240" w:before="240" w:line="240" w:lineRule="auto"/>
+              <w:jc w:val="center"/>
+              <w:rPr>
+                <w:sz w:val="22"/>
+                <w:szCs w:val="22"/>
+              </w:rPr>
+            </w:pPr>
+            <w:r>
+              <w:rPr>
+                <w:sz w:val="22"/>
+                <w:szCs w:val="22"/>
+                <w:rtl w:val="0"/>
+              </w:rPr>
+              <w:t xml:space="preserve">Pass</w:t>
+            </w:r>
+          </w:p>
+        </w:tc>
+      </w:tr>
+      <w:tr>
+        <w:trPr>
+          <w:cantSplit w:val="0"/>
+          <w:trHeight w:val="927.978515625" w:hRule="atLeast"/>
+          <w:tblHeader w:val="0"/>
+        </w:trPr>
+        <w:tc>
+          <w:tcPr>
+            <w:shd w:fill="auto" w:val="clear"/>
+            <w:tcMar>
+              <w:top w:w="100.0" w:type="dxa"/>
+              <w:left w:w="100.0" w:type="dxa"/>
+              <w:bottom w:w="100.0" w:type="dxa"/>
+              <w:right w:w="100.0" w:type="dxa"/>
+            </w:tcMar>
+            <w:vAlign w:val="top"/>
+          </w:tcPr>
+          <w:p>
+            <w:pPr>
+              <w:spacing w:after="240" w:before="240" w:line="240" w:lineRule="auto"/>
+              <w:jc w:val="center"/>
+              <w:rPr>
+                <w:sz w:val="22"/>
+                <w:szCs w:val="22"/>
+              </w:rPr>
+            </w:pPr>
+            <w:r>
+              <w:rPr>
+                <w:sz w:val="22"/>
+                <w:szCs w:val="22"/>
+                <w:rtl w:val="0"/>
+              </w:rPr>
+              <w:t xml:space="preserve">Nanyang Technological University</w:t>
+            </w:r>
+          </w:p>
+        </w:tc>
+        <w:tc>
+          <w:tcPr>
+            <w:shd w:fill="auto" w:val="clear"/>
+            <w:tcMar>
+              <w:top w:w="100.0" w:type="dxa"/>
+              <w:left w:w="100.0" w:type="dxa"/>
+              <w:bottom w:w="100.0" w:type="dxa"/>
+              <w:right w:w="100.0" w:type="dxa"/>
+            </w:tcMar>
+            <w:vAlign w:val="top"/>
+          </w:tcPr>
+          <w:p>
+            <w:pPr>
+              <w:spacing w:after="240" w:before="240" w:line="240" w:lineRule="auto"/>
+              <w:jc w:val="center"/>
+              <w:rPr>
+                <w:sz w:val="22"/>
+                <w:szCs w:val="22"/>
+              </w:rPr>
+            </w:pPr>
+            <w:r>
+              <w:rPr>
+                <w:sz w:val="22"/>
+                <w:szCs w:val="22"/>
+                <w:rtl w:val="0"/>
+              </w:rPr>
+              <w:t xml:space="preserve">Computer Science</w:t>
+            </w:r>
+          </w:p>
+        </w:tc>
+        <w:tc>
+          <w:tcPr>
+            <w:shd w:fill="ff0000" w:val="clear"/>
+            <w:tcMar>
+              <w:top w:w="100.0" w:type="dxa"/>
+              <w:left w:w="100.0" w:type="dxa"/>
+              <w:bottom w:w="100.0" w:type="dxa"/>
+              <w:right w:w="100.0" w:type="dxa"/>
+            </w:tcMar>
+            <w:vAlign w:val="top"/>
+          </w:tcPr>
+          <w:p>
+            <w:pPr>
+              <w:spacing w:after="240" w:before="240" w:line="240" w:lineRule="auto"/>
+              <w:jc w:val="center"/>
+              <w:rPr>
+                <w:sz w:val="22"/>
+                <w:szCs w:val="22"/>
+              </w:rPr>
+            </w:pPr>
+            <w:r>
+              <w:rPr>
+                <w:sz w:val="22"/>
+                <w:szCs w:val="22"/>
+                <w:rtl w:val="0"/>
+              </w:rPr>
+              <w:t xml:space="preserve">Empty</w:t>
+            </w:r>
+          </w:p>
+        </w:tc>
+        <w:tc>
+          <w:tcPr>
+            <w:shd w:fill="auto" w:val="clear"/>
+            <w:tcMar>
+              <w:top w:w="100.0" w:type="dxa"/>
+              <w:left w:w="100.0" w:type="dxa"/>
+              <w:bottom w:w="100.0" w:type="dxa"/>
+              <w:right w:w="100.0" w:type="dxa"/>
+            </w:tcMar>
+            <w:vAlign w:val="top"/>
+          </w:tcPr>
+          <w:p>
+            <w:pPr>
+              <w:spacing w:after="240" w:before="240" w:line="240" w:lineRule="auto"/>
+              <w:jc w:val="center"/>
+              <w:rPr>
+                <w:sz w:val="22"/>
+                <w:szCs w:val="22"/>
+              </w:rPr>
+            </w:pPr>
+            <w:r>
+              <w:rPr>
+                <w:sz w:val="22"/>
+                <w:szCs w:val="22"/>
+                <w:rtl w:val="0"/>
+              </w:rPr>
+              <w:t xml:space="preserve">Part-Time</w:t>
+            </w:r>
+          </w:p>
+        </w:tc>
+        <w:tc>
+          <w:tcPr>
+            <w:shd w:fill="auto" w:val="clear"/>
+            <w:tcMar>
+              <w:top w:w="100.0" w:type="dxa"/>
+              <w:left w:w="100.0" w:type="dxa"/>
+              <w:bottom w:w="100.0" w:type="dxa"/>
+              <w:right w:w="100.0" w:type="dxa"/>
+            </w:tcMar>
+            <w:vAlign w:val="top"/>
+          </w:tcPr>
+          <w:p>
+            <w:pPr>
+              <w:spacing w:after="240" w:before="240" w:line="240" w:lineRule="auto"/>
+              <w:jc w:val="center"/>
+              <w:rPr>
+                <w:sz w:val="22"/>
+                <w:szCs w:val="22"/>
+              </w:rPr>
+            </w:pPr>
+            <w:r>
+              <w:rPr>
+                <w:sz w:val="22"/>
+                <w:szCs w:val="22"/>
+                <w:rtl w:val="0"/>
+              </w:rPr>
+              <w:t xml:space="preserve">Others</w:t>
+            </w:r>
+          </w:p>
+        </w:tc>
+        <w:tc>
+          <w:tcPr>
+            <w:shd w:fill="auto" w:val="clear"/>
+            <w:tcMar>
+              <w:top w:w="100.0" w:type="dxa"/>
+              <w:left w:w="100.0" w:type="dxa"/>
+              <w:bottom w:w="100.0" w:type="dxa"/>
+              <w:right w:w="100.0" w:type="dxa"/>
+            </w:tcMar>
+            <w:vAlign w:val="top"/>
+          </w:tcPr>
+          <w:p>
+            <w:pPr>
+              <w:spacing w:after="240" w:before="240" w:line="240" w:lineRule="auto"/>
+              <w:jc w:val="center"/>
+              <w:rPr>
+                <w:sz w:val="22"/>
+                <w:szCs w:val="22"/>
+              </w:rPr>
+            </w:pPr>
+            <w:r>
+              <w:rPr>
+                <w:sz w:val="22"/>
+                <w:szCs w:val="22"/>
+                <w:rtl w:val="0"/>
+              </w:rPr>
+              <w:t xml:space="preserve">[“Public Speaking”]</w:t>
+            </w:r>
+          </w:p>
+        </w:tc>
+        <w:tc>
+          <w:tcPr>
+            <w:shd w:fill="auto" w:val="clear"/>
+            <w:tcMar>
+              <w:top w:w="100.0" w:type="dxa"/>
+              <w:left w:w="100.0" w:type="dxa"/>
+              <w:bottom w:w="100.0" w:type="dxa"/>
+              <w:right w:w="100.0" w:type="dxa"/>
+            </w:tcMar>
+            <w:vAlign w:val="top"/>
+          </w:tcPr>
+          <w:p>
+            <w:pPr>
+              <w:spacing w:after="240" w:before="240" w:line="240" w:lineRule="auto"/>
+              <w:jc w:val="center"/>
+              <w:rPr>
+                <w:sz w:val="22"/>
+                <w:szCs w:val="22"/>
+              </w:rPr>
+            </w:pPr>
+            <w:r>
+              <w:rPr>
+                <w:sz w:val="22"/>
+                <w:szCs w:val="22"/>
+                <w:rtl w:val="0"/>
+              </w:rPr>
+              <w:t xml:space="preserve">Display “Please fill out this field”</w:t>
+            </w:r>
+          </w:p>
+        </w:tc>
+        <w:tc>
+          <w:tcPr>
+            <w:shd w:fill="auto" w:val="clear"/>
+            <w:tcMar>
+              <w:top w:w="100.0" w:type="dxa"/>
+              <w:left w:w="100.0" w:type="dxa"/>
+              <w:bottom w:w="100.0" w:type="dxa"/>
+              <w:right w:w="100.0" w:type="dxa"/>
+            </w:tcMar>
+            <w:vAlign w:val="top"/>
+          </w:tcPr>
+          <w:p>
+            <w:pPr>
+              <w:spacing w:after="240" w:before="240" w:line="240" w:lineRule="auto"/>
+              <w:jc w:val="center"/>
+              <w:rPr>
+                <w:sz w:val="22"/>
+                <w:szCs w:val="22"/>
+              </w:rPr>
+            </w:pPr>
+            <w:r>
+              <w:rPr>
+                <w:sz w:val="22"/>
+                <w:szCs w:val="22"/>
+                <w:rtl w:val="0"/>
+              </w:rPr>
+              <w:t xml:space="preserve">Pass</w:t>
+            </w:r>
+          </w:p>
+        </w:tc>
+      </w:tr>
+      <w:tr>
+        <w:trPr>
+          <w:cantSplit w:val="0"/>
+          <w:trHeight w:val="927.978515625" w:hRule="atLeast"/>
+          <w:tblHeader w:val="0"/>
+        </w:trPr>
+        <w:tc>
+          <w:tcPr>
+            <w:shd w:fill="auto" w:val="clear"/>
+            <w:tcMar>
+              <w:top w:w="100.0" w:type="dxa"/>
+              <w:left w:w="100.0" w:type="dxa"/>
+              <w:bottom w:w="100.0" w:type="dxa"/>
+              <w:right w:w="100.0" w:type="dxa"/>
+            </w:tcMar>
+            <w:vAlign w:val="top"/>
+          </w:tcPr>
+          <w:p>
+            <w:pPr>
+              <w:spacing w:after="240" w:before="240" w:line="240" w:lineRule="auto"/>
+              <w:jc w:val="center"/>
+              <w:rPr>
+                <w:sz w:val="22"/>
+                <w:szCs w:val="22"/>
+              </w:rPr>
+            </w:pPr>
+            <w:r>
+              <w:rPr>
+                <w:sz w:val="22"/>
+                <w:szCs w:val="22"/>
+                <w:rtl w:val="0"/>
+              </w:rPr>
+              <w:t xml:space="preserve">Singapore Management University</w:t>
+            </w:r>
+          </w:p>
+        </w:tc>
+        <w:tc>
+          <w:tcPr>
+            <w:shd w:fill="auto" w:val="clear"/>
+            <w:tcMar>
+              <w:top w:w="100.0" w:type="dxa"/>
+              <w:left w:w="100.0" w:type="dxa"/>
+              <w:bottom w:w="100.0" w:type="dxa"/>
+              <w:right w:w="100.0" w:type="dxa"/>
+            </w:tcMar>
+            <w:vAlign w:val="top"/>
+          </w:tcPr>
+          <w:p>
+            <w:pPr>
+              <w:spacing w:after="240" w:before="240" w:line="240" w:lineRule="auto"/>
+              <w:jc w:val="center"/>
+              <w:rPr>
+                <w:sz w:val="22"/>
+                <w:szCs w:val="22"/>
+              </w:rPr>
+            </w:pPr>
+            <w:r>
+              <w:rPr>
+                <w:sz w:val="22"/>
+                <w:szCs w:val="22"/>
+                <w:rtl w:val="0"/>
+              </w:rPr>
+              <w:t xml:space="preserve">Business</w:t>
+            </w:r>
+          </w:p>
+        </w:tc>
+        <w:tc>
+          <w:tcPr>
+            <w:shd w:fill="auto" w:val="clear"/>
+            <w:tcMar>
+              <w:top w:w="100.0" w:type="dxa"/>
+              <w:left w:w="100.0" w:type="dxa"/>
+              <w:bottom w:w="100.0" w:type="dxa"/>
+              <w:right w:w="100.0" w:type="dxa"/>
+            </w:tcMar>
+            <w:vAlign w:val="top"/>
+          </w:tcPr>
+          <w:p>
+            <w:pPr>
+              <w:spacing w:after="240" w:before="240" w:line="240" w:lineRule="auto"/>
+              <w:jc w:val="center"/>
+              <w:rPr>
+                <w:sz w:val="22"/>
+                <w:szCs w:val="22"/>
+              </w:rPr>
+            </w:pPr>
+            <w:r>
+              <w:rPr>
+                <w:sz w:val="22"/>
+                <w:szCs w:val="22"/>
+                <w:rtl w:val="0"/>
+              </w:rPr>
+              <w:t xml:space="preserve">South</w:t>
+            </w:r>
+          </w:p>
+        </w:tc>
+        <w:tc>
+          <w:tcPr>
+            <w:shd w:fill="ff0000" w:val="clear"/>
+            <w:tcMar>
+              <w:top w:w="100.0" w:type="dxa"/>
+              <w:left w:w="100.0" w:type="dxa"/>
+              <w:bottom w:w="100.0" w:type="dxa"/>
+              <w:right w:w="100.0" w:type="dxa"/>
+            </w:tcMar>
+            <w:vAlign w:val="top"/>
+          </w:tcPr>
+          <w:p>
+            <w:pPr>
+              <w:spacing w:after="240" w:before="240" w:line="240" w:lineRule="auto"/>
+              <w:jc w:val="center"/>
+              <w:rPr>
+                <w:sz w:val="22"/>
+                <w:szCs w:val="22"/>
+              </w:rPr>
+            </w:pPr>
+            <w:r>
+              <w:rPr>
+                <w:sz w:val="22"/>
+                <w:szCs w:val="22"/>
+                <w:rtl w:val="0"/>
+              </w:rPr>
+              <w:t xml:space="preserve">Empty</w:t>
+            </w:r>
+          </w:p>
+        </w:tc>
+        <w:tc>
+          <w:tcPr>
+            <w:shd w:fill="auto" w:val="clear"/>
+            <w:tcMar>
+              <w:top w:w="100.0" w:type="dxa"/>
+              <w:left w:w="100.0" w:type="dxa"/>
+              <w:bottom w:w="100.0" w:type="dxa"/>
+              <w:right w:w="100.0" w:type="dxa"/>
+            </w:tcMar>
+            <w:vAlign w:val="top"/>
+          </w:tcPr>
+          <w:p>
+            <w:pPr>
+              <w:spacing w:after="240" w:before="240" w:line="240" w:lineRule="auto"/>
+              <w:jc w:val="center"/>
+              <w:rPr>
+                <w:sz w:val="22"/>
+                <w:szCs w:val="22"/>
+              </w:rPr>
+            </w:pPr>
+            <w:r>
+              <w:rPr>
+                <w:sz w:val="22"/>
+                <w:szCs w:val="22"/>
+                <w:rtl w:val="0"/>
+              </w:rPr>
+              <w:t xml:space="preserve">Singaporean</w:t>
+            </w:r>
+          </w:p>
+        </w:tc>
+        <w:tc>
+          <w:tcPr>
+            <w:shd w:fill="auto" w:val="clear"/>
+            <w:tcMar>
+              <w:top w:w="100.0" w:type="dxa"/>
+              <w:left w:w="100.0" w:type="dxa"/>
+              <w:bottom w:w="100.0" w:type="dxa"/>
+              <w:right w:w="100.0" w:type="dxa"/>
+            </w:tcMar>
+            <w:vAlign w:val="top"/>
+          </w:tcPr>
+          <w:p>
+            <w:pPr>
+              <w:spacing w:after="240" w:before="240" w:line="240" w:lineRule="auto"/>
+              <w:jc w:val="center"/>
+              <w:rPr>
+                <w:sz w:val="22"/>
+                <w:szCs w:val="22"/>
+              </w:rPr>
+            </w:pPr>
+            <w:r>
+              <w:rPr>
+                <w:sz w:val="22"/>
+                <w:szCs w:val="22"/>
+                <w:rtl w:val="0"/>
+              </w:rPr>
+              <w:t xml:space="preserve">[“C”, “C++”, “C#”]</w:t>
+            </w:r>
+          </w:p>
+        </w:tc>
+        <w:tc>
+          <w:tcPr>
+            <w:shd w:fill="auto" w:val="clear"/>
+            <w:tcMar>
+              <w:top w:w="100.0" w:type="dxa"/>
+              <w:left w:w="100.0" w:type="dxa"/>
+              <w:bottom w:w="100.0" w:type="dxa"/>
+              <w:right w:w="100.0" w:type="dxa"/>
+            </w:tcMar>
+            <w:vAlign w:val="top"/>
+          </w:tcPr>
+          <w:p>
+            <w:pPr>
+              <w:spacing w:after="240" w:before="240" w:line="240" w:lineRule="auto"/>
+              <w:jc w:val="center"/>
+              <w:rPr>
+                <w:sz w:val="22"/>
+                <w:szCs w:val="22"/>
+              </w:rPr>
+            </w:pPr>
+            <w:r>
+              <w:rPr>
+                <w:sz w:val="22"/>
+                <w:szCs w:val="22"/>
+                <w:rtl w:val="0"/>
+              </w:rPr>
+              <w:t xml:space="preserve">Display “Please fill out this field”</w:t>
+            </w:r>
+          </w:p>
+        </w:tc>
+        <w:tc>
+          <w:tcPr>
+            <w:shd w:fill="auto" w:val="clear"/>
+            <w:tcMar>
+              <w:top w:w="100.0" w:type="dxa"/>
+              <w:left w:w="100.0" w:type="dxa"/>
+              <w:bottom w:w="100.0" w:type="dxa"/>
+              <w:right w:w="100.0" w:type="dxa"/>
+            </w:tcMar>
+            <w:vAlign w:val="top"/>
+          </w:tcPr>
+          <w:p>
+            <w:pPr>
+              <w:spacing w:after="240" w:before="240" w:line="240" w:lineRule="auto"/>
+              <w:jc w:val="center"/>
+              <w:rPr>
+                <w:sz w:val="22"/>
+                <w:szCs w:val="22"/>
+              </w:rPr>
+            </w:pPr>
+            <w:r>
+              <w:rPr>
+                <w:sz w:val="22"/>
+                <w:szCs w:val="22"/>
+                <w:rtl w:val="0"/>
+              </w:rPr>
+              <w:t xml:space="preserve">Pass</w:t>
+            </w:r>
+          </w:p>
+        </w:tc>
+      </w:tr>
+      <w:tr>
+        <w:trPr>
+          <w:cantSplit w:val="0"/>
+          <w:trHeight w:val="927.978515625" w:hRule="atLeast"/>
+          <w:tblHeader w:val="0"/>
+        </w:trPr>
+        <w:tc>
+          <w:tcPr>
+            <w:shd w:fill="auto" w:val="clear"/>
+            <w:tcMar>
+              <w:top w:w="100.0" w:type="dxa"/>
+              <w:left w:w="100.0" w:type="dxa"/>
+              <w:bottom w:w="100.0" w:type="dxa"/>
+              <w:right w:w="100.0" w:type="dxa"/>
+            </w:tcMar>
+            <w:vAlign w:val="top"/>
+          </w:tcPr>
+          <w:p>
+            <w:pPr>
+              <w:spacing w:after="240" w:before="240" w:line="240" w:lineRule="auto"/>
+              <w:jc w:val="center"/>
+              <w:rPr>
+                <w:sz w:val="22"/>
+                <w:szCs w:val="22"/>
+              </w:rPr>
+            </w:pPr>
+            <w:r>
+              <w:rPr>
+                <w:sz w:val="22"/>
+                <w:szCs w:val="22"/>
+                <w:rtl w:val="0"/>
+              </w:rPr>
+              <w:t xml:space="preserve">Singapore Management University</w:t>
+            </w:r>
+          </w:p>
+        </w:tc>
+        <w:tc>
+          <w:tcPr>
+            <w:shd w:fill="auto" w:val="clear"/>
+            <w:tcMar>
+              <w:top w:w="100.0" w:type="dxa"/>
+              <w:left w:w="100.0" w:type="dxa"/>
+              <w:bottom w:w="100.0" w:type="dxa"/>
+              <w:right w:w="100.0" w:type="dxa"/>
+            </w:tcMar>
+            <w:vAlign w:val="top"/>
+          </w:tcPr>
+          <w:p>
+            <w:pPr>
+              <w:spacing w:after="240" w:before="240" w:line="240" w:lineRule="auto"/>
+              <w:jc w:val="center"/>
+              <w:rPr>
+                <w:sz w:val="22"/>
+                <w:szCs w:val="22"/>
+              </w:rPr>
+            </w:pPr>
+            <w:r>
+              <w:rPr>
+                <w:sz w:val="22"/>
+                <w:szCs w:val="22"/>
+                <w:rtl w:val="0"/>
+              </w:rPr>
+              <w:t xml:space="preserve">Economics</w:t>
+            </w:r>
+          </w:p>
+        </w:tc>
+        <w:tc>
+          <w:tcPr>
+            <w:shd w:fill="auto" w:val="clear"/>
+            <w:tcMar>
+              <w:top w:w="100.0" w:type="dxa"/>
+              <w:left w:w="100.0" w:type="dxa"/>
+              <w:bottom w:w="100.0" w:type="dxa"/>
+              <w:right w:w="100.0" w:type="dxa"/>
+            </w:tcMar>
+            <w:vAlign w:val="top"/>
+          </w:tcPr>
+          <w:p>
+            <w:pPr>
+              <w:spacing w:after="240" w:before="240" w:line="240" w:lineRule="auto"/>
+              <w:jc w:val="center"/>
+              <w:rPr>
+                <w:sz w:val="22"/>
+                <w:szCs w:val="22"/>
+              </w:rPr>
+            </w:pPr>
+            <w:r>
+              <w:rPr>
+                <w:sz w:val="22"/>
+                <w:szCs w:val="22"/>
+                <w:rtl w:val="0"/>
+              </w:rPr>
+              <w:t xml:space="preserve">North</w:t>
+            </w:r>
+          </w:p>
+        </w:tc>
+        <w:tc>
+          <w:tcPr>
+            <w:shd w:fill="auto" w:val="clear"/>
+            <w:tcMar>
+              <w:top w:w="100.0" w:type="dxa"/>
+              <w:left w:w="100.0" w:type="dxa"/>
+              <w:bottom w:w="100.0" w:type="dxa"/>
+              <w:right w:w="100.0" w:type="dxa"/>
+            </w:tcMar>
+            <w:vAlign w:val="top"/>
+          </w:tcPr>
+          <w:p>
+            <w:pPr>
+              <w:spacing w:after="240" w:before="240" w:line="240" w:lineRule="auto"/>
+              <w:jc w:val="center"/>
+              <w:rPr>
+                <w:sz w:val="22"/>
+                <w:szCs w:val="22"/>
+              </w:rPr>
+            </w:pPr>
+            <w:r>
+              <w:rPr>
+                <w:sz w:val="22"/>
+                <w:szCs w:val="22"/>
+                <w:rtl w:val="0"/>
+              </w:rPr>
+              <w:t xml:space="preserve">Contract</w:t>
+            </w:r>
+          </w:p>
+        </w:tc>
+        <w:tc>
+          <w:tcPr>
+            <w:shd w:fill="ff0000" w:val="clear"/>
+            <w:tcMar>
+              <w:top w:w="100.0" w:type="dxa"/>
+              <w:left w:w="100.0" w:type="dxa"/>
+              <w:bottom w:w="100.0" w:type="dxa"/>
+              <w:right w:w="100.0" w:type="dxa"/>
+            </w:tcMar>
+            <w:vAlign w:val="top"/>
+          </w:tcPr>
+          <w:p>
+            <w:pPr>
+              <w:spacing w:after="240" w:before="240" w:line="240" w:lineRule="auto"/>
+              <w:jc w:val="center"/>
+              <w:rPr>
+                <w:sz w:val="22"/>
+                <w:szCs w:val="22"/>
+              </w:rPr>
+            </w:pPr>
+            <w:r>
+              <w:rPr>
+                <w:sz w:val="22"/>
+                <w:szCs w:val="22"/>
+                <w:rtl w:val="0"/>
+              </w:rPr>
+              <w:t xml:space="preserve">Empty</w:t>
+            </w:r>
+          </w:p>
+        </w:tc>
+        <w:tc>
+          <w:tcPr>
+            <w:shd w:fill="auto" w:val="clear"/>
+            <w:tcMar>
+              <w:top w:w="100.0" w:type="dxa"/>
+              <w:left w:w="100.0" w:type="dxa"/>
+              <w:bottom w:w="100.0" w:type="dxa"/>
+              <w:right w:w="100.0" w:type="dxa"/>
+            </w:tcMar>
+            <w:vAlign w:val="top"/>
+          </w:tcPr>
+          <w:p>
+            <w:pPr>
+              <w:spacing w:after="240" w:before="240" w:line="240" w:lineRule="auto"/>
+              <w:jc w:val="center"/>
+              <w:rPr>
+                <w:sz w:val="22"/>
+                <w:szCs w:val="22"/>
+              </w:rPr>
+            </w:pPr>
+            <w:r>
+              <w:rPr>
+                <w:sz w:val="22"/>
+                <w:szCs w:val="22"/>
+                <w:rtl w:val="0"/>
+              </w:rPr>
+              <w:t xml:space="preserve">[“Teamwork”]</w:t>
+            </w:r>
+          </w:p>
+        </w:tc>
+        <w:tc>
+          <w:tcPr>
+            <w:shd w:fill="auto" w:val="clear"/>
+            <w:tcMar>
+              <w:top w:w="100.0" w:type="dxa"/>
+              <w:left w:w="100.0" w:type="dxa"/>
+              <w:bottom w:w="100.0" w:type="dxa"/>
+              <w:right w:w="100.0" w:type="dxa"/>
+            </w:tcMar>
+            <w:vAlign w:val="top"/>
+          </w:tcPr>
+          <w:p>
+            <w:pPr>
+              <w:spacing w:after="240" w:before="240" w:line="240" w:lineRule="auto"/>
+              <w:jc w:val="center"/>
+              <w:rPr>
+                <w:sz w:val="22"/>
+                <w:szCs w:val="22"/>
+              </w:rPr>
+            </w:pPr>
+            <w:r>
+              <w:rPr>
+                <w:sz w:val="22"/>
+                <w:szCs w:val="22"/>
+                <w:rtl w:val="0"/>
+              </w:rPr>
+              <w:t xml:space="preserve">Display “Please fill out this field</w:t>
+            </w:r>
+          </w:p>
+        </w:tc>
+        <w:tc>
+          <w:tcPr>
+            <w:shd w:fill="auto" w:val="clear"/>
+            <w:tcMar>
+              <w:top w:w="100.0" w:type="dxa"/>
+              <w:left w:w="100.0" w:type="dxa"/>
+              <w:bottom w:w="100.0" w:type="dxa"/>
+              <w:right w:w="100.0" w:type="dxa"/>
+            </w:tcMar>
+            <w:vAlign w:val="top"/>
+          </w:tcPr>
+          <w:p>
+            <w:pPr>
+              <w:spacing w:after="240" w:before="240" w:line="240" w:lineRule="auto"/>
+              <w:jc w:val="center"/>
+              <w:rPr>
+                <w:sz w:val="22"/>
+                <w:szCs w:val="22"/>
+              </w:rPr>
+            </w:pPr>
+            <w:r>
+              <w:rPr>
+                <w:sz w:val="22"/>
+                <w:szCs w:val="22"/>
+                <w:rtl w:val="0"/>
+              </w:rPr>
+              <w:t xml:space="preserve">Pass</w:t>
+            </w:r>
+          </w:p>
+        </w:tc>
+      </w:tr>
+      <w:tr>
+        <w:trPr>
+          <w:cantSplit w:val="0"/>
+          <w:trHeight w:val="927.978515625" w:hRule="atLeast"/>
+          <w:tblHeader w:val="0"/>
+        </w:trPr>
+        <w:tc>
+          <w:tcPr>
+            <w:shd w:fill="auto" w:val="clear"/>
+            <w:tcMar>
+              <w:top w:w="100.0" w:type="dxa"/>
+              <w:left w:w="100.0" w:type="dxa"/>
+              <w:bottom w:w="100.0" w:type="dxa"/>
+              <w:right w:w="100.0" w:type="dxa"/>
+            </w:tcMar>
+            <w:vAlign w:val="top"/>
+          </w:tcPr>
+          <w:p>
+            <w:pPr>
+              <w:spacing w:after="240" w:before="240" w:line="240" w:lineRule="auto"/>
+              <w:jc w:val="center"/>
+              <w:rPr>
+                <w:sz w:val="22"/>
+                <w:szCs w:val="22"/>
+              </w:rPr>
+            </w:pPr>
+            <w:r>
+              <w:rPr>
+                <w:sz w:val="22"/>
+                <w:szCs w:val="22"/>
+                <w:rtl w:val="0"/>
+              </w:rPr>
+              <w:t xml:space="preserve">Singapore University of Technology and Design</w:t>
+            </w:r>
+          </w:p>
+        </w:tc>
+        <w:tc>
+          <w:tcPr>
+            <w:shd w:fill="auto" w:val="clear"/>
+            <w:tcMar>
+              <w:top w:w="100.0" w:type="dxa"/>
+              <w:left w:w="100.0" w:type="dxa"/>
+              <w:bottom w:w="100.0" w:type="dxa"/>
+              <w:right w:w="100.0" w:type="dxa"/>
+            </w:tcMar>
+            <w:vAlign w:val="top"/>
+          </w:tcPr>
+          <w:p>
+            <w:pPr>
+              <w:spacing w:after="240" w:before="240" w:line="240" w:lineRule="auto"/>
+              <w:jc w:val="center"/>
+              <w:rPr>
+                <w:sz w:val="22"/>
+                <w:szCs w:val="22"/>
+              </w:rPr>
+            </w:pPr>
+            <w:r>
+              <w:rPr>
+                <w:sz w:val="22"/>
+                <w:szCs w:val="22"/>
+                <w:rtl w:val="0"/>
+              </w:rPr>
+              <w:t xml:space="preserve">Chinese</w:t>
+            </w:r>
+          </w:p>
+        </w:tc>
+        <w:tc>
+          <w:tcPr>
+            <w:shd w:fill="auto" w:val="clear"/>
+            <w:tcMar>
+              <w:top w:w="100.0" w:type="dxa"/>
+              <w:left w:w="100.0" w:type="dxa"/>
+              <w:bottom w:w="100.0" w:type="dxa"/>
+              <w:right w:w="100.0" w:type="dxa"/>
+            </w:tcMar>
+            <w:vAlign w:val="top"/>
+          </w:tcPr>
+          <w:p>
+            <w:pPr>
+              <w:spacing w:after="240" w:before="240" w:line="240" w:lineRule="auto"/>
+              <w:jc w:val="center"/>
+              <w:rPr>
+                <w:sz w:val="22"/>
+                <w:szCs w:val="22"/>
+              </w:rPr>
+            </w:pPr>
+            <w:r>
+              <w:rPr>
+                <w:sz w:val="22"/>
+                <w:szCs w:val="22"/>
+                <w:rtl w:val="0"/>
+              </w:rPr>
+              <w:t xml:space="preserve">Central</w:t>
+            </w:r>
+          </w:p>
+        </w:tc>
+        <w:tc>
+          <w:tcPr>
+            <w:shd w:fill="auto" w:val="clear"/>
+            <w:tcMar>
+              <w:top w:w="100.0" w:type="dxa"/>
+              <w:left w:w="100.0" w:type="dxa"/>
+              <w:bottom w:w="100.0" w:type="dxa"/>
+              <w:right w:w="100.0" w:type="dxa"/>
+            </w:tcMar>
+            <w:vAlign w:val="top"/>
+          </w:tcPr>
+          <w:p>
+            <w:pPr>
+              <w:spacing w:after="240" w:before="240" w:line="240" w:lineRule="auto"/>
+              <w:jc w:val="center"/>
+              <w:rPr>
+                <w:sz w:val="22"/>
+                <w:szCs w:val="22"/>
+              </w:rPr>
+            </w:pPr>
+            <w:r>
+              <w:rPr>
+                <w:sz w:val="22"/>
+                <w:szCs w:val="22"/>
+                <w:rtl w:val="0"/>
+              </w:rPr>
+              <w:t xml:space="preserve">Part-Time</w:t>
+            </w:r>
+          </w:p>
+        </w:tc>
+        <w:tc>
+          <w:tcPr>
+            <w:shd w:fill="auto" w:val="clear"/>
+            <w:tcMar>
+              <w:top w:w="100.0" w:type="dxa"/>
+              <w:left w:w="100.0" w:type="dxa"/>
+              <w:bottom w:w="100.0" w:type="dxa"/>
+              <w:right w:w="100.0" w:type="dxa"/>
+            </w:tcMar>
+            <w:vAlign w:val="top"/>
+          </w:tcPr>
+          <w:p>
+            <w:pPr>
+              <w:spacing w:after="240" w:before="240" w:line="240" w:lineRule="auto"/>
+              <w:jc w:val="center"/>
+              <w:rPr>
+                <w:sz w:val="22"/>
+                <w:szCs w:val="22"/>
+              </w:rPr>
+            </w:pPr>
+            <w:r>
+              <w:rPr>
+                <w:sz w:val="22"/>
+                <w:szCs w:val="22"/>
+                <w:rtl w:val="0"/>
+              </w:rPr>
+              <w:t xml:space="preserve">Singaporean</w:t>
+            </w:r>
+          </w:p>
+        </w:tc>
+        <w:tc>
+          <w:tcPr>
+            <w:shd w:fill="ff0000" w:val="clear"/>
+            <w:tcMar>
+              <w:top w:w="100.0" w:type="dxa"/>
+              <w:left w:w="100.0" w:type="dxa"/>
+              <w:bottom w:w="100.0" w:type="dxa"/>
+              <w:right w:w="100.0" w:type="dxa"/>
+            </w:tcMar>
+            <w:vAlign w:val="top"/>
+          </w:tcPr>
+          <w:p>
+            <w:pPr>
+              <w:spacing w:after="240" w:before="240" w:line="240" w:lineRule="auto"/>
+              <w:jc w:val="center"/>
+              <w:rPr>
+                <w:sz w:val="22"/>
+                <w:szCs w:val="22"/>
+              </w:rPr>
+            </w:pPr>
+            <w:r>
+              <w:rPr>
+                <w:sz w:val="22"/>
+                <w:szCs w:val="22"/>
+                <w:rtl w:val="0"/>
+              </w:rPr>
+              <w:t xml:space="preserve">Empty</w:t>
+            </w:r>
+          </w:p>
+        </w:tc>
+        <w:tc>
+          <w:tcPr>
+            <w:shd w:fill="auto" w:val="clear"/>
+            <w:tcMar>
+              <w:top w:w="100.0" w:type="dxa"/>
+              <w:left w:w="100.0" w:type="dxa"/>
+              <w:bottom w:w="100.0" w:type="dxa"/>
+              <w:right w:w="100.0" w:type="dxa"/>
+            </w:tcMar>
+            <w:vAlign w:val="top"/>
+          </w:tcPr>
+          <w:p>
+            <w:pPr>
+              <w:spacing w:after="240" w:before="240" w:line="240" w:lineRule="auto"/>
+              <w:jc w:val="center"/>
+              <w:rPr>
+                <w:sz w:val="22"/>
+                <w:szCs w:val="22"/>
+              </w:rPr>
+            </w:pPr>
+            <w:r>
+              <w:rPr>
+                <w:sz w:val="22"/>
+                <w:szCs w:val="22"/>
+                <w:rtl w:val="0"/>
+              </w:rPr>
+              <w:t xml:space="preserve">Display “Please fill out this field</w:t>
+            </w:r>
+          </w:p>
+        </w:tc>
+        <w:tc>
+          <w:tcPr>
+            <w:shd w:fill="auto" w:val="clear"/>
+            <w:tcMar>
+              <w:top w:w="100.0" w:type="dxa"/>
+              <w:left w:w="100.0" w:type="dxa"/>
+              <w:bottom w:w="100.0" w:type="dxa"/>
+              <w:right w:w="100.0" w:type="dxa"/>
+            </w:tcMar>
+            <w:vAlign w:val="top"/>
+          </w:tcPr>
+          <w:p>
+            <w:pPr>
+              <w:spacing w:after="240" w:before="240" w:line="240" w:lineRule="auto"/>
+              <w:jc w:val="center"/>
+              <w:rPr>
+                <w:sz w:val="22"/>
+                <w:szCs w:val="22"/>
+              </w:rPr>
+            </w:pPr>
+            <w:r>
+              <w:rPr>
+                <w:sz w:val="22"/>
+                <w:szCs w:val="22"/>
+                <w:rtl w:val="0"/>
+              </w:rPr>
+              <w:t xml:space="preserve">Pass</w:t>
+            </w:r>
+          </w:p>
+        </w:tc>
+      </w:tr>
+      <w:tr>
+        <w:trPr>
+          <w:cantSplit w:val="0"/>
+          <w:trHeight w:val="927.978515625" w:hRule="atLeast"/>
+          <w:tblHeader w:val="0"/>
+        </w:trPr>
+        <w:tc>
+          <w:tcPr>
+            <w:shd w:fill="auto" w:val="clear"/>
+            <w:tcMar>
+              <w:top w:w="100.0" w:type="dxa"/>
+              <w:left w:w="100.0" w:type="dxa"/>
+              <w:bottom w:w="100.0" w:type="dxa"/>
+              <w:right w:w="100.0" w:type="dxa"/>
+            </w:tcMar>
+            <w:vAlign w:val="top"/>
+          </w:tcPr>
+          <w:p>
+            <w:pPr>
+              <w:spacing w:after="240" w:before="240" w:line="240" w:lineRule="auto"/>
+              <w:jc w:val="center"/>
+              <w:rPr>
+                <w:sz w:val="22"/>
+                <w:szCs w:val="22"/>
+              </w:rPr>
+            </w:pPr>
+            <w:r>
+              <w:rPr>
+                <w:sz w:val="22"/>
+                <w:szCs w:val="22"/>
+                <w:rtl w:val="0"/>
+              </w:rPr>
+              <w:t xml:space="preserve">Singapore University of Technology and Design</w:t>
+            </w:r>
+          </w:p>
+        </w:tc>
+        <w:tc>
+          <w:tcPr>
+            <w:shd w:fill="auto" w:val="clear"/>
+            <w:tcMar>
+              <w:top w:w="100.0" w:type="dxa"/>
+              <w:left w:w="100.0" w:type="dxa"/>
+              <w:bottom w:w="100.0" w:type="dxa"/>
+              <w:right w:w="100.0" w:type="dxa"/>
+            </w:tcMar>
+            <w:vAlign w:val="top"/>
+          </w:tcPr>
+          <w:p>
+            <w:pPr>
+              <w:spacing w:after="240" w:before="240" w:line="240" w:lineRule="auto"/>
+              <w:jc w:val="center"/>
+              <w:rPr>
+                <w:sz w:val="22"/>
+                <w:szCs w:val="22"/>
+              </w:rPr>
+            </w:pPr>
+            <w:r>
+              <w:rPr>
+                <w:sz w:val="22"/>
+                <w:szCs w:val="22"/>
+                <w:rtl w:val="0"/>
+              </w:rPr>
+              <w:t xml:space="preserve">Chinese</w:t>
+            </w:r>
+          </w:p>
+        </w:tc>
+        <w:tc>
+          <w:tcPr>
+            <w:shd w:fill="auto" w:val="clear"/>
+            <w:tcMar>
+              <w:top w:w="100.0" w:type="dxa"/>
+              <w:left w:w="100.0" w:type="dxa"/>
+              <w:bottom w:w="100.0" w:type="dxa"/>
+              <w:right w:w="100.0" w:type="dxa"/>
+            </w:tcMar>
+            <w:vAlign w:val="top"/>
+          </w:tcPr>
+          <w:p>
+            <w:pPr>
+              <w:spacing w:after="240" w:before="240" w:line="240" w:lineRule="auto"/>
+              <w:jc w:val="center"/>
+              <w:rPr>
+                <w:sz w:val="22"/>
+                <w:szCs w:val="22"/>
+              </w:rPr>
+            </w:pPr>
+            <w:r>
+              <w:rPr>
+                <w:sz w:val="22"/>
+                <w:szCs w:val="22"/>
+                <w:rtl w:val="0"/>
+              </w:rPr>
+              <w:t xml:space="preserve">Central</w:t>
+            </w:r>
+          </w:p>
+        </w:tc>
+        <w:tc>
+          <w:tcPr>
+            <w:shd w:fill="auto" w:val="clear"/>
+            <w:tcMar>
+              <w:top w:w="100.0" w:type="dxa"/>
+              <w:left w:w="100.0" w:type="dxa"/>
+              <w:bottom w:w="100.0" w:type="dxa"/>
+              <w:right w:w="100.0" w:type="dxa"/>
+            </w:tcMar>
+            <w:vAlign w:val="top"/>
+          </w:tcPr>
+          <w:p>
+            <w:pPr>
+              <w:spacing w:after="240" w:before="240" w:line="240" w:lineRule="auto"/>
+              <w:jc w:val="center"/>
+              <w:rPr>
+                <w:sz w:val="22"/>
+                <w:szCs w:val="22"/>
+              </w:rPr>
+            </w:pPr>
+            <w:r>
+              <w:rPr>
+                <w:sz w:val="22"/>
+                <w:szCs w:val="22"/>
+                <w:rtl w:val="0"/>
+              </w:rPr>
+              <w:t xml:space="preserve">Part-Time</w:t>
+            </w:r>
+          </w:p>
+        </w:tc>
+        <w:tc>
+          <w:tcPr>
+            <w:shd w:fill="auto" w:val="clear"/>
+            <w:tcMar>
+              <w:top w:w="100.0" w:type="dxa"/>
+              <w:left w:w="100.0" w:type="dxa"/>
+              <w:bottom w:w="100.0" w:type="dxa"/>
+              <w:right w:w="100.0" w:type="dxa"/>
+            </w:tcMar>
+            <w:vAlign w:val="top"/>
+          </w:tcPr>
+          <w:p>
+            <w:pPr>
+              <w:spacing w:after="240" w:before="240" w:line="240" w:lineRule="auto"/>
+              <w:jc w:val="center"/>
+              <w:rPr>
+                <w:sz w:val="22"/>
+                <w:szCs w:val="22"/>
+              </w:rPr>
+            </w:pPr>
+            <w:r>
+              <w:rPr>
+                <w:sz w:val="22"/>
+                <w:szCs w:val="22"/>
+                <w:rtl w:val="0"/>
+              </w:rPr>
+              <w:t xml:space="preserve">Singaporean</w:t>
+            </w:r>
+          </w:p>
+        </w:tc>
+        <w:tc>
+          <w:tcPr>
+            <w:shd w:fill="ff0000" w:val="clear"/>
+            <w:tcMar>
+              <w:top w:w="100.0" w:type="dxa"/>
+              <w:left w:w="100.0" w:type="dxa"/>
+              <w:bottom w:w="100.0" w:type="dxa"/>
+              <w:right w:w="100.0" w:type="dxa"/>
+            </w:tcMar>
+            <w:vAlign w:val="top"/>
+          </w:tcPr>
+          <w:p>
+            <w:pPr>
+              <w:spacing w:after="240" w:before="240" w:line="240" w:lineRule="auto"/>
+              <w:jc w:val="center"/>
+              <w:rPr>
+                <w:sz w:val="22"/>
+                <w:szCs w:val="22"/>
+              </w:rPr>
+            </w:pPr>
+            <w:r>
+              <w:rPr>
+                <w:sz w:val="22"/>
+                <w:szCs w:val="22"/>
+                <w:rtl w:val="0"/>
+              </w:rPr>
+              <w:t xml:space="preserve">[“”]</w:t>
+            </w:r>
+          </w:p>
+        </w:tc>
+        <w:tc>
+          <w:tcPr>
+            <w:shd w:fill="auto" w:val="clear"/>
+            <w:tcMar>
+              <w:top w:w="100.0" w:type="dxa"/>
+              <w:left w:w="100.0" w:type="dxa"/>
+              <w:bottom w:w="100.0" w:type="dxa"/>
+              <w:right w:w="100.0" w:type="dxa"/>
+            </w:tcMar>
+            <w:vAlign w:val="top"/>
+          </w:tcPr>
+          <w:p>
+            <w:pPr>
+              <w:spacing w:after="240" w:before="240" w:line="240" w:lineRule="auto"/>
+              <w:jc w:val="center"/>
+              <w:rPr>
+                <w:sz w:val="22"/>
+                <w:szCs w:val="22"/>
+              </w:rPr>
+            </w:pPr>
+            <w:r>
+              <w:rPr>
+                <w:sz w:val="22"/>
+                <w:szCs w:val="22"/>
+                <w:rtl w:val="0"/>
+              </w:rPr>
+              <w:t xml:space="preserve">Does not allow skill to be added.</w:t>
+            </w:r>
+          </w:p>
+        </w:tc>
+        <w:tc>
+          <w:tcPr>
+            <w:shd w:fill="auto" w:val="clear"/>
+            <w:tcMar>
+              <w:top w:w="100.0" w:type="dxa"/>
+              <w:left w:w="100.0" w:type="dxa"/>
+              <w:bottom w:w="100.0" w:type="dxa"/>
+              <w:right w:w="100.0" w:type="dxa"/>
+            </w:tcMar>
+            <w:vAlign w:val="top"/>
+          </w:tcPr>
+          <w:p>
+            <w:pPr>
+              <w:spacing w:after="240" w:before="240" w:line="240" w:lineRule="auto"/>
+              <w:jc w:val="center"/>
+              <w:rPr>
+                <w:sz w:val="22"/>
+                <w:szCs w:val="22"/>
+              </w:rPr>
+            </w:pPr>
+            <w:r>
+              <w:rPr>
+                <w:sz w:val="22"/>
+                <w:szCs w:val="22"/>
+                <w:rtl w:val="0"/>
+              </w:rPr>
+              <w:t xml:space="preserve">Pass</w:t>
+            </w:r>
+          </w:p>
+        </w:tc>
+      </w:tr>
+      <w:tr>
+        <w:trPr>
+          <w:cantSplit w:val="0"/>
+          <w:trHeight w:val="927.978515625" w:hRule="atLeast"/>
+          <w:tblHeader w:val="0"/>
+        </w:trPr>
+        <w:tc>
+          <w:tcPr>
+            <w:shd w:fill="auto" w:val="clear"/>
+            <w:tcMar>
+              <w:top w:w="100.0" w:type="dxa"/>
+              <w:left w:w="100.0" w:type="dxa"/>
+              <w:bottom w:w="100.0" w:type="dxa"/>
+              <w:right w:w="100.0" w:type="dxa"/>
+            </w:tcMar>
+            <w:vAlign w:val="top"/>
+          </w:tcPr>
+          <w:p>
+            <w:pPr>
+              <w:spacing w:after="240" w:before="240" w:line="240" w:lineRule="auto"/>
+              <w:jc w:val="center"/>
+              <w:rPr>
+                <w:sz w:val="22"/>
+                <w:szCs w:val="22"/>
+              </w:rPr>
+            </w:pPr>
+            <w:r>
+              <w:rPr>
+                <w:sz w:val="22"/>
+                <w:szCs w:val="22"/>
+                <w:rtl w:val="0"/>
+              </w:rPr>
+              <w:t xml:space="preserve">Singapore University of Technology and Design</w:t>
+            </w:r>
+          </w:p>
+        </w:tc>
+        <w:tc>
+          <w:tcPr>
+            <w:shd w:fill="auto" w:val="clear"/>
+            <w:tcMar>
+              <w:top w:w="100.0" w:type="dxa"/>
+              <w:left w:w="100.0" w:type="dxa"/>
+              <w:bottom w:w="100.0" w:type="dxa"/>
+              <w:right w:w="100.0" w:type="dxa"/>
+            </w:tcMar>
+            <w:vAlign w:val="top"/>
+          </w:tcPr>
+          <w:p>
+            <w:pPr>
+              <w:spacing w:after="240" w:before="240" w:line="240" w:lineRule="auto"/>
+              <w:jc w:val="center"/>
+              <w:rPr>
+                <w:sz w:val="22"/>
+                <w:szCs w:val="22"/>
+              </w:rPr>
+            </w:pPr>
+            <w:r>
+              <w:rPr>
+                <w:sz w:val="22"/>
+                <w:szCs w:val="22"/>
+                <w:rtl w:val="0"/>
+              </w:rPr>
+              <w:t xml:space="preserve">Chinese</w:t>
+            </w:r>
+          </w:p>
+        </w:tc>
+        <w:tc>
+          <w:tcPr>
+            <w:shd w:fill="auto" w:val="clear"/>
+            <w:tcMar>
+              <w:top w:w="100.0" w:type="dxa"/>
+              <w:left w:w="100.0" w:type="dxa"/>
+              <w:bottom w:w="100.0" w:type="dxa"/>
+              <w:right w:w="100.0" w:type="dxa"/>
+            </w:tcMar>
+            <w:vAlign w:val="top"/>
+          </w:tcPr>
+          <w:p>
+            <w:pPr>
+              <w:spacing w:after="240" w:before="240" w:line="240" w:lineRule="auto"/>
+              <w:jc w:val="center"/>
+              <w:rPr>
+                <w:sz w:val="22"/>
+                <w:szCs w:val="22"/>
+              </w:rPr>
+            </w:pPr>
+            <w:r>
+              <w:rPr>
+                <w:sz w:val="22"/>
+                <w:szCs w:val="22"/>
+                <w:rtl w:val="0"/>
+              </w:rPr>
+              <w:t xml:space="preserve">Central</w:t>
+            </w:r>
+          </w:p>
+        </w:tc>
+        <w:tc>
+          <w:tcPr>
+            <w:shd w:fill="auto" w:val="clear"/>
+            <w:tcMar>
+              <w:top w:w="100.0" w:type="dxa"/>
+              <w:left w:w="100.0" w:type="dxa"/>
+              <w:bottom w:w="100.0" w:type="dxa"/>
+              <w:right w:w="100.0" w:type="dxa"/>
+            </w:tcMar>
+            <w:vAlign w:val="top"/>
+          </w:tcPr>
+          <w:p>
+            <w:pPr>
+              <w:spacing w:after="240" w:before="240" w:line="240" w:lineRule="auto"/>
+              <w:jc w:val="center"/>
+              <w:rPr>
+                <w:sz w:val="22"/>
+                <w:szCs w:val="22"/>
+              </w:rPr>
+            </w:pPr>
+            <w:r>
+              <w:rPr>
+                <w:sz w:val="22"/>
+                <w:szCs w:val="22"/>
+                <w:rtl w:val="0"/>
+              </w:rPr>
+              <w:t xml:space="preserve">Part-Time</w:t>
+            </w:r>
+          </w:p>
+        </w:tc>
+        <w:tc>
+          <w:tcPr>
+            <w:shd w:fill="auto" w:val="clear"/>
+            <w:tcMar>
+              <w:top w:w="100.0" w:type="dxa"/>
+              <w:left w:w="100.0" w:type="dxa"/>
+              <w:bottom w:w="100.0" w:type="dxa"/>
+              <w:right w:w="100.0" w:type="dxa"/>
+            </w:tcMar>
+            <w:vAlign w:val="top"/>
+          </w:tcPr>
+          <w:p>
+            <w:pPr>
+              <w:spacing w:after="240" w:before="240" w:line="240" w:lineRule="auto"/>
+              <w:jc w:val="center"/>
+              <w:rPr>
+                <w:sz w:val="22"/>
+                <w:szCs w:val="22"/>
+              </w:rPr>
+            </w:pPr>
+            <w:r>
+              <w:rPr>
+                <w:sz w:val="22"/>
+                <w:szCs w:val="22"/>
+                <w:rtl w:val="0"/>
+              </w:rPr>
+              <w:t xml:space="preserve">Singaporean</w:t>
+            </w:r>
+          </w:p>
+        </w:tc>
+        <w:tc>
+          <w:tcPr>
+            <w:shd w:fill="ff0000" w:val="clear"/>
+            <w:tcMar>
+              <w:top w:w="100.0" w:type="dxa"/>
+              <w:left w:w="100.0" w:type="dxa"/>
+              <w:bottom w:w="100.0" w:type="dxa"/>
+              <w:right w:w="100.0" w:type="dxa"/>
+            </w:tcMar>
+            <w:vAlign w:val="top"/>
+          </w:tcPr>
+          <w:p>
+            <w:pPr>
+              <w:spacing w:after="240" w:before="240" w:line="240" w:lineRule="auto"/>
+              <w:jc w:val="center"/>
+              <w:rPr>
+                <w:sz w:val="22"/>
+                <w:szCs w:val="22"/>
+              </w:rPr>
+            </w:pPr>
+            <w:r>
+              <w:rPr>
+                <w:sz w:val="22"/>
+                <w:szCs w:val="22"/>
+                <w:rtl w:val="0"/>
+              </w:rPr>
+              <w:t xml:space="preserve">[“  “]</w:t>
+            </w:r>
+          </w:p>
+        </w:tc>
+        <w:tc>
+          <w:tcPr>
+            <w:shd w:fill="auto" w:val="clear"/>
+            <w:tcMar>
+              <w:top w:w="100.0" w:type="dxa"/>
+              <w:left w:w="100.0" w:type="dxa"/>
+              <w:bottom w:w="100.0" w:type="dxa"/>
+              <w:right w:w="100.0" w:type="dxa"/>
+            </w:tcMar>
+            <w:vAlign w:val="top"/>
+          </w:tcPr>
+          <w:p>
+            <w:pPr>
+              <w:spacing w:after="240" w:before="240" w:line="240" w:lineRule="auto"/>
+              <w:jc w:val="center"/>
+              <w:rPr>
+                <w:sz w:val="22"/>
+                <w:szCs w:val="22"/>
+              </w:rPr>
+            </w:pPr>
+            <w:r>
+              <w:rPr>
+                <w:sz w:val="22"/>
+                <w:szCs w:val="22"/>
+                <w:rtl w:val="0"/>
+              </w:rPr>
+              <w:t xml:space="preserve">Does not allow skill to be added. </w:t>
+            </w:r>
+          </w:p>
+        </w:tc>
+        <w:tc>
+          <w:tcPr>
+            <w:shd w:fill="auto" w:val="clear"/>
+            <w:tcMar>
+              <w:top w:w="100.0" w:type="dxa"/>
+              <w:left w:w="100.0" w:type="dxa"/>
+              <w:bottom w:w="100.0" w:type="dxa"/>
+              <w:right w:w="100.0" w:type="dxa"/>
+            </w:tcMar>
+            <w:vAlign w:val="top"/>
+          </w:tcPr>
+          <w:p>
+            <w:pPr>
+              <w:spacing w:after="240" w:before="240" w:line="240" w:lineRule="auto"/>
+              <w:jc w:val="center"/>
+              <w:rPr>
+                <w:sz w:val="22"/>
+                <w:szCs w:val="22"/>
+              </w:rPr>
+            </w:pPr>
+            <w:r>
+              <w:rPr>
+                <w:sz w:val="22"/>
+                <w:szCs w:val="22"/>
+                <w:rtl w:val="0"/>
+              </w:rPr>
+              <w:t xml:space="preserve">Pass</w:t>
+            </w:r>
+          </w:p>
+        </w:tc>
+      </w:tr>
+      <w:tr>
+        <w:trPr>
+          <w:cantSplit w:val="0"/>
+          <w:trHeight w:val="927.978515625" w:hRule="atLeast"/>
+          <w:tblHeader w:val="0"/>
+        </w:trPr>
+        <w:tc>
+          <w:tcPr>
+            <w:shd w:fill="auto" w:val="clear"/>
+            <w:tcMar>
+              <w:top w:w="100.0" w:type="dxa"/>
+              <w:left w:w="100.0" w:type="dxa"/>
+              <w:bottom w:w="100.0" w:type="dxa"/>
+              <w:right w:w="100.0" w:type="dxa"/>
+            </w:tcMar>
+            <w:vAlign w:val="top"/>
+          </w:tcPr>
+          <w:p>
+            <w:pPr>
+              <w:spacing w:after="240" w:before="240" w:line="240" w:lineRule="auto"/>
+              <w:jc w:val="center"/>
+              <w:rPr>
+                <w:sz w:val="22"/>
+                <w:szCs w:val="22"/>
+              </w:rPr>
+            </w:pPr>
+            <w:r>
+              <w:rPr>
+                <w:sz w:val="22"/>
+                <w:szCs w:val="22"/>
+                <w:rtl w:val="0"/>
+              </w:rPr>
+              <w:t xml:space="preserve">Singapore Management University</w:t>
+            </w:r>
+          </w:p>
+        </w:tc>
+        <w:tc>
+          <w:tcPr>
+            <w:shd w:fill="auto" w:val="clear"/>
+            <w:tcMar>
+              <w:top w:w="100.0" w:type="dxa"/>
+              <w:left w:w="100.0" w:type="dxa"/>
+              <w:bottom w:w="100.0" w:type="dxa"/>
+              <w:right w:w="100.0" w:type="dxa"/>
+            </w:tcMar>
+            <w:vAlign w:val="top"/>
+          </w:tcPr>
+          <w:p>
+            <w:pPr>
+              <w:spacing w:after="240" w:before="240" w:line="240" w:lineRule="auto"/>
+              <w:jc w:val="center"/>
+              <w:rPr>
+                <w:sz w:val="22"/>
+                <w:szCs w:val="22"/>
+              </w:rPr>
+            </w:pPr>
+            <w:r>
+              <w:rPr>
+                <w:sz w:val="22"/>
+                <w:szCs w:val="22"/>
+                <w:rtl w:val="0"/>
+              </w:rPr>
+              <w:t xml:space="preserve">Chinese</w:t>
+            </w:r>
+          </w:p>
+        </w:tc>
+        <w:tc>
+          <w:tcPr>
+            <w:shd w:fill="auto" w:val="clear"/>
+            <w:tcMar>
+              <w:top w:w="100.0" w:type="dxa"/>
+              <w:left w:w="100.0" w:type="dxa"/>
+              <w:bottom w:w="100.0" w:type="dxa"/>
+              <w:right w:w="100.0" w:type="dxa"/>
+            </w:tcMar>
+            <w:vAlign w:val="top"/>
+          </w:tcPr>
+          <w:p>
+            <w:pPr>
+              <w:spacing w:after="240" w:before="240" w:line="240" w:lineRule="auto"/>
+              <w:jc w:val="center"/>
+              <w:rPr>
+                <w:sz w:val="22"/>
+                <w:szCs w:val="22"/>
+              </w:rPr>
+            </w:pPr>
+            <w:r>
+              <w:rPr>
+                <w:sz w:val="22"/>
+                <w:szCs w:val="22"/>
+                <w:rtl w:val="0"/>
+              </w:rPr>
+              <w:t xml:space="preserve">Central</w:t>
+            </w:r>
+          </w:p>
+        </w:tc>
+        <w:tc>
+          <w:tcPr>
+            <w:shd w:fill="auto" w:val="clear"/>
+            <w:tcMar>
+              <w:top w:w="100.0" w:type="dxa"/>
+              <w:left w:w="100.0" w:type="dxa"/>
+              <w:bottom w:w="100.0" w:type="dxa"/>
+              <w:right w:w="100.0" w:type="dxa"/>
+            </w:tcMar>
+            <w:vAlign w:val="top"/>
+          </w:tcPr>
+          <w:p>
+            <w:pPr>
+              <w:spacing w:after="240" w:before="240" w:line="240" w:lineRule="auto"/>
+              <w:jc w:val="center"/>
+              <w:rPr>
+                <w:sz w:val="22"/>
+                <w:szCs w:val="22"/>
+              </w:rPr>
+            </w:pPr>
+            <w:r>
+              <w:rPr>
+                <w:sz w:val="22"/>
+                <w:szCs w:val="22"/>
+                <w:rtl w:val="0"/>
+              </w:rPr>
+              <w:t xml:space="preserve">Part-Time</w:t>
+            </w:r>
+          </w:p>
+        </w:tc>
+        <w:tc>
+          <w:tcPr>
+            <w:shd w:fill="auto" w:val="clear"/>
+            <w:tcMar>
+              <w:top w:w="100.0" w:type="dxa"/>
+              <w:left w:w="100.0" w:type="dxa"/>
+              <w:bottom w:w="100.0" w:type="dxa"/>
+              <w:right w:w="100.0" w:type="dxa"/>
+            </w:tcMar>
+            <w:vAlign w:val="top"/>
+          </w:tcPr>
+          <w:p>
+            <w:pPr>
+              <w:spacing w:after="240" w:before="240" w:line="240" w:lineRule="auto"/>
+              <w:jc w:val="center"/>
+              <w:rPr>
+                <w:sz w:val="22"/>
+                <w:szCs w:val="22"/>
+              </w:rPr>
+            </w:pPr>
+            <w:r>
+              <w:rPr>
+                <w:sz w:val="22"/>
+                <w:szCs w:val="22"/>
+                <w:rtl w:val="0"/>
+              </w:rPr>
+              <w:t xml:space="preserve">Singaporean</w:t>
+            </w:r>
+          </w:p>
+        </w:tc>
+        <w:tc>
+          <w:tcPr>
+            <w:shd w:fill="ff0000" w:val="clear"/>
+            <w:tcMar>
+              <w:top w:w="100.0" w:type="dxa"/>
+              <w:left w:w="100.0" w:type="dxa"/>
+              <w:bottom w:w="100.0" w:type="dxa"/>
+              <w:right w:w="100.0" w:type="dxa"/>
+            </w:tcMar>
+            <w:vAlign w:val="top"/>
+          </w:tcPr>
+          <w:p>
+            <w:pPr>
+              <w:spacing w:after="240" w:before="240" w:line="240" w:lineRule="auto"/>
+              <w:jc w:val="center"/>
+              <w:rPr>
+                <w:sz w:val="22"/>
+                <w:szCs w:val="22"/>
+              </w:rPr>
+            </w:pPr>
+            <w:r>
+              <w:rPr>
+                <w:sz w:val="22"/>
+                <w:szCs w:val="22"/>
+                <w:rtl w:val="0"/>
+              </w:rPr>
+              <w:t xml:space="preserve">[“            “]</w:t>
+            </w:r>
+          </w:p>
+        </w:tc>
+        <w:tc>
+          <w:tcPr>
+            <w:shd w:fill="auto" w:val="clear"/>
+            <w:tcMar>
+              <w:top w:w="100.0" w:type="dxa"/>
+              <w:left w:w="100.0" w:type="dxa"/>
+              <w:bottom w:w="100.0" w:type="dxa"/>
+              <w:right w:w="100.0" w:type="dxa"/>
+            </w:tcMar>
+            <w:vAlign w:val="top"/>
+          </w:tcPr>
+          <w:p>
+            <w:pPr>
+              <w:spacing w:after="240" w:before="240" w:line="240" w:lineRule="auto"/>
+              <w:jc w:val="center"/>
+              <w:rPr>
+                <w:sz w:val="22"/>
+                <w:szCs w:val="22"/>
+              </w:rPr>
+            </w:pPr>
+            <w:r>
+              <w:rPr>
+                <w:sz w:val="22"/>
+                <w:szCs w:val="22"/>
+                <w:rtl w:val="0"/>
+              </w:rPr>
+              <w:t xml:space="preserve">Does not allow skill to be added. </w:t>
+            </w:r>
+          </w:p>
+        </w:tc>
+        <w:tc>
+          <w:tcPr>
+            <w:shd w:fill="auto" w:val="clear"/>
+            <w:tcMar>
+              <w:top w:w="100.0" w:type="dxa"/>
+              <w:left w:w="100.0" w:type="dxa"/>
+              <w:bottom w:w="100.0" w:type="dxa"/>
+              <w:right w:w="100.0" w:type="dxa"/>
+            </w:tcMar>
+            <w:vAlign w:val="top"/>
+          </w:tcPr>
+          <w:p>
+            <w:pPr>
+              <w:spacing w:after="240" w:before="240" w:line="240" w:lineRule="auto"/>
+              <w:jc w:val="center"/>
               <w:rPr>
                 <w:sz w:val="22"/>
                 <w:szCs w:val="22"/>
@@ -3082,11 +5609,11 @@
     </w:tbl>
     <w:p>
       <w:pPr>
-        <w:rPr>
-          <w:sz w:val="22"/>
-          <w:szCs w:val="22"/>
-        </w:rPr>
-      </w:pPr>
+        <w:pStyle w:val="Heading2"/>
+        <w:rPr/>
+      </w:pPr>
+      <w:bookmarkStart w:colFirst="0" w:colLast="0" w:name="_heading=h.ys88kjbmmosl" w:id="6"/>
+      <w:bookmarkEnd w:id="6"/>
       <w:r>
         <w:rPr>
           <w:rtl w:val="0"/>
@@ -3098,8 +5625,21 @@
         <w:pStyle w:val="Heading2"/>
         <w:rPr/>
       </w:pPr>
-      <w:bookmarkStart w:colFirst="0" w:colLast="0" w:name="_heading=h.18d44l6do6o5" w:id="4"/>
-      <w:bookmarkEnd w:id="4"/>
+      <w:bookmarkStart w:colFirst="0" w:colLast="0" w:name="_heading=h.wfrje41uewga" w:id="7"/>
+      <w:bookmarkEnd w:id="7"/>
+      <w:r>
+        <w:rPr>
+          <w:rtl w:val="0"/>
+        </w:rPr>
+      </w:r>
+    </w:p>
+    <w:p>
+      <w:pPr>
+        <w:pStyle w:val="Heading2"/>
+        <w:rPr/>
+      </w:pPr>
+      <w:bookmarkStart w:colFirst="0" w:colLast="0" w:name="_heading=h.18d44l6do6o5" w:id="8"/>
+      <w:bookmarkEnd w:id="8"/>
       <w:r>
         <w:rPr>
           <w:rtl w:val="0"/>
@@ -3125,8 +5665,8 @@
         <w:pStyle w:val="Heading2"/>
         <w:rPr/>
       </w:pPr>
-      <w:bookmarkStart w:colFirst="0" w:colLast="0" w:name="_heading=h.ql4uh8ojo1zd" w:id="5"/>
-      <w:bookmarkEnd w:id="5"/>
+      <w:bookmarkStart w:colFirst="0" w:colLast="0" w:name="_heading=h.ql4uh8ojo1zd" w:id="9"/>
+      <w:bookmarkEnd w:id="9"/>
       <w:r>
         <w:rPr>
           <w:rtl w:val="0"/>
@@ -3150,7 +5690,7 @@
           <wp:inline distB="114300" distT="114300" distL="114300" distR="114300">
             <wp:extent cx="3800475" cy="6581775"/>
             <wp:effectExtent b="0" l="0" r="0" t="0"/>
-            <wp:docPr id="60" name="image3.png"/>
+            <wp:docPr id="61" name="image3.png"/>
             <a:graphic>
               <a:graphicData uri="http://schemas.openxmlformats.org/drawingml/2006/picture">
                 <pic:pic>
@@ -3159,7 +5699,7 @@
                     <pic:cNvPicPr preferRelativeResize="0"/>
                   </pic:nvPicPr>
                   <pic:blipFill>
-                    <a:blip r:embed="rId17"/>
+                    <a:blip r:embed="rId16"/>
                     <a:srcRect b="0" l="0" r="0" t="0"/>
                     <a:stretch>
                       <a:fillRect/>
@@ -3516,8 +6056,8 @@
         <w:pStyle w:val="Heading2"/>
         <w:rPr/>
       </w:pPr>
-      <w:bookmarkStart w:colFirst="0" w:colLast="0" w:name="_heading=h.84bb00xfu6vg" w:id="6"/>
-      <w:bookmarkEnd w:id="6"/>
+      <w:bookmarkStart w:colFirst="0" w:colLast="0" w:name="_heading=h.84bb00xfu6vg" w:id="10"/>
+      <w:bookmarkEnd w:id="10"/>
       <w:r>
         <w:rPr>
           <w:rtl w:val="0"/>
@@ -3545,7 +6085,7 @@
                     <pic:cNvPicPr preferRelativeResize="0"/>
                   </pic:nvPicPr>
                   <pic:blipFill>
-                    <a:blip r:embed="rId18"/>
+                    <a:blip r:embed="rId17"/>
                     <a:srcRect b="0" l="0" r="0" t="0"/>
                     <a:stretch>
                       <a:fillRect/>
@@ -3594,7 +6134,7 @@
         <w:rPr>
           <w:rtl w:val="0"/>
         </w:rPr>
-        <w:t xml:space="preserve">User sends job request with keywords, valid employment type and non-negative minimum salary.</w:t>
+        <w:t xml:space="preserve">User sends job request with keywords, valid employment type and non-negative minimum salary. </w:t>
       </w:r>
     </w:p>
     <w:p>
@@ -3802,8 +6342,8 @@
           <w:u w:val="single"/>
         </w:rPr>
       </w:pPr>
-      <w:bookmarkStart w:colFirst="0" w:colLast="0" w:name="_heading=h.amqnbw6c6ou6" w:id="7"/>
-      <w:bookmarkEnd w:id="7"/>
+      <w:bookmarkStart w:colFirst="0" w:colLast="0" w:name="_heading=h.amqnbw6c6ou6" w:id="11"/>
+      <w:bookmarkEnd w:id="11"/>
       <w:r>
         <w:rPr>
           <w:rtl w:val="0"/>
@@ -3821,8 +6361,8 @@
         <w:pStyle w:val="Heading2"/>
         <w:rPr/>
       </w:pPr>
-      <w:bookmarkStart w:colFirst="0" w:colLast="0" w:name="_heading=h.7oexxdz7tcao" w:id="8"/>
-      <w:bookmarkEnd w:id="8"/>
+      <w:bookmarkStart w:colFirst="0" w:colLast="0" w:name="_heading=h.7oexxdz7tcao" w:id="12"/>
+      <w:bookmarkEnd w:id="12"/>
       <w:r>
         <w:rPr>
           <w:rtl w:val="0"/>
@@ -3844,7 +6384,7 @@
         <w:rPr>
           <w:rtl w:val="0"/>
         </w:rPr>
-        <w:t xml:space="preserve">Hello and welcome to JobQuest, the ultimate job tracking and finding application. With JobQuest, you can easily keep track of all your job applications, find new job opportunities, and connect with others in the job search community. Today, I'm going to give you a demonstration of the app's key features.</w:t>
+        <w:t xml:space="preserve">Hello and welcome to JobQuest, the ultimate job tracking and finding application. With JobQuest, you can easily keep track of all your job applications, find new job opportunities, boost your resume and connect with others in the job search community. Today, I'm going to give you a demonstration of the app's key features.</w:t>
       </w:r>
     </w:p>
     <w:p>
@@ -3865,7 +6405,7 @@
         <w:rPr>
           <w:rtl w:val="0"/>
         </w:rPr>
-        <w:t xml:space="preserve">SIGNING UP:</w:t>
+        <w:t xml:space="preserve">SIGNING UP AND LOGGING IN:</w:t>
       </w:r>
     </w:p>
     <w:p>
@@ -3876,7 +6416,7 @@
         <w:rPr>
           <w:rtl w:val="0"/>
         </w:rPr>
-        <w:t xml:space="preserve">To get started with JobQuest, you can either login with an existing Gmail account or sign up for an account. If you choose to sign up for a new account, you'll be asked to provide some basic information, such as your name and email address. Once you've created your account, you can log in and start exploring the app.</w:t>
+        <w:t xml:space="preserve">To get started with JobQuest, you can sign up with an existing Google account or with your email. If you choose to sign up with your email, you'll be asked to provide some basic information, such as your username and a default profile picture will be allocated to you. If you choose to sign up with your Google account, your username and profile picture will be aligned with your Google account. Once you've created your account, you can log in and start exploring the app.</w:t>
       </w:r>
     </w:p>
     <w:p>
@@ -3961,7 +6501,7 @@
         <w:rPr>
           <w:rtl w:val="0"/>
         </w:rPr>
-        <w:t xml:space="preserve">JOINING THE JOB SEARCH COMMUNITY:</w:t>
+        <w:t xml:space="preserve">RESUME BOOSTER:</w:t>
       </w:r>
     </w:p>
     <w:p>
@@ -3972,7 +6512,7 @@
         <w:rPr>
           <w:rtl w:val="0"/>
         </w:rPr>
-        <w:t xml:space="preserve">Finally, JobQuest has a forum where you can connect with others in the job search community. To access the forum, click on the "Forum" tab. Here, you'll be able to start and join discussions about job search strategies, resume tips, interview techniques, and more. You can also ask questions and get advice from other members of the community.</w:t>
+        <w:t xml:space="preserve">After choosing the jobs you wished to apply for, you can go to the booster page where you can enter the fields so that the application is able to craft a resume based on your skills and knowledge that will best suit for the job. Furthermore, it will also create a cover letter for you to apply for the job that you want.</w:t>
       </w:r>
     </w:p>
     <w:p>
@@ -3993,7 +6533,7 @@
         <w:rPr>
           <w:rtl w:val="0"/>
         </w:rPr>
-        <w:t xml:space="preserve">CONCLUSION:</w:t>
+        <w:t xml:space="preserve">JOINING THE JOB SEARCH COMMUNITY:</w:t>
       </w:r>
     </w:p>
     <w:p>
@@ -4004,6 +6544,38 @@
         <w:rPr>
           <w:rtl w:val="0"/>
         </w:rPr>
+        <w:t xml:space="preserve">Finally, JobQuest has a forum where you can connect with others in the job search community. To access the forum, click on the "Forum" tab. Here, you'll be able to start and join discussions by making posts about job search strategies, resume tips, interview techniques, and more. You can also ask questions and get advice from other members of the community when they comment on your posts.</w:t>
+      </w:r>
+    </w:p>
+    <w:p>
+      <w:pPr>
+        <w:rPr/>
+      </w:pPr>
+      <w:r>
+        <w:rPr>
+          <w:rtl w:val="0"/>
+        </w:rPr>
+      </w:r>
+    </w:p>
+    <w:p>
+      <w:pPr>
+        <w:rPr/>
+      </w:pPr>
+      <w:r>
+        <w:rPr>
+          <w:rtl w:val="0"/>
+        </w:rPr>
+        <w:t xml:space="preserve">CONCLUSION:</w:t>
+      </w:r>
+    </w:p>
+    <w:p>
+      <w:pPr>
+        <w:rPr/>
+      </w:pPr>
+      <w:r>
+        <w:rPr>
+          <w:rtl w:val="0"/>
+        </w:rPr>
         <w:t xml:space="preserve">Thank you for taking the time to learn about JobQuest. We believe our app is the best tool for tracking and finding jobs, and we hope you'll give it a try. Sign up today and see how easy it can be to take control of your job search!</w:t>
       </w:r>
       <w:r>
@@ -4013,7 +6585,7 @@
       </w:r>
     </w:p>
     <w:sectPr>
-      <w:headerReference r:id="rId19" w:type="default"/>
+      <w:headerReference r:id="rId18" w:type="default"/>
       <w:pgSz w:h="15840" w:w="12240" w:orient="portrait"/>
       <w:pgMar w:bottom="1440" w:top="1440" w:left="1440" w:right="1440" w:header="720" w:footer="720"/>
       <w:pgNumType w:start="1"/>
@@ -4182,9 +6754,9 @@
 
 <file path=word/commentsExtended.xml><?xml version="1.0" encoding="utf-8"?>
 <w15:commentsEx xmlns:mc="http://schemas.openxmlformats.org/markup-compatibility/2006" xmlns:o="urn:schemas-microsoft-com:office:office" xmlns:r="http://schemas.openxmlformats.org/officeDocument/2006/relationships" xmlns:m="http://schemas.openxmlformats.org/officeDocument/2006/math" xmlns:v="urn:schemas-microsoft-com:vml" xmlns:wp="http://schemas.openxmlformats.org/drawingml/2006/wordprocessingDrawing" xmlns:w10="urn:schemas-microsoft-com:office:word" xmlns:w="http://schemas.openxmlformats.org/wordprocessingml/2006/main" xmlns:wne="http://schemas.microsoft.com/office/word/2006/wordml" xmlns:sl="http://schemas.openxmlformats.org/schemaLibrary/2006/main" xmlns:a="http://schemas.openxmlformats.org/drawingml/2006/main" xmlns:pic="http://schemas.openxmlformats.org/drawingml/2006/picture" xmlns:c="http://schemas.openxmlformats.org/drawingml/2006/chart" xmlns:lc="http://schemas.openxmlformats.org/drawingml/2006/lockedCanvas" xmlns:dgm="http://schemas.openxmlformats.org/drawingml/2006/diagram" xmlns:wps="http://schemas.microsoft.com/office/word/2010/wordprocessingShape" xmlns:wpg="http://schemas.microsoft.com/office/word/2010/wordprocessingGroup" xmlns:w14="http://schemas.microsoft.com/office/word/2010/wordml" xmlns:w15="http://schemas.microsoft.com/office/word/2012/wordml">
-  <w15:commentEx w15:paraId="0000009B" w15:done="0"/>
-  <w15:commentEx w15:paraId="0000009C" w15:done="0"/>
-  <w15:commentEx w15:paraId="0000009D" w15:done="0"/>
+  <w15:commentEx w15:paraId="000000F1" w15:done="0"/>
+  <w15:commentEx w15:paraId="000000F2" w15:done="0"/>
+  <w15:commentEx w15:paraId="000000F3" w15:done="0"/>
 </w15:commentsEx>
 </file>
 
@@ -6750,6 +9322,19 @@
     </w:tblPr>
   </w:style>
   <w:style w:type="table" w:styleId="Table2">
+    <w:basedOn w:val="TableNormal"/>
+    <w:tblPr>
+      <w:tblStyleRowBandSize w:val="1"/>
+      <w:tblStyleColBandSize w:val="1"/>
+      <w:tblCellMar>
+        <w:top w:w="100.0" w:type="dxa"/>
+        <w:left w:w="100.0" w:type="dxa"/>
+        <w:bottom w:w="100.0" w:type="dxa"/>
+        <w:right w:w="100.0" w:type="dxa"/>
+      </w:tblCellMar>
+    </w:tblPr>
+  </w:style>
+  <w:style w:type="table" w:styleId="Table3">
     <w:basedOn w:val="TableNormal"/>
     <w:tblPr>
       <w:tblStyleRowBandSize w:val="1"/>
@@ -7087,7 +9672,7 @@
 
 <file path=customXML/item1.xml><?xml version="1.0" encoding="utf-8"?>
 <go:gDocsCustomXmlDataStorage xmlns:go="http://customooxmlschemas.google.com/" xmlns:r="http://schemas.openxmlformats.org/officeDocument/2006/relationships" uri="GoogleDocsCustomDataVersion1">
-  <go:docsCustomData xmlns:go="http://customooxmlschemas.google.com/" roundtripDataSignature="AMtx7mg8+PACr4CYtG+MtTsMuNff62LdeQ==">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</go:docsCustomData>
+  <go:docsCustomData xmlns:go="http://customooxmlschemas.google.com/" roundtripDataSignature="AMtx7mjf17Ag2CgtnodGzWYXa43ppwP20Q==">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</go:docsCustomData>
 </go:gDocsCustomXmlDataStorage>
 </file>
 

</xml_diff>

<commit_message>
Updated lab 4 report use case
</commit_message>
<xml_diff>
--- a/Deliverables/Lab 4/Lab 4 Report.docx
+++ b/Deliverables/Lab 4/Lab 4 Report.docx
@@ -1369,13 +1369,22 @@
       <w:pPr>
         <w:spacing w:after="240" w:before="240" w:lineRule="auto"/>
         <w:jc w:val="both"/>
-        <w:rPr/>
+        <w:rPr>
+          <w:sz w:val="30"/>
+          <w:szCs w:val="30"/>
+          <w:u w:val="single"/>
+        </w:rPr>
       </w:pPr>
       <w:r>
         <w:rPr>
           <w:rtl w:val="0"/>
         </w:rPr>
         <w:t xml:space="preserve">Checking if all the user details that a user inputs is valid before signing the user up and creating a new account in the database.</w:t>
+      </w:r>
+      <w:r>
+        <w:rPr>
+          <w:rtl w:val="0"/>
+        </w:rPr>
       </w:r>
     </w:p>
     <w:tbl>
@@ -1399,16 +1408,16 @@
         <w:gridCol w:w="1950"/>
         <w:gridCol w:w="1785"/>
         <w:gridCol w:w="2295"/>
-        <w:gridCol w:w="1695"/>
-        <w:gridCol w:w="1815"/>
+        <w:gridCol w:w="1470"/>
+        <w:gridCol w:w="2040"/>
         <w:gridCol w:w="2070"/>
         <w:tblGridChange w:id="0">
           <w:tblGrid>
             <w:gridCol w:w="1950"/>
             <w:gridCol w:w="1785"/>
             <w:gridCol w:w="2295"/>
-            <w:gridCol w:w="1695"/>
-            <w:gridCol w:w="1815"/>
+            <w:gridCol w:w="1470"/>
+            <w:gridCol w:w="2040"/>
             <w:gridCol w:w="2070"/>
           </w:tblGrid>
         </w:tblGridChange>
@@ -1637,21 +1646,13 @@
                 <w:szCs w:val="22"/>
               </w:rPr>
             </w:pPr>
-            <w:sdt>
-              <w:sdtPr>
-                <w:tag w:val="goog_rdk_0"/>
-              </w:sdtPr>
-              <w:sdtContent>
-                <w:commentRangeStart w:id="0"/>
-              </w:sdtContent>
-            </w:sdt>
-            <w:r>
-              <w:rPr>
-                <w:sz w:val="22"/>
-                <w:szCs w:val="22"/>
-                <w:rtl w:val="0"/>
-              </w:rPr>
-              <w:t xml:space="preserve">Actual Output (Log == Oracle)</w:t>
+            <w:r>
+              <w:rPr>
+                <w:sz w:val="22"/>
+                <w:szCs w:val="22"/>
+                <w:rtl w:val="0"/>
+              </w:rPr>
+              <w:t xml:space="preserve">Manual Unit Test Results</w:t>
             </w:r>
           </w:p>
         </w:tc>
@@ -1687,10 +1688,6 @@
                 <w:szCs w:val="22"/>
               </w:rPr>
             </w:pPr>
-            <w:commentRangeEnd w:id="0"/>
-            <w:r>
-              <w:commentReference w:id="0"/>
-            </w:r>
             <w:r>
               <w:rPr>
                 <w:sz w:val="22"/>
@@ -1889,7 +1886,7 @@
       <w:tr>
         <w:trPr>
           <w:cantSplit w:val="0"/>
-          <w:trHeight w:val="765" w:hRule="atLeast"/>
+          <w:trHeight w:val="880.95703125" w:hRule="atLeast"/>
           <w:tblHeader w:val="0"/>
         </w:trPr>
         <w:tc>
@@ -1900,6 +1897,7 @@
               <w:bottom w:color="000000" w:space="0" w:sz="5" w:val="single"/>
               <w:right w:color="000000" w:space="0" w:sz="5" w:val="single"/>
             </w:tcBorders>
+            <w:shd w:fill="ff0000" w:val="clear"/>
             <w:tcMar>
               <w:top w:w="100.0" w:type="dxa"/>
               <w:left w:w="100.0" w:type="dxa"/>
@@ -1934,7 +1932,7 @@
                 <w:szCs w:val="22"/>
                 <w:rtl w:val="0"/>
               </w:rPr>
-              <w:t xml:space="preserve"> (Assuming email not yet used for sign up)</w:t>
+              <w:t xml:space="preserve"> (Assuming email already in use)</w:t>
             </w:r>
           </w:p>
         </w:tc>
@@ -1946,30 +1944,29 @@
               <w:bottom w:color="000000" w:space="0" w:sz="5" w:val="single"/>
               <w:right w:color="000000" w:space="0" w:sz="5" w:val="single"/>
             </w:tcBorders>
-            <w:shd w:fill="ff0000" w:val="clear"/>
-            <w:tcMar>
-              <w:top w:w="100.0" w:type="dxa"/>
-              <w:left w:w="100.0" w:type="dxa"/>
-              <w:bottom w:w="100.0" w:type="dxa"/>
-              <w:right w:w="100.0" w:type="dxa"/>
-            </w:tcMar>
-            <w:vAlign w:val="top"/>
-          </w:tcPr>
-          <w:p>
-            <w:pPr>
-              <w:spacing w:after="240" w:before="240" w:line="240" w:lineRule="auto"/>
-              <w:rPr>
-                <w:sz w:val="22"/>
-                <w:szCs w:val="22"/>
-              </w:rPr>
-            </w:pPr>
-            <w:r>
-              <w:rPr>
-                <w:sz w:val="22"/>
-                <w:szCs w:val="22"/>
-                <w:rtl w:val="0"/>
-              </w:rPr>
-              <w:t xml:space="preserve">Empty</w:t>
+            <w:tcMar>
+              <w:top w:w="100.0" w:type="dxa"/>
+              <w:left w:w="100.0" w:type="dxa"/>
+              <w:bottom w:w="100.0" w:type="dxa"/>
+              <w:right w:w="100.0" w:type="dxa"/>
+            </w:tcMar>
+            <w:vAlign w:val="top"/>
+          </w:tcPr>
+          <w:p>
+            <w:pPr>
+              <w:spacing w:after="240" w:before="240" w:line="240" w:lineRule="auto"/>
+              <w:rPr>
+                <w:sz w:val="22"/>
+                <w:szCs w:val="22"/>
+              </w:rPr>
+            </w:pPr>
+            <w:r>
+              <w:rPr>
+                <w:sz w:val="22"/>
+                <w:szCs w:val="22"/>
+                <w:rtl w:val="0"/>
+              </w:rPr>
+              <w:t xml:space="preserve">Keith</w:t>
             </w:r>
           </w:p>
         </w:tc>
@@ -2071,7 +2068,7 @@
                 <w:szCs w:val="22"/>
                 <w:rtl w:val="0"/>
               </w:rPr>
-              <w:t xml:space="preserve">Display “Username cannot be empty.”</w:t>
+              <w:t xml:space="preserve">Display “The current email is already in use. Please use another email or log in instead.”</w:t>
             </w:r>
           </w:p>
         </w:tc>
@@ -2108,12 +2105,26 @@
               <w:t xml:space="preserve">Pass</w:t>
             </w:r>
           </w:p>
+          <w:p>
+            <w:pPr>
+              <w:spacing w:after="240" w:before="240" w:line="240" w:lineRule="auto"/>
+              <w:rPr>
+                <w:sz w:val="22"/>
+                <w:szCs w:val="22"/>
+              </w:rPr>
+            </w:pPr>
+            <w:r>
+              <w:rPr>
+                <w:rtl w:val="0"/>
+              </w:rPr>
+            </w:r>
+          </w:p>
         </w:tc>
       </w:tr>
       <w:tr>
         <w:trPr>
           <w:cantSplit w:val="0"/>
-          <w:trHeight w:val="1590" w:hRule="atLeast"/>
+          <w:trHeight w:val="765" w:hRule="atLeast"/>
           <w:tblHeader w:val="0"/>
         </w:trPr>
         <w:tc>
@@ -2170,29 +2181,30 @@
               <w:bottom w:color="000000" w:space="0" w:sz="5" w:val="single"/>
               <w:right w:color="000000" w:space="0" w:sz="5" w:val="single"/>
             </w:tcBorders>
-            <w:tcMar>
-              <w:top w:w="100.0" w:type="dxa"/>
-              <w:left w:w="100.0" w:type="dxa"/>
-              <w:bottom w:w="100.0" w:type="dxa"/>
-              <w:right w:w="100.0" w:type="dxa"/>
-            </w:tcMar>
-            <w:vAlign w:val="top"/>
-          </w:tcPr>
-          <w:p>
-            <w:pPr>
-              <w:spacing w:after="240" w:before="240" w:line="240" w:lineRule="auto"/>
-              <w:rPr>
-                <w:sz w:val="22"/>
-                <w:szCs w:val="22"/>
-              </w:rPr>
-            </w:pPr>
-            <w:r>
-              <w:rPr>
-                <w:sz w:val="22"/>
-                <w:szCs w:val="22"/>
-                <w:rtl w:val="0"/>
-              </w:rPr>
-              <w:t xml:space="preserve">Keith</w:t>
+            <w:shd w:fill="ff0000" w:val="clear"/>
+            <w:tcMar>
+              <w:top w:w="100.0" w:type="dxa"/>
+              <w:left w:w="100.0" w:type="dxa"/>
+              <w:bottom w:w="100.0" w:type="dxa"/>
+              <w:right w:w="100.0" w:type="dxa"/>
+            </w:tcMar>
+            <w:vAlign w:val="top"/>
+          </w:tcPr>
+          <w:p>
+            <w:pPr>
+              <w:spacing w:after="240" w:before="240" w:line="240" w:lineRule="auto"/>
+              <w:rPr>
+                <w:sz w:val="22"/>
+                <w:szCs w:val="22"/>
+              </w:rPr>
+            </w:pPr>
+            <w:r>
+              <w:rPr>
+                <w:sz w:val="22"/>
+                <w:szCs w:val="22"/>
+                <w:rtl w:val="0"/>
+              </w:rPr>
+              <w:t xml:space="preserve">Empty</w:t>
             </w:r>
           </w:p>
         </w:tc>
@@ -2204,35 +2216,29 @@
               <w:bottom w:color="000000" w:space="0" w:sz="5" w:val="single"/>
               <w:right w:color="000000" w:space="0" w:sz="5" w:val="single"/>
             </w:tcBorders>
-            <w:shd w:fill="ff0000" w:val="clear"/>
-            <w:tcMar>
-              <w:top w:w="100.0" w:type="dxa"/>
-              <w:left w:w="100.0" w:type="dxa"/>
-              <w:bottom w:w="100.0" w:type="dxa"/>
-              <w:right w:w="100.0" w:type="dxa"/>
-            </w:tcMar>
-            <w:vAlign w:val="top"/>
-          </w:tcPr>
-          <w:p>
-            <w:pPr>
-              <w:spacing w:after="240" w:before="240" w:line="240" w:lineRule="auto"/>
-              <w:rPr>
-                <w:sz w:val="22"/>
-                <w:szCs w:val="22"/>
-              </w:rPr>
-            </w:pPr>
-            <w:r>
-              <w:rPr>
-                <w:sz w:val="22"/>
-                <w:szCs w:val="22"/>
-                <w:rtl w:val="0"/>
-              </w:rPr>
-              <w:t xml:space="preserve">Empty</w:t>
-            </w:r>
-            <w:r>
-              <w:rPr>
-                <w:rtl w:val="0"/>
-              </w:rPr>
+            <w:tcMar>
+              <w:top w:w="100.0" w:type="dxa"/>
+              <w:left w:w="100.0" w:type="dxa"/>
+              <w:bottom w:w="100.0" w:type="dxa"/>
+              <w:right w:w="100.0" w:type="dxa"/>
+            </w:tcMar>
+            <w:vAlign w:val="top"/>
+          </w:tcPr>
+          <w:p>
+            <w:pPr>
+              <w:spacing w:after="240" w:before="240" w:line="240" w:lineRule="auto"/>
+              <w:rPr>
+                <w:sz w:val="22"/>
+                <w:szCs w:val="22"/>
+              </w:rPr>
+            </w:pPr>
+            <w:r>
+              <w:rPr>
+                <w:sz w:val="22"/>
+                <w:szCs w:val="22"/>
+                <w:rtl w:val="0"/>
+              </w:rPr>
+              <w:t xml:space="preserve">Password1!</w:t>
             </w:r>
           </w:p>
         </w:tc>
@@ -2300,7 +2306,7 @@
                 <w:szCs w:val="22"/>
                 <w:rtl w:val="0"/>
               </w:rPr>
-              <w:t xml:space="preserve">Display “Password should be minimum 8 characters, containing at least 1 letter, number and special character.”</w:t>
+              <w:t xml:space="preserve">Display “Username cannot be empty.”</w:t>
             </w:r>
           </w:p>
         </w:tc>
@@ -2342,7 +2348,7 @@
       <w:tr>
         <w:trPr>
           <w:cantSplit w:val="0"/>
-          <w:trHeight w:val="765" w:hRule="atLeast"/>
+          <w:trHeight w:val="2233.828125" w:hRule="atLeast"/>
           <w:tblHeader w:val="0"/>
         </w:trPr>
         <w:tc>
@@ -2433,29 +2439,30 @@
               <w:bottom w:color="000000" w:space="0" w:sz="5" w:val="single"/>
               <w:right w:color="000000" w:space="0" w:sz="5" w:val="single"/>
             </w:tcBorders>
-            <w:tcMar>
-              <w:top w:w="100.0" w:type="dxa"/>
-              <w:left w:w="100.0" w:type="dxa"/>
-              <w:bottom w:w="100.0" w:type="dxa"/>
-              <w:right w:w="100.0" w:type="dxa"/>
-            </w:tcMar>
-            <w:vAlign w:val="top"/>
-          </w:tcPr>
-          <w:p>
-            <w:pPr>
-              <w:spacing w:after="240" w:before="240" w:line="240" w:lineRule="auto"/>
-              <w:rPr>
-                <w:sz w:val="22"/>
-                <w:szCs w:val="22"/>
-              </w:rPr>
-            </w:pPr>
-            <w:r>
-              <w:rPr>
-                <w:sz w:val="22"/>
-                <w:szCs w:val="22"/>
-                <w:rtl w:val="0"/>
-              </w:rPr>
-              <w:t xml:space="preserve">Password1!</w:t>
+            <w:shd w:fill="ff0000" w:val="clear"/>
+            <w:tcMar>
+              <w:top w:w="100.0" w:type="dxa"/>
+              <w:left w:w="100.0" w:type="dxa"/>
+              <w:bottom w:w="100.0" w:type="dxa"/>
+              <w:right w:w="100.0" w:type="dxa"/>
+            </w:tcMar>
+            <w:vAlign w:val="top"/>
+          </w:tcPr>
+          <w:p>
+            <w:pPr>
+              <w:spacing w:after="240" w:before="240" w:line="240" w:lineRule="auto"/>
+              <w:rPr>
+                <w:sz w:val="22"/>
+                <w:szCs w:val="22"/>
+              </w:rPr>
+            </w:pPr>
+            <w:r>
+              <w:rPr>
+                <w:sz w:val="22"/>
+                <w:szCs w:val="22"/>
+                <w:rtl w:val="0"/>
+              </w:rPr>
+              <w:t xml:space="preserve">Empty</w:t>
             </w:r>
           </w:p>
         </w:tc>
@@ -2467,30 +2474,29 @@
               <w:bottom w:color="000000" w:space="0" w:sz="5" w:val="single"/>
               <w:right w:color="000000" w:space="0" w:sz="5" w:val="single"/>
             </w:tcBorders>
-            <w:shd w:fill="ff0000" w:val="clear"/>
-            <w:tcMar>
-              <w:top w:w="100.0" w:type="dxa"/>
-              <w:left w:w="100.0" w:type="dxa"/>
-              <w:bottom w:w="100.0" w:type="dxa"/>
-              <w:right w:w="100.0" w:type="dxa"/>
-            </w:tcMar>
-            <w:vAlign w:val="top"/>
-          </w:tcPr>
-          <w:p>
-            <w:pPr>
-              <w:spacing w:after="240" w:before="240" w:line="240" w:lineRule="auto"/>
-              <w:rPr>
-                <w:sz w:val="22"/>
-                <w:szCs w:val="22"/>
-              </w:rPr>
-            </w:pPr>
-            <w:r>
-              <w:rPr>
-                <w:sz w:val="22"/>
-                <w:szCs w:val="22"/>
-                <w:rtl w:val="0"/>
-              </w:rPr>
-              <w:t xml:space="preserve">Empty</w:t>
+            <w:tcMar>
+              <w:top w:w="100.0" w:type="dxa"/>
+              <w:left w:w="100.0" w:type="dxa"/>
+              <w:bottom w:w="100.0" w:type="dxa"/>
+              <w:right w:w="100.0" w:type="dxa"/>
+            </w:tcMar>
+            <w:vAlign w:val="top"/>
+          </w:tcPr>
+          <w:p>
+            <w:pPr>
+              <w:spacing w:after="240" w:before="240" w:line="240" w:lineRule="auto"/>
+              <w:rPr>
+                <w:sz w:val="22"/>
+                <w:szCs w:val="22"/>
+              </w:rPr>
+            </w:pPr>
+            <w:r>
+              <w:rPr>
+                <w:sz w:val="22"/>
+                <w:szCs w:val="22"/>
+                <w:rtl w:val="0"/>
+              </w:rPr>
+              <w:t xml:space="preserve">Password1!</w:t>
             </w:r>
           </w:p>
         </w:tc>
@@ -2524,7 +2530,7 @@
                 <w:szCs w:val="22"/>
                 <w:rtl w:val="0"/>
               </w:rPr>
-              <w:t xml:space="preserve">Display “Two passwords do not match.”</w:t>
+              <w:t xml:space="preserve">Display “Password should be minimum 8 characters, containing at least 1 letter, number and special character.”</w:t>
             </w:r>
           </w:p>
         </w:tc>
@@ -2566,7 +2572,7 @@
       <w:tr>
         <w:trPr>
           <w:cantSplit w:val="0"/>
-          <w:trHeight w:val="1875" w:hRule="atLeast"/>
+          <w:trHeight w:val="765" w:hRule="atLeast"/>
           <w:tblHeader w:val="0"/>
         </w:trPr>
         <w:tc>
@@ -2657,7 +2663,6 @@
               <w:bottom w:color="000000" w:space="0" w:sz="5" w:val="single"/>
               <w:right w:color="000000" w:space="0" w:sz="5" w:val="single"/>
             </w:tcBorders>
-            <w:shd w:fill="ff0000" w:val="clear"/>
             <w:tcMar>
               <w:top w:w="100.0" w:type="dxa"/>
               <w:left w:w="100.0" w:type="dxa"/>
@@ -2715,7 +2720,7 @@
                 <w:szCs w:val="22"/>
                 <w:rtl w:val="0"/>
               </w:rPr>
-              <w:t xml:space="preserve">Password2!</w:t>
+              <w:t xml:space="preserve">Empty</w:t>
             </w:r>
           </w:p>
         </w:tc>
@@ -2882,6 +2887,7 @@
               <w:bottom w:color="000000" w:space="0" w:sz="5" w:val="single"/>
               <w:right w:color="000000" w:space="0" w:sz="5" w:val="single"/>
             </w:tcBorders>
+            <w:shd w:fill="ff0000" w:val="clear"/>
             <w:tcMar>
               <w:top w:w="100.0" w:type="dxa"/>
               <w:left w:w="100.0" w:type="dxa"/>
@@ -2916,29 +2922,30 @@
               <w:bottom w:color="000000" w:space="0" w:sz="5" w:val="single"/>
               <w:right w:color="000000" w:space="0" w:sz="5" w:val="single"/>
             </w:tcBorders>
-            <w:tcMar>
-              <w:top w:w="100.0" w:type="dxa"/>
-              <w:left w:w="100.0" w:type="dxa"/>
-              <w:bottom w:w="100.0" w:type="dxa"/>
-              <w:right w:w="100.0" w:type="dxa"/>
-            </w:tcMar>
-            <w:vAlign w:val="top"/>
-          </w:tcPr>
-          <w:p>
-            <w:pPr>
-              <w:spacing w:after="240" w:before="240" w:line="240" w:lineRule="auto"/>
-              <w:rPr>
-                <w:sz w:val="22"/>
-                <w:szCs w:val="22"/>
-              </w:rPr>
-            </w:pPr>
-            <w:r>
-              <w:rPr>
-                <w:sz w:val="22"/>
-                <w:szCs w:val="22"/>
-                <w:rtl w:val="0"/>
-              </w:rPr>
-              <w:t xml:space="preserve">Password1!</w:t>
+            <w:shd w:fill="ff0000" w:val="clear"/>
+            <w:tcMar>
+              <w:top w:w="100.0" w:type="dxa"/>
+              <w:left w:w="100.0" w:type="dxa"/>
+              <w:bottom w:w="100.0" w:type="dxa"/>
+              <w:right w:w="100.0" w:type="dxa"/>
+            </w:tcMar>
+            <w:vAlign w:val="top"/>
+          </w:tcPr>
+          <w:p>
+            <w:pPr>
+              <w:spacing w:after="240" w:before="240" w:line="240" w:lineRule="auto"/>
+              <w:rPr>
+                <w:sz w:val="22"/>
+                <w:szCs w:val="22"/>
+              </w:rPr>
+            </w:pPr>
+            <w:r>
+              <w:rPr>
+                <w:sz w:val="22"/>
+                <w:szCs w:val="22"/>
+                <w:rtl w:val="0"/>
+              </w:rPr>
+              <w:t xml:space="preserve">Password2!</w:t>
             </w:r>
           </w:p>
         </w:tc>
@@ -2972,7 +2979,7 @@
                 <w:szCs w:val="22"/>
                 <w:rtl w:val="0"/>
               </w:rPr>
-              <w:t xml:space="preserve">User redirected to home page.</w:t>
+              <w:t xml:space="preserve">Display “Two passwords do not match.”</w:t>
             </w:r>
           </w:p>
         </w:tc>
@@ -3011,6 +3018,229 @@
           </w:p>
         </w:tc>
       </w:tr>
+      <w:tr>
+        <w:trPr>
+          <w:cantSplit w:val="0"/>
+          <w:trHeight w:val="1875" w:hRule="atLeast"/>
+          <w:tblHeader w:val="0"/>
+        </w:trPr>
+        <w:tc>
+          <w:tcPr>
+            <w:tcBorders>
+              <w:top w:color="000000" w:space="0" w:sz="0" w:val="nil"/>
+              <w:left w:color="000000" w:space="0" w:sz="5" w:val="single"/>
+              <w:bottom w:color="000000" w:space="0" w:sz="5" w:val="single"/>
+              <w:right w:color="000000" w:space="0" w:sz="5" w:val="single"/>
+            </w:tcBorders>
+            <w:tcMar>
+              <w:top w:w="100.0" w:type="dxa"/>
+              <w:left w:w="100.0" w:type="dxa"/>
+              <w:bottom w:w="100.0" w:type="dxa"/>
+              <w:right w:w="100.0" w:type="dxa"/>
+            </w:tcMar>
+            <w:vAlign w:val="top"/>
+          </w:tcPr>
+          <w:p>
+            <w:pPr>
+              <w:spacing w:after="240" w:before="240" w:line="240" w:lineRule="auto"/>
+              <w:rPr>
+                <w:sz w:val="22"/>
+                <w:szCs w:val="22"/>
+              </w:rPr>
+            </w:pPr>
+            <w:hyperlink r:id="rId16">
+              <w:r>
+                <w:rPr>
+                  <w:color w:val="1155cc"/>
+                  <w:sz w:val="22"/>
+                  <w:szCs w:val="22"/>
+                  <w:u w:val="single"/>
+                  <w:rtl w:val="0"/>
+                </w:rPr>
+                <w:t xml:space="preserve">KTEO024@e.ntu.edu.sg</w:t>
+              </w:r>
+            </w:hyperlink>
+            <w:r>
+              <w:rPr>
+                <w:sz w:val="22"/>
+                <w:szCs w:val="22"/>
+                <w:rtl w:val="0"/>
+              </w:rPr>
+              <w:t xml:space="preserve"> (Assuming email not yet used for sign up)</w:t>
+            </w:r>
+          </w:p>
+        </w:tc>
+        <w:tc>
+          <w:tcPr>
+            <w:tcBorders>
+              <w:top w:color="000000" w:space="0" w:sz="0" w:val="nil"/>
+              <w:left w:color="000000" w:space="0" w:sz="0" w:val="nil"/>
+              <w:bottom w:color="000000" w:space="0" w:sz="5" w:val="single"/>
+              <w:right w:color="000000" w:space="0" w:sz="5" w:val="single"/>
+            </w:tcBorders>
+            <w:tcMar>
+              <w:top w:w="100.0" w:type="dxa"/>
+              <w:left w:w="100.0" w:type="dxa"/>
+              <w:bottom w:w="100.0" w:type="dxa"/>
+              <w:right w:w="100.0" w:type="dxa"/>
+            </w:tcMar>
+            <w:vAlign w:val="top"/>
+          </w:tcPr>
+          <w:p>
+            <w:pPr>
+              <w:spacing w:after="240" w:before="240" w:line="240" w:lineRule="auto"/>
+              <w:rPr>
+                <w:sz w:val="22"/>
+                <w:szCs w:val="22"/>
+              </w:rPr>
+            </w:pPr>
+            <w:r>
+              <w:rPr>
+                <w:sz w:val="22"/>
+                <w:szCs w:val="22"/>
+                <w:rtl w:val="0"/>
+              </w:rPr>
+              <w:t xml:space="preserve">Keith</w:t>
+            </w:r>
+          </w:p>
+        </w:tc>
+        <w:tc>
+          <w:tcPr>
+            <w:tcBorders>
+              <w:top w:color="000000" w:space="0" w:sz="0" w:val="nil"/>
+              <w:left w:color="000000" w:space="0" w:sz="0" w:val="nil"/>
+              <w:bottom w:color="000000" w:space="0" w:sz="5" w:val="single"/>
+              <w:right w:color="000000" w:space="0" w:sz="5" w:val="single"/>
+            </w:tcBorders>
+            <w:tcMar>
+              <w:top w:w="100.0" w:type="dxa"/>
+              <w:left w:w="100.0" w:type="dxa"/>
+              <w:bottom w:w="100.0" w:type="dxa"/>
+              <w:right w:w="100.0" w:type="dxa"/>
+            </w:tcMar>
+            <w:vAlign w:val="top"/>
+          </w:tcPr>
+          <w:p>
+            <w:pPr>
+              <w:spacing w:after="240" w:before="240" w:line="240" w:lineRule="auto"/>
+              <w:rPr>
+                <w:sz w:val="22"/>
+                <w:szCs w:val="22"/>
+              </w:rPr>
+            </w:pPr>
+            <w:r>
+              <w:rPr>
+                <w:sz w:val="22"/>
+                <w:szCs w:val="22"/>
+                <w:rtl w:val="0"/>
+              </w:rPr>
+              <w:t xml:space="preserve">Password1!</w:t>
+            </w:r>
+          </w:p>
+        </w:tc>
+        <w:tc>
+          <w:tcPr>
+            <w:tcBorders>
+              <w:top w:color="000000" w:space="0" w:sz="0" w:val="nil"/>
+              <w:left w:color="000000" w:space="0" w:sz="0" w:val="nil"/>
+              <w:bottom w:color="000000" w:space="0" w:sz="5" w:val="single"/>
+              <w:right w:color="000000" w:space="0" w:sz="5" w:val="single"/>
+            </w:tcBorders>
+            <w:tcMar>
+              <w:top w:w="100.0" w:type="dxa"/>
+              <w:left w:w="100.0" w:type="dxa"/>
+              <w:bottom w:w="100.0" w:type="dxa"/>
+              <w:right w:w="100.0" w:type="dxa"/>
+            </w:tcMar>
+            <w:vAlign w:val="top"/>
+          </w:tcPr>
+          <w:p>
+            <w:pPr>
+              <w:spacing w:after="240" w:before="240" w:line="240" w:lineRule="auto"/>
+              <w:rPr>
+                <w:sz w:val="22"/>
+                <w:szCs w:val="22"/>
+              </w:rPr>
+            </w:pPr>
+            <w:r>
+              <w:rPr>
+                <w:sz w:val="22"/>
+                <w:szCs w:val="22"/>
+                <w:rtl w:val="0"/>
+              </w:rPr>
+              <w:t xml:space="preserve">Password1!</w:t>
+            </w:r>
+          </w:p>
+        </w:tc>
+        <w:tc>
+          <w:tcPr>
+            <w:tcBorders>
+              <w:top w:color="000000" w:space="0" w:sz="0" w:val="nil"/>
+              <w:left w:color="000000" w:space="0" w:sz="0" w:val="nil"/>
+              <w:bottom w:color="000000" w:space="0" w:sz="5" w:val="single"/>
+              <w:right w:color="000000" w:space="0" w:sz="5" w:val="single"/>
+            </w:tcBorders>
+            <w:tcMar>
+              <w:top w:w="100.0" w:type="dxa"/>
+              <w:left w:w="100.0" w:type="dxa"/>
+              <w:bottom w:w="100.0" w:type="dxa"/>
+              <w:right w:w="100.0" w:type="dxa"/>
+            </w:tcMar>
+            <w:vAlign w:val="top"/>
+          </w:tcPr>
+          <w:p>
+            <w:pPr>
+              <w:spacing w:after="240" w:before="240" w:line="240" w:lineRule="auto"/>
+              <w:rPr>
+                <w:sz w:val="22"/>
+                <w:szCs w:val="22"/>
+              </w:rPr>
+            </w:pPr>
+            <w:r>
+              <w:rPr>
+                <w:sz w:val="22"/>
+                <w:szCs w:val="22"/>
+                <w:rtl w:val="0"/>
+              </w:rPr>
+              <w:t xml:space="preserve">User redirected to searcher page.</w:t>
+            </w:r>
+          </w:p>
+        </w:tc>
+        <w:tc>
+          <w:tcPr>
+            <w:tcBorders>
+              <w:top w:color="000000" w:space="0" w:sz="0" w:val="nil"/>
+              <w:left w:color="000000" w:space="0" w:sz="0" w:val="nil"/>
+              <w:bottom w:color="000000" w:space="0" w:sz="5" w:val="single"/>
+              <w:right w:color="000000" w:space="0" w:sz="5" w:val="single"/>
+            </w:tcBorders>
+            <w:tcMar>
+              <w:top w:w="100.0" w:type="dxa"/>
+              <w:left w:w="100.0" w:type="dxa"/>
+              <w:bottom w:w="100.0" w:type="dxa"/>
+              <w:right w:w="100.0" w:type="dxa"/>
+            </w:tcMar>
+            <w:vAlign w:val="top"/>
+          </w:tcPr>
+          <w:p>
+            <w:pPr>
+              <w:spacing w:after="240" w:before="240" w:line="240" w:lineRule="auto"/>
+              <w:rPr>
+                <w:sz w:val="22"/>
+                <w:szCs w:val="22"/>
+              </w:rPr>
+            </w:pPr>
+            <w:r>
+              <w:rPr>
+                <w:sz w:val="22"/>
+                <w:szCs w:val="22"/>
+                <w:rtl w:val="0"/>
+              </w:rPr>
+              <w:t xml:space="preserve">Pass</w:t>
+            </w:r>
+          </w:p>
+        </w:tc>
+      </w:tr>
     </w:tbl>
     <w:p>
       <w:pPr>
@@ -3023,41 +3253,6 @@
         <w:rPr>
           <w:rtl w:val="0"/>
         </w:rPr>
-      </w:r>
-    </w:p>
-    <w:p>
-      <w:pPr>
-        <w:pStyle w:val="Heading2"/>
-        <w:rPr/>
-      </w:pPr>
-      <w:bookmarkStart w:colFirst="0" w:colLast="0" w:name="_heading=h.mtb8bjm8e3jg" w:id="4"/>
-      <w:bookmarkEnd w:id="4"/>
-      <w:r>
-        <w:rPr>
-          <w:rtl w:val="0"/>
-        </w:rPr>
-        <w:t xml:space="preserve">2.1.2 Black Box Testing (Searcher Set Up Page)</w:t>
-      </w:r>
-    </w:p>
-    <w:p>
-      <w:pPr>
-        <w:pStyle w:val="Heading2"/>
-        <w:rPr>
-          <w:sz w:val="24"/>
-          <w:szCs w:val="24"/>
-          <w:u w:val="none"/>
-        </w:rPr>
-      </w:pPr>
-      <w:bookmarkStart w:colFirst="0" w:colLast="0" w:name="_heading=h.c7z2hywwt1q7" w:id="5"/>
-      <w:bookmarkEnd w:id="5"/>
-      <w:r>
-        <w:rPr>
-          <w:sz w:val="24"/>
-          <w:szCs w:val="24"/>
-          <w:u w:val="none"/>
-          <w:rtl w:val="0"/>
-        </w:rPr>
-        <w:t xml:space="preserve">Test Case 2: Searcher Set Up Page</w:t>
       </w:r>
     </w:p>
     <w:p>
@@ -3070,15 +3265,54 @@
         <w:rPr>
           <w:rtl w:val="0"/>
         </w:rPr>
-        <w:t xml:space="preserve">Checking searcher setup details are valid.</w:t>
+      </w:r>
+    </w:p>
+    <w:p>
+      <w:pPr>
+        <w:pStyle w:val="Heading2"/>
+        <w:rPr/>
+      </w:pPr>
+      <w:bookmarkStart w:colFirst="0" w:colLast="0" w:name="_heading=h.mtb8bjm8e3jg" w:id="4"/>
+      <w:bookmarkEnd w:id="4"/>
+      <w:r>
+        <w:rPr>
+          <w:rtl w:val="0"/>
+        </w:rPr>
+        <w:t xml:space="preserve">2.1.2 Black Box Testing (Searcher Set Up Page)</w:t>
+      </w:r>
+    </w:p>
+    <w:p>
+      <w:pPr>
+        <w:spacing w:after="240" w:before="240" w:lineRule="auto"/>
+        <w:jc w:val="both"/>
+        <w:rPr/>
+      </w:pPr>
+      <w:r>
+        <w:rPr>
+          <w:rtl w:val="0"/>
+        </w:rPr>
+        <w:t xml:space="preserve">Test Case 2: Setting up Searcher SetUp Page Information</w:t>
+      </w:r>
+    </w:p>
+    <w:p>
+      <w:pPr>
+        <w:spacing w:after="240" w:before="240" w:lineRule="auto"/>
+        <w:jc w:val="both"/>
+        <w:rPr/>
+      </w:pPr>
+      <w:r>
+        <w:rPr>
+          <w:rtl w:val="0"/>
+        </w:rPr>
+        <w:t xml:space="preserve">Checking if all the Searcher SetUp Page Information required fields are inputted , minSalary is in the range of 0 to 20000 and the skills added does not comprise only whitespaces before allowing the form to be submitted and the database to be updated.</w:t>
       </w:r>
     </w:p>
     <w:tbl>
       <w:tblPr>
         <w:tblStyle w:val="Table3"/>
-        <w:tblW w:w="11370.0" w:type="dxa"/>
+        <w:tblW w:w="12210.0" w:type="dxa"/>
         <w:jc w:val="left"/>
-        <w:tblInd w:w="-1065.0" w:type="dxa"/>
+        <w:tblInd w:w="-1425.0" w:type="dxa"/>
         <w:tblBorders>
           <w:top w:color="000000" w:space="0" w:sz="8" w:val="single"/>
           <w:left w:color="000000" w:space="0" w:sz="8" w:val="single"/>
@@ -3091,24 +3325,26 @@
         <w:tblLook w:val="0600"/>
       </w:tblPr>
       <w:tblGrid>
-        <w:gridCol w:w="2055"/>
-        <w:gridCol w:w="1560"/>
-        <w:gridCol w:w="1050"/>
-        <w:gridCol w:w="1170"/>
-        <w:gridCol w:w="1395"/>
-        <w:gridCol w:w="1530"/>
-        <w:gridCol w:w="1350"/>
+        <w:gridCol w:w="1785"/>
+        <w:gridCol w:w="1710"/>
+        <w:gridCol w:w="1080"/>
+        <w:gridCol w:w="1245"/>
+        <w:gridCol w:w="1320"/>
+        <w:gridCol w:w="1440"/>
         <w:gridCol w:w="1260"/>
+        <w:gridCol w:w="1185"/>
+        <w:gridCol w:w="1185"/>
         <w:tblGridChange w:id="0">
           <w:tblGrid>
-            <w:gridCol w:w="2055"/>
-            <w:gridCol w:w="1560"/>
-            <w:gridCol w:w="1050"/>
-            <w:gridCol w:w="1170"/>
-            <w:gridCol w:w="1395"/>
-            <w:gridCol w:w="1530"/>
-            <w:gridCol w:w="1350"/>
+            <w:gridCol w:w="1785"/>
+            <w:gridCol w:w="1710"/>
+            <w:gridCol w:w="1080"/>
+            <w:gridCol w:w="1245"/>
+            <w:gridCol w:w="1320"/>
+            <w:gridCol w:w="1440"/>
             <w:gridCol w:w="1260"/>
+            <w:gridCol w:w="1185"/>
+            <w:gridCol w:w="1185"/>
           </w:tblGrid>
         </w:tblGridChange>
       </w:tblGrid>
@@ -3312,6 +3548,39 @@
                 <w:szCs w:val="22"/>
                 <w:rtl w:val="0"/>
               </w:rPr>
+              <w:t xml:space="preserve">minSalary</w:t>
+            </w:r>
+          </w:p>
+        </w:tc>
+        <w:tc>
+          <w:tcPr>
+            <w:shd w:fill="auto" w:val="clear"/>
+            <w:tcMar>
+              <w:top w:w="100.0" w:type="dxa"/>
+              <w:left w:w="100.0" w:type="dxa"/>
+              <w:bottom w:w="100.0" w:type="dxa"/>
+              <w:right w:w="100.0" w:type="dxa"/>
+            </w:tcMar>
+            <w:vAlign w:val="top"/>
+          </w:tcPr>
+          <w:p>
+            <w:pPr>
+              <w:keepNext w:val="1"/>
+              <w:keepLines w:val="1"/>
+              <w:widowControl w:val="0"/>
+              <w:spacing w:after="240" w:before="240" w:line="240" w:lineRule="auto"/>
+              <w:jc w:val="center"/>
+              <w:rPr>
+                <w:sz w:val="22"/>
+                <w:szCs w:val="22"/>
+              </w:rPr>
+            </w:pPr>
+            <w:r>
+              <w:rPr>
+                <w:sz w:val="22"/>
+                <w:szCs w:val="22"/>
+                <w:rtl w:val="0"/>
+              </w:rPr>
               <w:t xml:space="preserve">Skills</w:t>
             </w:r>
           </w:p>
@@ -3565,6 +3834,36 @@
                 <w:szCs w:val="22"/>
                 <w:rtl w:val="0"/>
               </w:rPr>
+              <w:t xml:space="preserve">1000</w:t>
+            </w:r>
+          </w:p>
+        </w:tc>
+        <w:tc>
+          <w:tcPr>
+            <w:shd w:fill="auto" w:val="clear"/>
+            <w:tcMar>
+              <w:top w:w="100.0" w:type="dxa"/>
+              <w:left w:w="100.0" w:type="dxa"/>
+              <w:bottom w:w="100.0" w:type="dxa"/>
+              <w:right w:w="100.0" w:type="dxa"/>
+            </w:tcMar>
+            <w:vAlign w:val="top"/>
+          </w:tcPr>
+          <w:p>
+            <w:pPr>
+              <w:spacing w:after="240" w:before="240" w:line="240" w:lineRule="auto"/>
+              <w:jc w:val="center"/>
+              <w:rPr>
+                <w:sz w:val="22"/>
+                <w:szCs w:val="22"/>
+              </w:rPr>
+            </w:pPr>
+            <w:r>
+              <w:rPr>
+                <w:sz w:val="22"/>
+                <w:szCs w:val="22"/>
+                <w:rtl w:val="0"/>
+              </w:rPr>
               <w:t xml:space="preserve">[“Java”, “C”]</w:t>
             </w:r>
           </w:p>
@@ -3812,6 +4111,36 @@
                 <w:szCs w:val="22"/>
                 <w:rtl w:val="0"/>
               </w:rPr>
+              <w:t xml:space="preserve">2000</w:t>
+            </w:r>
+          </w:p>
+        </w:tc>
+        <w:tc>
+          <w:tcPr>
+            <w:shd w:fill="auto" w:val="clear"/>
+            <w:tcMar>
+              <w:top w:w="100.0" w:type="dxa"/>
+              <w:left w:w="100.0" w:type="dxa"/>
+              <w:bottom w:w="100.0" w:type="dxa"/>
+              <w:right w:w="100.0" w:type="dxa"/>
+            </w:tcMar>
+            <w:vAlign w:val="top"/>
+          </w:tcPr>
+          <w:p>
+            <w:pPr>
+              <w:spacing w:after="240" w:before="240" w:line="240" w:lineRule="auto"/>
+              <w:jc w:val="center"/>
+              <w:rPr>
+                <w:sz w:val="22"/>
+                <w:szCs w:val="22"/>
+              </w:rPr>
+            </w:pPr>
+            <w:r>
+              <w:rPr>
+                <w:sz w:val="22"/>
+                <w:szCs w:val="22"/>
+                <w:rtl w:val="0"/>
+              </w:rPr>
               <w:t xml:space="preserve">[]</w:t>
             </w:r>
           </w:p>
@@ -4059,6 +4388,36 @@
                 <w:szCs w:val="22"/>
                 <w:rtl w:val="0"/>
               </w:rPr>
+              <w:t xml:space="preserve">3000</w:t>
+            </w:r>
+          </w:p>
+        </w:tc>
+        <w:tc>
+          <w:tcPr>
+            <w:shd w:fill="auto" w:val="clear"/>
+            <w:tcMar>
+              <w:top w:w="100.0" w:type="dxa"/>
+              <w:left w:w="100.0" w:type="dxa"/>
+              <w:bottom w:w="100.0" w:type="dxa"/>
+              <w:right w:w="100.0" w:type="dxa"/>
+            </w:tcMar>
+            <w:vAlign w:val="top"/>
+          </w:tcPr>
+          <w:p>
+            <w:pPr>
+              <w:spacing w:after="240" w:before="240" w:line="240" w:lineRule="auto"/>
+              <w:jc w:val="center"/>
+              <w:rPr>
+                <w:sz w:val="22"/>
+                <w:szCs w:val="22"/>
+              </w:rPr>
+            </w:pPr>
+            <w:r>
+              <w:rPr>
+                <w:sz w:val="22"/>
+                <w:szCs w:val="22"/>
+                <w:rtl w:val="0"/>
+              </w:rPr>
               <w:t xml:space="preserve">[“Public Speaking”]</w:t>
             </w:r>
           </w:p>
@@ -4306,6 +4665,36 @@
                 <w:szCs w:val="22"/>
                 <w:rtl w:val="0"/>
               </w:rPr>
+              <w:t xml:space="preserve">4000</w:t>
+            </w:r>
+          </w:p>
+        </w:tc>
+        <w:tc>
+          <w:tcPr>
+            <w:shd w:fill="auto" w:val="clear"/>
+            <w:tcMar>
+              <w:top w:w="100.0" w:type="dxa"/>
+              <w:left w:w="100.0" w:type="dxa"/>
+              <w:bottom w:w="100.0" w:type="dxa"/>
+              <w:right w:w="100.0" w:type="dxa"/>
+            </w:tcMar>
+            <w:vAlign w:val="top"/>
+          </w:tcPr>
+          <w:p>
+            <w:pPr>
+              <w:spacing w:after="240" w:before="240" w:line="240" w:lineRule="auto"/>
+              <w:jc w:val="center"/>
+              <w:rPr>
+                <w:sz w:val="22"/>
+                <w:szCs w:val="22"/>
+              </w:rPr>
+            </w:pPr>
+            <w:r>
+              <w:rPr>
+                <w:sz w:val="22"/>
+                <w:szCs w:val="22"/>
+                <w:rtl w:val="0"/>
+              </w:rPr>
               <w:t xml:space="preserve">[“C”, “C++”, “C#”]</w:t>
             </w:r>
           </w:p>
@@ -4553,6 +4942,36 @@
                 <w:szCs w:val="22"/>
                 <w:rtl w:val="0"/>
               </w:rPr>
+              <w:t xml:space="preserve">20000</w:t>
+            </w:r>
+          </w:p>
+        </w:tc>
+        <w:tc>
+          <w:tcPr>
+            <w:shd w:fill="auto" w:val="clear"/>
+            <w:tcMar>
+              <w:top w:w="100.0" w:type="dxa"/>
+              <w:left w:w="100.0" w:type="dxa"/>
+              <w:bottom w:w="100.0" w:type="dxa"/>
+              <w:right w:w="100.0" w:type="dxa"/>
+            </w:tcMar>
+            <w:vAlign w:val="top"/>
+          </w:tcPr>
+          <w:p>
+            <w:pPr>
+              <w:spacing w:after="240" w:before="240" w:line="240" w:lineRule="auto"/>
+              <w:jc w:val="center"/>
+              <w:rPr>
+                <w:sz w:val="22"/>
+                <w:szCs w:val="22"/>
+              </w:rPr>
+            </w:pPr>
+            <w:r>
+              <w:rPr>
+                <w:sz w:val="22"/>
+                <w:szCs w:val="22"/>
+                <w:rtl w:val="0"/>
+              </w:rPr>
               <w:t xml:space="preserve">[“Teamwork”]</w:t>
             </w:r>
           </w:p>
@@ -4806,6 +5225,36 @@
         </w:tc>
         <w:tc>
           <w:tcPr>
+            <w:shd w:fill="ffffff" w:val="clear"/>
+            <w:tcMar>
+              <w:top w:w="100.0" w:type="dxa"/>
+              <w:left w:w="100.0" w:type="dxa"/>
+              <w:bottom w:w="100.0" w:type="dxa"/>
+              <w:right w:w="100.0" w:type="dxa"/>
+            </w:tcMar>
+            <w:vAlign w:val="top"/>
+          </w:tcPr>
+          <w:p>
+            <w:pPr>
+              <w:spacing w:after="240" w:before="240" w:line="240" w:lineRule="auto"/>
+              <w:jc w:val="center"/>
+              <w:rPr>
+                <w:sz w:val="22"/>
+                <w:szCs w:val="22"/>
+              </w:rPr>
+            </w:pPr>
+            <w:r>
+              <w:rPr>
+                <w:sz w:val="22"/>
+                <w:szCs w:val="22"/>
+                <w:rtl w:val="0"/>
+              </w:rPr>
+              <w:t xml:space="preserve">[]</w:t>
+            </w:r>
+          </w:p>
+        </w:tc>
+        <w:tc>
+          <w:tcPr>
             <w:shd w:fill="auto" w:val="clear"/>
             <w:tcMar>
               <w:top w:w="100.0" w:type="dxa"/>
@@ -5047,37 +5496,67 @@
                 <w:szCs w:val="22"/>
                 <w:rtl w:val="0"/>
               </w:rPr>
-              <w:t xml:space="preserve">[“”]</w:t>
-            </w:r>
-          </w:p>
-        </w:tc>
-        <w:tc>
-          <w:tcPr>
-            <w:shd w:fill="auto" w:val="clear"/>
-            <w:tcMar>
-              <w:top w:w="100.0" w:type="dxa"/>
-              <w:left w:w="100.0" w:type="dxa"/>
-              <w:bottom w:w="100.0" w:type="dxa"/>
-              <w:right w:w="100.0" w:type="dxa"/>
-            </w:tcMar>
-            <w:vAlign w:val="top"/>
-          </w:tcPr>
-          <w:p>
-            <w:pPr>
-              <w:spacing w:after="240" w:before="240" w:line="240" w:lineRule="auto"/>
-              <w:jc w:val="center"/>
-              <w:rPr>
-                <w:sz w:val="22"/>
-                <w:szCs w:val="22"/>
-              </w:rPr>
-            </w:pPr>
-            <w:r>
-              <w:rPr>
-                <w:sz w:val="22"/>
-                <w:szCs w:val="22"/>
-                <w:rtl w:val="0"/>
-              </w:rPr>
-              <w:t xml:space="preserve">Does not allow skill to be added.</w:t>
+              <w:t xml:space="preserve">-1</w:t>
+            </w:r>
+          </w:p>
+        </w:tc>
+        <w:tc>
+          <w:tcPr>
+            <w:shd w:fill="ffffff" w:val="clear"/>
+            <w:tcMar>
+              <w:top w:w="100.0" w:type="dxa"/>
+              <w:left w:w="100.0" w:type="dxa"/>
+              <w:bottom w:w="100.0" w:type="dxa"/>
+              <w:right w:w="100.0" w:type="dxa"/>
+            </w:tcMar>
+            <w:vAlign w:val="top"/>
+          </w:tcPr>
+          <w:p>
+            <w:pPr>
+              <w:spacing w:after="240" w:before="240" w:line="240" w:lineRule="auto"/>
+              <w:jc w:val="center"/>
+              <w:rPr>
+                <w:sz w:val="22"/>
+                <w:szCs w:val="22"/>
+              </w:rPr>
+            </w:pPr>
+            <w:r>
+              <w:rPr>
+                <w:sz w:val="22"/>
+                <w:szCs w:val="22"/>
+                <w:rtl w:val="0"/>
+              </w:rPr>
+              <w:t xml:space="preserve">[]</w:t>
+            </w:r>
+          </w:p>
+        </w:tc>
+        <w:tc>
+          <w:tcPr>
+            <w:shd w:fill="auto" w:val="clear"/>
+            <w:tcMar>
+              <w:top w:w="100.0" w:type="dxa"/>
+              <w:left w:w="100.0" w:type="dxa"/>
+              <w:bottom w:w="100.0" w:type="dxa"/>
+              <w:right w:w="100.0" w:type="dxa"/>
+            </w:tcMar>
+            <w:vAlign w:val="top"/>
+          </w:tcPr>
+          <w:p>
+            <w:pPr>
+              <w:spacing w:after="240" w:before="240" w:line="240" w:lineRule="auto"/>
+              <w:jc w:val="center"/>
+              <w:rPr>
+                <w:sz w:val="22"/>
+                <w:szCs w:val="22"/>
+              </w:rPr>
+            </w:pPr>
+            <w:r>
+              <w:rPr>
+                <w:sz w:val="22"/>
+                <w:szCs w:val="22"/>
+                <w:rtl w:val="0"/>
+              </w:rPr>
+              <w:t xml:space="preserve">Display “Value must be greater than or equal to 0”</w:t>
             </w:r>
           </w:p>
         </w:tc>
@@ -5294,37 +5773,67 @@
                 <w:szCs w:val="22"/>
                 <w:rtl w:val="0"/>
               </w:rPr>
-              <w:t xml:space="preserve">[“  “]</w:t>
-            </w:r>
-          </w:p>
-        </w:tc>
-        <w:tc>
-          <w:tcPr>
-            <w:shd w:fill="auto" w:val="clear"/>
-            <w:tcMar>
-              <w:top w:w="100.0" w:type="dxa"/>
-              <w:left w:w="100.0" w:type="dxa"/>
-              <w:bottom w:w="100.0" w:type="dxa"/>
-              <w:right w:w="100.0" w:type="dxa"/>
-            </w:tcMar>
-            <w:vAlign w:val="top"/>
-          </w:tcPr>
-          <w:p>
-            <w:pPr>
-              <w:spacing w:after="240" w:before="240" w:line="240" w:lineRule="auto"/>
-              <w:jc w:val="center"/>
-              <w:rPr>
-                <w:sz w:val="22"/>
-                <w:szCs w:val="22"/>
-              </w:rPr>
-            </w:pPr>
-            <w:r>
-              <w:rPr>
-                <w:sz w:val="22"/>
-                <w:szCs w:val="22"/>
-                <w:rtl w:val="0"/>
-              </w:rPr>
-              <w:t xml:space="preserve">Does not allow skill to be added. </w:t>
+              <w:t xml:space="preserve">20001</w:t>
+            </w:r>
+          </w:p>
+        </w:tc>
+        <w:tc>
+          <w:tcPr>
+            <w:shd w:fill="ffffff" w:val="clear"/>
+            <w:tcMar>
+              <w:top w:w="100.0" w:type="dxa"/>
+              <w:left w:w="100.0" w:type="dxa"/>
+              <w:bottom w:w="100.0" w:type="dxa"/>
+              <w:right w:w="100.0" w:type="dxa"/>
+            </w:tcMar>
+            <w:vAlign w:val="top"/>
+          </w:tcPr>
+          <w:p>
+            <w:pPr>
+              <w:spacing w:after="240" w:before="240" w:line="240" w:lineRule="auto"/>
+              <w:jc w:val="center"/>
+              <w:rPr>
+                <w:sz w:val="22"/>
+                <w:szCs w:val="22"/>
+              </w:rPr>
+            </w:pPr>
+            <w:r>
+              <w:rPr>
+                <w:sz w:val="22"/>
+                <w:szCs w:val="22"/>
+                <w:rtl w:val="0"/>
+              </w:rPr>
+              <w:t xml:space="preserve">[]</w:t>
+            </w:r>
+          </w:p>
+        </w:tc>
+        <w:tc>
+          <w:tcPr>
+            <w:shd w:fill="auto" w:val="clear"/>
+            <w:tcMar>
+              <w:top w:w="100.0" w:type="dxa"/>
+              <w:left w:w="100.0" w:type="dxa"/>
+              <w:bottom w:w="100.0" w:type="dxa"/>
+              <w:right w:w="100.0" w:type="dxa"/>
+            </w:tcMar>
+            <w:vAlign w:val="top"/>
+          </w:tcPr>
+          <w:p>
+            <w:pPr>
+              <w:spacing w:after="240" w:before="240" w:line="240" w:lineRule="auto"/>
+              <w:jc w:val="center"/>
+              <w:rPr>
+                <w:sz w:val="22"/>
+                <w:szCs w:val="22"/>
+              </w:rPr>
+            </w:pPr>
+            <w:r>
+              <w:rPr>
+                <w:sz w:val="22"/>
+                <w:szCs w:val="22"/>
+                <w:rtl w:val="0"/>
+              </w:rPr>
+              <w:t xml:space="preserve">Display “Value must be less than or equal to 20000”</w:t>
             </w:r>
           </w:p>
         </w:tc>
@@ -5391,6 +5900,560 @@
                 <w:szCs w:val="22"/>
                 <w:rtl w:val="0"/>
               </w:rPr>
+              <w:t xml:space="preserve">Singapore University of Technology and Design</w:t>
+            </w:r>
+          </w:p>
+        </w:tc>
+        <w:tc>
+          <w:tcPr>
+            <w:shd w:fill="auto" w:val="clear"/>
+            <w:tcMar>
+              <w:top w:w="100.0" w:type="dxa"/>
+              <w:left w:w="100.0" w:type="dxa"/>
+              <w:bottom w:w="100.0" w:type="dxa"/>
+              <w:right w:w="100.0" w:type="dxa"/>
+            </w:tcMar>
+            <w:vAlign w:val="top"/>
+          </w:tcPr>
+          <w:p>
+            <w:pPr>
+              <w:spacing w:after="240" w:before="240" w:line="240" w:lineRule="auto"/>
+              <w:jc w:val="center"/>
+              <w:rPr>
+                <w:sz w:val="22"/>
+                <w:szCs w:val="22"/>
+              </w:rPr>
+            </w:pPr>
+            <w:r>
+              <w:rPr>
+                <w:sz w:val="22"/>
+                <w:szCs w:val="22"/>
+                <w:rtl w:val="0"/>
+              </w:rPr>
+              <w:t xml:space="preserve">Chinese</w:t>
+            </w:r>
+          </w:p>
+        </w:tc>
+        <w:tc>
+          <w:tcPr>
+            <w:shd w:fill="auto" w:val="clear"/>
+            <w:tcMar>
+              <w:top w:w="100.0" w:type="dxa"/>
+              <w:left w:w="100.0" w:type="dxa"/>
+              <w:bottom w:w="100.0" w:type="dxa"/>
+              <w:right w:w="100.0" w:type="dxa"/>
+            </w:tcMar>
+            <w:vAlign w:val="top"/>
+          </w:tcPr>
+          <w:p>
+            <w:pPr>
+              <w:spacing w:after="240" w:before="240" w:line="240" w:lineRule="auto"/>
+              <w:jc w:val="center"/>
+              <w:rPr>
+                <w:sz w:val="22"/>
+                <w:szCs w:val="22"/>
+              </w:rPr>
+            </w:pPr>
+            <w:r>
+              <w:rPr>
+                <w:sz w:val="22"/>
+                <w:szCs w:val="22"/>
+                <w:rtl w:val="0"/>
+              </w:rPr>
+              <w:t xml:space="preserve">Central</w:t>
+            </w:r>
+          </w:p>
+        </w:tc>
+        <w:tc>
+          <w:tcPr>
+            <w:shd w:fill="auto" w:val="clear"/>
+            <w:tcMar>
+              <w:top w:w="100.0" w:type="dxa"/>
+              <w:left w:w="100.0" w:type="dxa"/>
+              <w:bottom w:w="100.0" w:type="dxa"/>
+              <w:right w:w="100.0" w:type="dxa"/>
+            </w:tcMar>
+            <w:vAlign w:val="top"/>
+          </w:tcPr>
+          <w:p>
+            <w:pPr>
+              <w:spacing w:after="240" w:before="240" w:line="240" w:lineRule="auto"/>
+              <w:jc w:val="center"/>
+              <w:rPr>
+                <w:sz w:val="22"/>
+                <w:szCs w:val="22"/>
+              </w:rPr>
+            </w:pPr>
+            <w:r>
+              <w:rPr>
+                <w:sz w:val="22"/>
+                <w:szCs w:val="22"/>
+                <w:rtl w:val="0"/>
+              </w:rPr>
+              <w:t xml:space="preserve">Part-Time</w:t>
+            </w:r>
+          </w:p>
+        </w:tc>
+        <w:tc>
+          <w:tcPr>
+            <w:shd w:fill="auto" w:val="clear"/>
+            <w:tcMar>
+              <w:top w:w="100.0" w:type="dxa"/>
+              <w:left w:w="100.0" w:type="dxa"/>
+              <w:bottom w:w="100.0" w:type="dxa"/>
+              <w:right w:w="100.0" w:type="dxa"/>
+            </w:tcMar>
+            <w:vAlign w:val="top"/>
+          </w:tcPr>
+          <w:p>
+            <w:pPr>
+              <w:spacing w:after="240" w:before="240" w:line="240" w:lineRule="auto"/>
+              <w:jc w:val="center"/>
+              <w:rPr>
+                <w:sz w:val="22"/>
+                <w:szCs w:val="22"/>
+              </w:rPr>
+            </w:pPr>
+            <w:r>
+              <w:rPr>
+                <w:sz w:val="22"/>
+                <w:szCs w:val="22"/>
+                <w:rtl w:val="0"/>
+              </w:rPr>
+              <w:t xml:space="preserve">Singaporean</w:t>
+            </w:r>
+          </w:p>
+        </w:tc>
+        <w:tc>
+          <w:tcPr>
+            <w:shd w:fill="ffffff" w:val="clear"/>
+            <w:tcMar>
+              <w:top w:w="100.0" w:type="dxa"/>
+              <w:left w:w="100.0" w:type="dxa"/>
+              <w:bottom w:w="100.0" w:type="dxa"/>
+              <w:right w:w="100.0" w:type="dxa"/>
+            </w:tcMar>
+            <w:vAlign w:val="top"/>
+          </w:tcPr>
+          <w:p>
+            <w:pPr>
+              <w:spacing w:after="240" w:before="240" w:line="240" w:lineRule="auto"/>
+              <w:jc w:val="center"/>
+              <w:rPr>
+                <w:sz w:val="22"/>
+                <w:szCs w:val="22"/>
+              </w:rPr>
+            </w:pPr>
+            <w:r>
+              <w:rPr>
+                <w:sz w:val="22"/>
+                <w:szCs w:val="22"/>
+                <w:rtl w:val="0"/>
+              </w:rPr>
+              <w:t xml:space="preserve">0</w:t>
+            </w:r>
+          </w:p>
+        </w:tc>
+        <w:tc>
+          <w:tcPr>
+            <w:shd w:fill="ff0000" w:val="clear"/>
+            <w:tcMar>
+              <w:top w:w="100.0" w:type="dxa"/>
+              <w:left w:w="100.0" w:type="dxa"/>
+              <w:bottom w:w="100.0" w:type="dxa"/>
+              <w:right w:w="100.0" w:type="dxa"/>
+            </w:tcMar>
+            <w:vAlign w:val="top"/>
+          </w:tcPr>
+          <w:p>
+            <w:pPr>
+              <w:spacing w:after="240" w:before="240" w:line="240" w:lineRule="auto"/>
+              <w:jc w:val="center"/>
+              <w:rPr>
+                <w:sz w:val="22"/>
+                <w:szCs w:val="22"/>
+              </w:rPr>
+            </w:pPr>
+            <w:r>
+              <w:rPr>
+                <w:sz w:val="22"/>
+                <w:szCs w:val="22"/>
+                <w:rtl w:val="0"/>
+              </w:rPr>
+              <w:t xml:space="preserve">Empty</w:t>
+            </w:r>
+          </w:p>
+        </w:tc>
+        <w:tc>
+          <w:tcPr>
+            <w:shd w:fill="auto" w:val="clear"/>
+            <w:tcMar>
+              <w:top w:w="100.0" w:type="dxa"/>
+              <w:left w:w="100.0" w:type="dxa"/>
+              <w:bottom w:w="100.0" w:type="dxa"/>
+              <w:right w:w="100.0" w:type="dxa"/>
+            </w:tcMar>
+            <w:vAlign w:val="top"/>
+          </w:tcPr>
+          <w:p>
+            <w:pPr>
+              <w:spacing w:after="240" w:before="240" w:line="240" w:lineRule="auto"/>
+              <w:jc w:val="center"/>
+              <w:rPr>
+                <w:sz w:val="22"/>
+                <w:szCs w:val="22"/>
+              </w:rPr>
+            </w:pPr>
+            <w:r>
+              <w:rPr>
+                <w:sz w:val="22"/>
+                <w:szCs w:val="22"/>
+                <w:rtl w:val="0"/>
+              </w:rPr>
+              <w:t xml:space="preserve">Display “Please fill out this field</w:t>
+            </w:r>
+          </w:p>
+        </w:tc>
+        <w:tc>
+          <w:tcPr>
+            <w:shd w:fill="auto" w:val="clear"/>
+            <w:tcMar>
+              <w:top w:w="100.0" w:type="dxa"/>
+              <w:left w:w="100.0" w:type="dxa"/>
+              <w:bottom w:w="100.0" w:type="dxa"/>
+              <w:right w:w="100.0" w:type="dxa"/>
+            </w:tcMar>
+            <w:vAlign w:val="top"/>
+          </w:tcPr>
+          <w:p>
+            <w:pPr>
+              <w:spacing w:after="240" w:before="240" w:line="240" w:lineRule="auto"/>
+              <w:jc w:val="center"/>
+              <w:rPr>
+                <w:sz w:val="22"/>
+                <w:szCs w:val="22"/>
+              </w:rPr>
+            </w:pPr>
+            <w:r>
+              <w:rPr>
+                <w:sz w:val="22"/>
+                <w:szCs w:val="22"/>
+                <w:rtl w:val="0"/>
+              </w:rPr>
+              <w:t xml:space="preserve">Pass</w:t>
+            </w:r>
+          </w:p>
+        </w:tc>
+      </w:tr>
+      <w:tr>
+        <w:trPr>
+          <w:cantSplit w:val="0"/>
+          <w:trHeight w:val="927.978515625" w:hRule="atLeast"/>
+          <w:tblHeader w:val="0"/>
+        </w:trPr>
+        <w:tc>
+          <w:tcPr>
+            <w:shd w:fill="auto" w:val="clear"/>
+            <w:tcMar>
+              <w:top w:w="100.0" w:type="dxa"/>
+              <w:left w:w="100.0" w:type="dxa"/>
+              <w:bottom w:w="100.0" w:type="dxa"/>
+              <w:right w:w="100.0" w:type="dxa"/>
+            </w:tcMar>
+            <w:vAlign w:val="top"/>
+          </w:tcPr>
+          <w:p>
+            <w:pPr>
+              <w:spacing w:after="240" w:before="240" w:line="240" w:lineRule="auto"/>
+              <w:jc w:val="center"/>
+              <w:rPr>
+                <w:sz w:val="22"/>
+                <w:szCs w:val="22"/>
+              </w:rPr>
+            </w:pPr>
+            <w:r>
+              <w:rPr>
+                <w:sz w:val="22"/>
+                <w:szCs w:val="22"/>
+                <w:rtl w:val="0"/>
+              </w:rPr>
+              <w:t xml:space="preserve">Singapore University of Technology and Design</w:t>
+            </w:r>
+          </w:p>
+        </w:tc>
+        <w:tc>
+          <w:tcPr>
+            <w:shd w:fill="auto" w:val="clear"/>
+            <w:tcMar>
+              <w:top w:w="100.0" w:type="dxa"/>
+              <w:left w:w="100.0" w:type="dxa"/>
+              <w:bottom w:w="100.0" w:type="dxa"/>
+              <w:right w:w="100.0" w:type="dxa"/>
+            </w:tcMar>
+            <w:vAlign w:val="top"/>
+          </w:tcPr>
+          <w:p>
+            <w:pPr>
+              <w:spacing w:after="240" w:before="240" w:line="240" w:lineRule="auto"/>
+              <w:jc w:val="center"/>
+              <w:rPr>
+                <w:sz w:val="22"/>
+                <w:szCs w:val="22"/>
+              </w:rPr>
+            </w:pPr>
+            <w:r>
+              <w:rPr>
+                <w:sz w:val="22"/>
+                <w:szCs w:val="22"/>
+                <w:rtl w:val="0"/>
+              </w:rPr>
+              <w:t xml:space="preserve">Chinese</w:t>
+            </w:r>
+          </w:p>
+        </w:tc>
+        <w:tc>
+          <w:tcPr>
+            <w:shd w:fill="auto" w:val="clear"/>
+            <w:tcMar>
+              <w:top w:w="100.0" w:type="dxa"/>
+              <w:left w:w="100.0" w:type="dxa"/>
+              <w:bottom w:w="100.0" w:type="dxa"/>
+              <w:right w:w="100.0" w:type="dxa"/>
+            </w:tcMar>
+            <w:vAlign w:val="top"/>
+          </w:tcPr>
+          <w:p>
+            <w:pPr>
+              <w:spacing w:after="240" w:before="240" w:line="240" w:lineRule="auto"/>
+              <w:jc w:val="center"/>
+              <w:rPr>
+                <w:sz w:val="22"/>
+                <w:szCs w:val="22"/>
+              </w:rPr>
+            </w:pPr>
+            <w:r>
+              <w:rPr>
+                <w:sz w:val="22"/>
+                <w:szCs w:val="22"/>
+                <w:rtl w:val="0"/>
+              </w:rPr>
+              <w:t xml:space="preserve">Central</w:t>
+            </w:r>
+          </w:p>
+        </w:tc>
+        <w:tc>
+          <w:tcPr>
+            <w:shd w:fill="auto" w:val="clear"/>
+            <w:tcMar>
+              <w:top w:w="100.0" w:type="dxa"/>
+              <w:left w:w="100.0" w:type="dxa"/>
+              <w:bottom w:w="100.0" w:type="dxa"/>
+              <w:right w:w="100.0" w:type="dxa"/>
+            </w:tcMar>
+            <w:vAlign w:val="top"/>
+          </w:tcPr>
+          <w:p>
+            <w:pPr>
+              <w:spacing w:after="240" w:before="240" w:line="240" w:lineRule="auto"/>
+              <w:jc w:val="center"/>
+              <w:rPr>
+                <w:sz w:val="22"/>
+                <w:szCs w:val="22"/>
+              </w:rPr>
+            </w:pPr>
+            <w:r>
+              <w:rPr>
+                <w:sz w:val="22"/>
+                <w:szCs w:val="22"/>
+                <w:rtl w:val="0"/>
+              </w:rPr>
+              <w:t xml:space="preserve">Part-Time</w:t>
+            </w:r>
+          </w:p>
+        </w:tc>
+        <w:tc>
+          <w:tcPr>
+            <w:shd w:fill="auto" w:val="clear"/>
+            <w:tcMar>
+              <w:top w:w="100.0" w:type="dxa"/>
+              <w:left w:w="100.0" w:type="dxa"/>
+              <w:bottom w:w="100.0" w:type="dxa"/>
+              <w:right w:w="100.0" w:type="dxa"/>
+            </w:tcMar>
+            <w:vAlign w:val="top"/>
+          </w:tcPr>
+          <w:p>
+            <w:pPr>
+              <w:spacing w:after="240" w:before="240" w:line="240" w:lineRule="auto"/>
+              <w:jc w:val="center"/>
+              <w:rPr>
+                <w:sz w:val="22"/>
+                <w:szCs w:val="22"/>
+              </w:rPr>
+            </w:pPr>
+            <w:r>
+              <w:rPr>
+                <w:sz w:val="22"/>
+                <w:szCs w:val="22"/>
+                <w:rtl w:val="0"/>
+              </w:rPr>
+              <w:t xml:space="preserve">Singaporean</w:t>
+            </w:r>
+          </w:p>
+        </w:tc>
+        <w:tc>
+          <w:tcPr>
+            <w:shd w:fill="ffffff" w:val="clear"/>
+            <w:tcMar>
+              <w:top w:w="100.0" w:type="dxa"/>
+              <w:left w:w="100.0" w:type="dxa"/>
+              <w:bottom w:w="100.0" w:type="dxa"/>
+              <w:right w:w="100.0" w:type="dxa"/>
+            </w:tcMar>
+            <w:vAlign w:val="top"/>
+          </w:tcPr>
+          <w:p>
+            <w:pPr>
+              <w:spacing w:after="240" w:before="240" w:line="240" w:lineRule="auto"/>
+              <w:jc w:val="center"/>
+              <w:rPr>
+                <w:sz w:val="22"/>
+                <w:szCs w:val="22"/>
+              </w:rPr>
+            </w:pPr>
+            <w:r>
+              <w:rPr>
+                <w:sz w:val="22"/>
+                <w:szCs w:val="22"/>
+                <w:rtl w:val="0"/>
+              </w:rPr>
+              <w:t xml:space="preserve">6000</w:t>
+            </w:r>
+          </w:p>
+        </w:tc>
+        <w:tc>
+          <w:tcPr>
+            <w:shd w:fill="ff0000" w:val="clear"/>
+            <w:tcMar>
+              <w:top w:w="100.0" w:type="dxa"/>
+              <w:left w:w="100.0" w:type="dxa"/>
+              <w:bottom w:w="100.0" w:type="dxa"/>
+              <w:right w:w="100.0" w:type="dxa"/>
+            </w:tcMar>
+            <w:vAlign w:val="top"/>
+          </w:tcPr>
+          <w:p>
+            <w:pPr>
+              <w:spacing w:after="240" w:before="240" w:line="240" w:lineRule="auto"/>
+              <w:jc w:val="center"/>
+              <w:rPr>
+                <w:sz w:val="22"/>
+                <w:szCs w:val="22"/>
+              </w:rPr>
+            </w:pPr>
+            <w:r>
+              <w:rPr>
+                <w:sz w:val="22"/>
+                <w:szCs w:val="22"/>
+                <w:rtl w:val="0"/>
+              </w:rPr>
+              <w:t xml:space="preserve">[“”]</w:t>
+            </w:r>
+          </w:p>
+        </w:tc>
+        <w:tc>
+          <w:tcPr>
+            <w:shd w:fill="auto" w:val="clear"/>
+            <w:tcMar>
+              <w:top w:w="100.0" w:type="dxa"/>
+              <w:left w:w="100.0" w:type="dxa"/>
+              <w:bottom w:w="100.0" w:type="dxa"/>
+              <w:right w:w="100.0" w:type="dxa"/>
+            </w:tcMar>
+            <w:vAlign w:val="top"/>
+          </w:tcPr>
+          <w:p>
+            <w:pPr>
+              <w:spacing w:after="240" w:before="240" w:line="240" w:lineRule="auto"/>
+              <w:jc w:val="center"/>
+              <w:rPr>
+                <w:sz w:val="22"/>
+                <w:szCs w:val="22"/>
+              </w:rPr>
+            </w:pPr>
+            <w:r>
+              <w:rPr>
+                <w:sz w:val="22"/>
+                <w:szCs w:val="22"/>
+                <w:rtl w:val="0"/>
+              </w:rPr>
+              <w:t xml:space="preserve">Does not allow skill to be added.</w:t>
+            </w:r>
+          </w:p>
+        </w:tc>
+        <w:tc>
+          <w:tcPr>
+            <w:shd w:fill="auto" w:val="clear"/>
+            <w:tcMar>
+              <w:top w:w="100.0" w:type="dxa"/>
+              <w:left w:w="100.0" w:type="dxa"/>
+              <w:bottom w:w="100.0" w:type="dxa"/>
+              <w:right w:w="100.0" w:type="dxa"/>
+            </w:tcMar>
+            <w:vAlign w:val="top"/>
+          </w:tcPr>
+          <w:p>
+            <w:pPr>
+              <w:spacing w:after="240" w:before="240" w:line="240" w:lineRule="auto"/>
+              <w:jc w:val="center"/>
+              <w:rPr>
+                <w:sz w:val="22"/>
+                <w:szCs w:val="22"/>
+              </w:rPr>
+            </w:pPr>
+            <w:r>
+              <w:rPr>
+                <w:sz w:val="22"/>
+                <w:szCs w:val="22"/>
+                <w:rtl w:val="0"/>
+              </w:rPr>
+              <w:t xml:space="preserve">Pass</w:t>
+            </w:r>
+          </w:p>
+        </w:tc>
+      </w:tr>
+      <w:tr>
+        <w:trPr>
+          <w:cantSplit w:val="0"/>
+          <w:trHeight w:val="927.978515625" w:hRule="atLeast"/>
+          <w:tblHeader w:val="0"/>
+        </w:trPr>
+        <w:tc>
+          <w:tcPr>
+            <w:shd w:fill="auto" w:val="clear"/>
+            <w:tcMar>
+              <w:top w:w="100.0" w:type="dxa"/>
+              <w:left w:w="100.0" w:type="dxa"/>
+              <w:bottom w:w="100.0" w:type="dxa"/>
+              <w:right w:w="100.0" w:type="dxa"/>
+            </w:tcMar>
+            <w:vAlign w:val="top"/>
+          </w:tcPr>
+          <w:p>
+            <w:pPr>
+              <w:spacing w:after="240" w:before="240" w:line="240" w:lineRule="auto"/>
+              <w:jc w:val="center"/>
+              <w:rPr>
+                <w:sz w:val="22"/>
+                <w:szCs w:val="22"/>
+              </w:rPr>
+            </w:pPr>
+            <w:r>
+              <w:rPr>
+                <w:sz w:val="22"/>
+                <w:szCs w:val="22"/>
+                <w:rtl w:val="0"/>
+              </w:rPr>
               <w:t xml:space="preserve">Singapore Management University</w:t>
             </w:r>
           </w:p>
@@ -5517,6 +6580,36 @@
         </w:tc>
         <w:tc>
           <w:tcPr>
+            <w:shd w:fill="ffffff" w:val="clear"/>
+            <w:tcMar>
+              <w:top w:w="100.0" w:type="dxa"/>
+              <w:left w:w="100.0" w:type="dxa"/>
+              <w:bottom w:w="100.0" w:type="dxa"/>
+              <w:right w:w="100.0" w:type="dxa"/>
+            </w:tcMar>
+            <w:vAlign w:val="top"/>
+          </w:tcPr>
+          <w:p>
+            <w:pPr>
+              <w:spacing w:after="240" w:before="240" w:line="240" w:lineRule="auto"/>
+              <w:jc w:val="center"/>
+              <w:rPr>
+                <w:sz w:val="22"/>
+                <w:szCs w:val="22"/>
+              </w:rPr>
+            </w:pPr>
+            <w:r>
+              <w:rPr>
+                <w:sz w:val="22"/>
+                <w:szCs w:val="22"/>
+                <w:rtl w:val="0"/>
+              </w:rPr>
+              <w:t xml:space="preserve">7000</w:t>
+            </w:r>
+          </w:p>
+        </w:tc>
+        <w:tc>
+          <w:tcPr>
             <w:shd w:fill="ff0000" w:val="clear"/>
             <w:tcMar>
               <w:top w:w="100.0" w:type="dxa"/>
@@ -5572,6 +6665,283 @@
                 <w:rtl w:val="0"/>
               </w:rPr>
               <w:t xml:space="preserve">Does not allow skill to be added. </w:t>
+            </w:r>
+          </w:p>
+        </w:tc>
+        <w:tc>
+          <w:tcPr>
+            <w:shd w:fill="auto" w:val="clear"/>
+            <w:tcMar>
+              <w:top w:w="100.0" w:type="dxa"/>
+              <w:left w:w="100.0" w:type="dxa"/>
+              <w:bottom w:w="100.0" w:type="dxa"/>
+              <w:right w:w="100.0" w:type="dxa"/>
+            </w:tcMar>
+            <w:vAlign w:val="top"/>
+          </w:tcPr>
+          <w:p>
+            <w:pPr>
+              <w:spacing w:after="240" w:before="240" w:line="240" w:lineRule="auto"/>
+              <w:jc w:val="center"/>
+              <w:rPr>
+                <w:sz w:val="22"/>
+                <w:szCs w:val="22"/>
+              </w:rPr>
+            </w:pPr>
+            <w:r>
+              <w:rPr>
+                <w:sz w:val="22"/>
+                <w:szCs w:val="22"/>
+                <w:rtl w:val="0"/>
+              </w:rPr>
+              <w:t xml:space="preserve">Pass</w:t>
+            </w:r>
+          </w:p>
+        </w:tc>
+      </w:tr>
+      <w:tr>
+        <w:trPr>
+          <w:cantSplit w:val="0"/>
+          <w:trHeight w:val="927.978515625" w:hRule="atLeast"/>
+          <w:tblHeader w:val="0"/>
+        </w:trPr>
+        <w:tc>
+          <w:tcPr>
+            <w:shd w:fill="auto" w:val="clear"/>
+            <w:tcMar>
+              <w:top w:w="100.0" w:type="dxa"/>
+              <w:left w:w="100.0" w:type="dxa"/>
+              <w:bottom w:w="100.0" w:type="dxa"/>
+              <w:right w:w="100.0" w:type="dxa"/>
+            </w:tcMar>
+            <w:vAlign w:val="top"/>
+          </w:tcPr>
+          <w:p>
+            <w:pPr>
+              <w:spacing w:after="240" w:before="240" w:line="240" w:lineRule="auto"/>
+              <w:jc w:val="center"/>
+              <w:rPr>
+                <w:sz w:val="22"/>
+                <w:szCs w:val="22"/>
+              </w:rPr>
+            </w:pPr>
+            <w:r>
+              <w:rPr>
+                <w:sz w:val="22"/>
+                <w:szCs w:val="22"/>
+                <w:rtl w:val="0"/>
+              </w:rPr>
+              <w:t xml:space="preserve">Nanyang Technological University</w:t>
+            </w:r>
+          </w:p>
+        </w:tc>
+        <w:tc>
+          <w:tcPr>
+            <w:shd w:fill="auto" w:val="clear"/>
+            <w:tcMar>
+              <w:top w:w="100.0" w:type="dxa"/>
+              <w:left w:w="100.0" w:type="dxa"/>
+              <w:bottom w:w="100.0" w:type="dxa"/>
+              <w:right w:w="100.0" w:type="dxa"/>
+            </w:tcMar>
+            <w:vAlign w:val="top"/>
+          </w:tcPr>
+          <w:p>
+            <w:pPr>
+              <w:spacing w:after="240" w:before="240" w:line="240" w:lineRule="auto"/>
+              <w:jc w:val="center"/>
+              <w:rPr>
+                <w:sz w:val="22"/>
+                <w:szCs w:val="22"/>
+              </w:rPr>
+            </w:pPr>
+            <w:r>
+              <w:rPr>
+                <w:sz w:val="22"/>
+                <w:szCs w:val="22"/>
+                <w:rtl w:val="0"/>
+              </w:rPr>
+              <w:t xml:space="preserve">Computer Engineering</w:t>
+            </w:r>
+          </w:p>
+        </w:tc>
+        <w:tc>
+          <w:tcPr>
+            <w:shd w:fill="auto" w:val="clear"/>
+            <w:tcMar>
+              <w:top w:w="100.0" w:type="dxa"/>
+              <w:left w:w="100.0" w:type="dxa"/>
+              <w:bottom w:w="100.0" w:type="dxa"/>
+              <w:right w:w="100.0" w:type="dxa"/>
+            </w:tcMar>
+            <w:vAlign w:val="top"/>
+          </w:tcPr>
+          <w:p>
+            <w:pPr>
+              <w:spacing w:after="240" w:before="240" w:line="240" w:lineRule="auto"/>
+              <w:jc w:val="center"/>
+              <w:rPr>
+                <w:sz w:val="22"/>
+                <w:szCs w:val="22"/>
+              </w:rPr>
+            </w:pPr>
+            <w:r>
+              <w:rPr>
+                <w:sz w:val="22"/>
+                <w:szCs w:val="22"/>
+                <w:rtl w:val="0"/>
+              </w:rPr>
+              <w:t xml:space="preserve">West</w:t>
+            </w:r>
+          </w:p>
+        </w:tc>
+        <w:tc>
+          <w:tcPr>
+            <w:shd w:fill="auto" w:val="clear"/>
+            <w:tcMar>
+              <w:top w:w="100.0" w:type="dxa"/>
+              <w:left w:w="100.0" w:type="dxa"/>
+              <w:bottom w:w="100.0" w:type="dxa"/>
+              <w:right w:w="100.0" w:type="dxa"/>
+            </w:tcMar>
+            <w:vAlign w:val="top"/>
+          </w:tcPr>
+          <w:p>
+            <w:pPr>
+              <w:spacing w:after="240" w:before="240" w:line="240" w:lineRule="auto"/>
+              <w:jc w:val="center"/>
+              <w:rPr>
+                <w:sz w:val="22"/>
+                <w:szCs w:val="22"/>
+              </w:rPr>
+            </w:pPr>
+            <w:r>
+              <w:rPr>
+                <w:sz w:val="22"/>
+                <w:szCs w:val="22"/>
+                <w:rtl w:val="0"/>
+              </w:rPr>
+              <w:t xml:space="preserve">Internship</w:t>
+            </w:r>
+          </w:p>
+        </w:tc>
+        <w:tc>
+          <w:tcPr>
+            <w:shd w:fill="auto" w:val="clear"/>
+            <w:tcMar>
+              <w:top w:w="100.0" w:type="dxa"/>
+              <w:left w:w="100.0" w:type="dxa"/>
+              <w:bottom w:w="100.0" w:type="dxa"/>
+              <w:right w:w="100.0" w:type="dxa"/>
+            </w:tcMar>
+            <w:vAlign w:val="top"/>
+          </w:tcPr>
+          <w:p>
+            <w:pPr>
+              <w:spacing w:after="240" w:before="240" w:line="240" w:lineRule="auto"/>
+              <w:jc w:val="center"/>
+              <w:rPr>
+                <w:sz w:val="22"/>
+                <w:szCs w:val="22"/>
+              </w:rPr>
+            </w:pPr>
+            <w:r>
+              <w:rPr>
+                <w:sz w:val="22"/>
+                <w:szCs w:val="22"/>
+                <w:rtl w:val="0"/>
+              </w:rPr>
+              <w:t xml:space="preserve">Singaporean</w:t>
+            </w:r>
+          </w:p>
+        </w:tc>
+        <w:tc>
+          <w:tcPr>
+            <w:shd w:fill="auto" w:val="clear"/>
+            <w:tcMar>
+              <w:top w:w="100.0" w:type="dxa"/>
+              <w:left w:w="100.0" w:type="dxa"/>
+              <w:bottom w:w="100.0" w:type="dxa"/>
+              <w:right w:w="100.0" w:type="dxa"/>
+            </w:tcMar>
+            <w:vAlign w:val="top"/>
+          </w:tcPr>
+          <w:p>
+            <w:pPr>
+              <w:spacing w:after="240" w:before="240" w:line="240" w:lineRule="auto"/>
+              <w:jc w:val="center"/>
+              <w:rPr>
+                <w:sz w:val="22"/>
+                <w:szCs w:val="22"/>
+              </w:rPr>
+            </w:pPr>
+            <w:r>
+              <w:rPr>
+                <w:sz w:val="22"/>
+                <w:szCs w:val="22"/>
+                <w:rtl w:val="0"/>
+              </w:rPr>
+              <w:t xml:space="preserve">6969</w:t>
+            </w:r>
+          </w:p>
+        </w:tc>
+        <w:tc>
+          <w:tcPr>
+            <w:shd w:fill="auto" w:val="clear"/>
+            <w:tcMar>
+              <w:top w:w="100.0" w:type="dxa"/>
+              <w:left w:w="100.0" w:type="dxa"/>
+              <w:bottom w:w="100.0" w:type="dxa"/>
+              <w:right w:w="100.0" w:type="dxa"/>
+            </w:tcMar>
+            <w:vAlign w:val="top"/>
+          </w:tcPr>
+          <w:p>
+            <w:pPr>
+              <w:spacing w:after="240" w:before="240" w:line="240" w:lineRule="auto"/>
+              <w:jc w:val="center"/>
+              <w:rPr>
+                <w:sz w:val="22"/>
+                <w:szCs w:val="22"/>
+              </w:rPr>
+            </w:pPr>
+            <w:r>
+              <w:rPr>
+                <w:sz w:val="22"/>
+                <w:szCs w:val="22"/>
+                <w:rtl w:val="0"/>
+              </w:rPr>
+              <w:t xml:space="preserve">[“Java”, “C”]</w:t>
+            </w:r>
+          </w:p>
+        </w:tc>
+        <w:tc>
+          <w:tcPr>
+            <w:shd w:fill="auto" w:val="clear"/>
+            <w:tcMar>
+              <w:top w:w="100.0" w:type="dxa"/>
+              <w:left w:w="100.0" w:type="dxa"/>
+              <w:bottom w:w="100.0" w:type="dxa"/>
+              <w:right w:w="100.0" w:type="dxa"/>
+            </w:tcMar>
+            <w:vAlign w:val="top"/>
+          </w:tcPr>
+          <w:p>
+            <w:pPr>
+              <w:spacing w:after="240" w:before="240" w:line="240" w:lineRule="auto"/>
+              <w:jc w:val="center"/>
+              <w:rPr>
+                <w:sz w:val="22"/>
+                <w:szCs w:val="22"/>
+              </w:rPr>
+            </w:pPr>
+            <w:r>
+              <w:rPr>
+                <w:sz w:val="22"/>
+                <w:szCs w:val="22"/>
+                <w:rtl w:val="0"/>
+              </w:rPr>
+              <w:t xml:space="preserve">Searcher Set Up Information saved to database.</w:t>
             </w:r>
           </w:p>
         </w:tc>
@@ -5612,34 +6982,8 @@
         <w:pStyle w:val="Heading2"/>
         <w:rPr/>
       </w:pPr>
-      <w:bookmarkStart w:colFirst="0" w:colLast="0" w:name="_heading=h.ys88kjbmmosl" w:id="6"/>
-      <w:bookmarkEnd w:id="6"/>
-      <w:r>
-        <w:rPr>
-          <w:rtl w:val="0"/>
-        </w:rPr>
-      </w:r>
-    </w:p>
-    <w:p>
-      <w:pPr>
-        <w:pStyle w:val="Heading2"/>
-        <w:rPr/>
-      </w:pPr>
-      <w:bookmarkStart w:colFirst="0" w:colLast="0" w:name="_heading=h.wfrje41uewga" w:id="7"/>
-      <w:bookmarkEnd w:id="7"/>
-      <w:r>
-        <w:rPr>
-          <w:rtl w:val="0"/>
-        </w:rPr>
-      </w:r>
-    </w:p>
-    <w:p>
-      <w:pPr>
-        <w:pStyle w:val="Heading2"/>
-        <w:rPr/>
-      </w:pPr>
-      <w:bookmarkStart w:colFirst="0" w:colLast="0" w:name="_heading=h.18d44l6do6o5" w:id="8"/>
-      <w:bookmarkEnd w:id="8"/>
+      <w:bookmarkStart w:colFirst="0" w:colLast="0" w:name="_heading=h.18d44l6do6o5" w:id="5"/>
+      <w:bookmarkEnd w:id="5"/>
       <w:r>
         <w:rPr>
           <w:rtl w:val="0"/>
@@ -5665,8 +7009,8 @@
         <w:pStyle w:val="Heading2"/>
         <w:rPr/>
       </w:pPr>
-      <w:bookmarkStart w:colFirst="0" w:colLast="0" w:name="_heading=h.ql4uh8ojo1zd" w:id="9"/>
-      <w:bookmarkEnd w:id="9"/>
+      <w:bookmarkStart w:colFirst="0" w:colLast="0" w:name="_heading=h.ql4uh8ojo1zd" w:id="6"/>
+      <w:bookmarkEnd w:id="6"/>
       <w:r>
         <w:rPr>
           <w:rtl w:val="0"/>
@@ -5699,7 +7043,7 @@
                     <pic:cNvPicPr preferRelativeResize="0"/>
                   </pic:nvPicPr>
                   <pic:blipFill>
-                    <a:blip r:embed="rId16"/>
+                    <a:blip r:embed="rId17"/>
                     <a:srcRect b="0" l="0" r="0" t="0"/>
                     <a:stretch>
                       <a:fillRect/>
@@ -6016,10 +7360,10 @@
       </w:r>
       <w:sdt>
         <w:sdtPr>
-          <w:tag w:val="goog_rdk_1"/>
+          <w:tag w:val="goog_rdk_0"/>
         </w:sdtPr>
         <w:sdtContent>
-          <w:commentRangeStart w:id="1"/>
+          <w:commentRangeStart w:id="0"/>
         </w:sdtContent>
       </w:sdt>
       <w:r>
@@ -6028,9 +7372,9 @@
         </w:rPr>
         <w:t xml:space="preserve">Nodes</w:t>
       </w:r>
-      <w:commentRangeEnd w:id="1"/>
-      <w:r>
-        <w:commentReference w:id="1"/>
+      <w:commentRangeEnd w:id="0"/>
+      <w:r>
+        <w:commentReference w:id="0"/>
       </w:r>
       <w:r>
         <w:rPr>
@@ -6056,8 +7400,8 @@
         <w:pStyle w:val="Heading2"/>
         <w:rPr/>
       </w:pPr>
-      <w:bookmarkStart w:colFirst="0" w:colLast="0" w:name="_heading=h.84bb00xfu6vg" w:id="10"/>
-      <w:bookmarkEnd w:id="10"/>
+      <w:bookmarkStart w:colFirst="0" w:colLast="0" w:name="_heading=h.84bb00xfu6vg" w:id="7"/>
+      <w:bookmarkEnd w:id="7"/>
       <w:r>
         <w:rPr>
           <w:rtl w:val="0"/>
@@ -6085,7 +7429,7 @@
                     <pic:cNvPicPr preferRelativeResize="0"/>
                   </pic:nvPicPr>
                   <pic:blipFill>
-                    <a:blip r:embed="rId17"/>
+                    <a:blip r:embed="rId18"/>
                     <a:srcRect b="0" l="0" r="0" t="0"/>
                     <a:stretch>
                       <a:fillRect/>
@@ -6287,10 +7631,10 @@
       </w:r>
       <w:sdt>
         <w:sdtPr>
-          <w:tag w:val="goog_rdk_2"/>
+          <w:tag w:val="goog_rdk_1"/>
         </w:sdtPr>
         <w:sdtContent>
-          <w:commentRangeStart w:id="2"/>
+          <w:commentRangeStart w:id="1"/>
         </w:sdtContent>
       </w:sdt>
       <w:r>
@@ -6299,9 +7643,9 @@
         </w:rPr>
         <w:t xml:space="preserve">Nodes</w:t>
       </w:r>
-      <w:commentRangeEnd w:id="2"/>
-      <w:r>
-        <w:commentReference w:id="2"/>
+      <w:commentRangeEnd w:id="1"/>
+      <w:r>
+        <w:commentReference w:id="1"/>
       </w:r>
       <w:r>
         <w:rPr>
@@ -6342,8 +7686,8 @@
           <w:u w:val="single"/>
         </w:rPr>
       </w:pPr>
-      <w:bookmarkStart w:colFirst="0" w:colLast="0" w:name="_heading=h.amqnbw6c6ou6" w:id="11"/>
-      <w:bookmarkEnd w:id="11"/>
+      <w:bookmarkStart w:colFirst="0" w:colLast="0" w:name="_heading=h.amqnbw6c6ou6" w:id="8"/>
+      <w:bookmarkEnd w:id="8"/>
       <w:r>
         <w:rPr>
           <w:rtl w:val="0"/>
@@ -6361,8 +7705,8 @@
         <w:pStyle w:val="Heading2"/>
         <w:rPr/>
       </w:pPr>
-      <w:bookmarkStart w:colFirst="0" w:colLast="0" w:name="_heading=h.7oexxdz7tcao" w:id="12"/>
-      <w:bookmarkEnd w:id="12"/>
+      <w:bookmarkStart w:colFirst="0" w:colLast="0" w:name="_heading=h.7oexxdz7tcao" w:id="9"/>
+      <w:bookmarkEnd w:id="9"/>
       <w:r>
         <w:rPr>
           <w:rtl w:val="0"/>
@@ -6512,7 +7856,7 @@
         <w:rPr>
           <w:rtl w:val="0"/>
         </w:rPr>
-        <w:t xml:space="preserve">After choosing the jobs you wished to apply for, you can go to the booster page where you can enter the fields so that the application is able to craft a resume based on your skills and knowledge that will best suit for the job. Furthermore, it will also create a cover letter for you to apply for the job that you want.</w:t>
+        <w:t xml:space="preserve">After choosing the jobs you wished to apply for, you can go to the booster page where you can set your resume data so that the application is able to craft a resume based on your skills and knowledge that will best suit the job entry. Furthermore, it will also create a cover letter for you to apply for the job that you want.</w:t>
       </w:r>
     </w:p>
     <w:p>
@@ -6585,7 +7929,7 @@
       </w:r>
     </w:p>
     <w:sectPr>
-      <w:headerReference r:id="rId18" w:type="default"/>
+      <w:headerReference r:id="rId19" w:type="default"/>
       <w:pgSz w:h="15840" w:w="12240" w:orient="portrait"/>
       <w:pgMar w:bottom="1440" w:top="1440" w:left="1440" w:right="1440" w:header="720" w:footer="720"/>
       <w:pgNumType w:start="1"/>
@@ -6596,7 +7940,7 @@
 
 <file path=word/comments.xml><?xml version="1.0" encoding="utf-8"?>
 <w:comments xmlns:mc="http://schemas.openxmlformats.org/markup-compatibility/2006" xmlns:o="urn:schemas-microsoft-com:office:office" xmlns:r="http://schemas.openxmlformats.org/officeDocument/2006/relationships" xmlns:m="http://schemas.openxmlformats.org/officeDocument/2006/math" xmlns:v="urn:schemas-microsoft-com:vml" xmlns:wp="http://schemas.openxmlformats.org/drawingml/2006/wordprocessingDrawing" xmlns:w10="urn:schemas-microsoft-com:office:word" xmlns:w="http://schemas.openxmlformats.org/wordprocessingml/2006/main" xmlns:wne="http://schemas.microsoft.com/office/word/2006/wordml" xmlns:sl="http://schemas.openxmlformats.org/schemaLibrary/2006/main" xmlns:a="http://schemas.openxmlformats.org/drawingml/2006/main" xmlns:pic="http://schemas.openxmlformats.org/drawingml/2006/picture" xmlns:c="http://schemas.openxmlformats.org/drawingml/2006/chart" xmlns:lc="http://schemas.openxmlformats.org/drawingml/2006/lockedCanvas" xmlns:dgm="http://schemas.openxmlformats.org/drawingml/2006/diagram" xmlns:wps="http://schemas.microsoft.com/office/word/2010/wordprocessingShape" xmlns:wpg="http://schemas.microsoft.com/office/word/2010/wordprocessingGroup" xmlns:w14="http://schemas.microsoft.com/office/word/2010/wordml" xmlns:w15="http://schemas.microsoft.com/office/word/2012/wordml">
-  <w:comment w:author="Keith Teo" w:id="0" w:date="2023-03-20T07:17:43Z">
+  <w:comment w:author="Keith Teo" w:id="0" w:date="2023-03-18T05:06:07Z">
     <w:p>
       <w:pPr>
         <w:keepNext w:val="0"/>
@@ -6643,7 +7987,7 @@
           <w:vertAlign w:val="baseline"/>
           <w:rtl w:val="0"/>
         </w:rPr>
-        <w:t xml:space="preserve">(Is Log == Oracle?)</w:t>
+        <w:t xml:space="preserve">Note: Nodes here are non-conditional, square nodes</w:t>
       </w:r>
     </w:p>
   </w:comment>
@@ -6698,65 +8042,13 @@
       </w:r>
     </w:p>
   </w:comment>
-  <w:comment w:author="Keith Teo" w:id="2" w:date="2023-03-18T05:06:07Z">
-    <w:p>
-      <w:pPr>
-        <w:keepNext w:val="0"/>
-        <w:keepLines w:val="0"/>
-        <w:pageBreakBefore w:val="0"/>
-        <w:widowControl w:val="0"/>
-        <w:pBdr>
-          <w:top w:space="0" w:sz="0" w:val="nil"/>
-          <w:left w:space="0" w:sz="0" w:val="nil"/>
-          <w:bottom w:space="0" w:sz="0" w:val="nil"/>
-          <w:right w:space="0" w:sz="0" w:val="nil"/>
-          <w:between w:space="0" w:sz="0" w:val="nil"/>
-        </w:pBdr>
-        <w:shd w:fill="auto" w:val="clear"/>
-        <w:spacing w:after="0" w:before="0" w:line="240" w:lineRule="auto"/>
-        <w:ind w:left="0" w:right="0" w:firstLine="0"/>
-        <w:jc w:val="left"/>
-        <w:rPr>
-          <w:rFonts w:ascii="Arial" w:cs="Arial" w:eastAsia="Arial" w:hAnsi="Arial"/>
-          <w:b w:val="0"/>
-          <w:i w:val="0"/>
-          <w:smallCaps w:val="0"/>
-          <w:strike w:val="0"/>
-          <w:color w:val="000000"/>
-          <w:sz w:val="22"/>
-          <w:szCs w:val="22"/>
-          <w:u w:val="none"/>
-          <w:shd w:fill="auto" w:val="clear"/>
-          <w:vertAlign w:val="baseline"/>
-        </w:rPr>
-      </w:pPr>
-      <w:r>
-        <w:rPr>
-          <w:rFonts w:ascii="Arial" w:cs="Arial" w:eastAsia="Arial" w:hAnsi="Arial"/>
-          <w:b w:val="0"/>
-          <w:i w:val="0"/>
-          <w:smallCaps w:val="0"/>
-          <w:strike w:val="0"/>
-          <w:color w:val="000000"/>
-          <w:sz w:val="22"/>
-          <w:szCs w:val="22"/>
-          <w:u w:val="none"/>
-          <w:shd w:fill="auto" w:val="clear"/>
-          <w:vertAlign w:val="baseline"/>
-          <w:rtl w:val="0"/>
-        </w:rPr>
-        <w:t xml:space="preserve">Note: Nodes here are non-conditional, square nodes</w:t>
-      </w:r>
-    </w:p>
-  </w:comment>
 </w:comments>
 </file>
 
 <file path=word/commentsExtended.xml><?xml version="1.0" encoding="utf-8"?>
 <w15:commentsEx xmlns:mc="http://schemas.openxmlformats.org/markup-compatibility/2006" xmlns:o="urn:schemas-microsoft-com:office:office" xmlns:r="http://schemas.openxmlformats.org/officeDocument/2006/relationships" xmlns:m="http://schemas.openxmlformats.org/officeDocument/2006/math" xmlns:v="urn:schemas-microsoft-com:vml" xmlns:wp="http://schemas.openxmlformats.org/drawingml/2006/wordprocessingDrawing" xmlns:w10="urn:schemas-microsoft-com:office:word" xmlns:w="http://schemas.openxmlformats.org/wordprocessingml/2006/main" xmlns:wne="http://schemas.microsoft.com/office/word/2006/wordml" xmlns:sl="http://schemas.openxmlformats.org/schemaLibrary/2006/main" xmlns:a="http://schemas.openxmlformats.org/drawingml/2006/main" xmlns:pic="http://schemas.openxmlformats.org/drawingml/2006/picture" xmlns:c="http://schemas.openxmlformats.org/drawingml/2006/chart" xmlns:lc="http://schemas.openxmlformats.org/drawingml/2006/lockedCanvas" xmlns:dgm="http://schemas.openxmlformats.org/drawingml/2006/diagram" xmlns:wps="http://schemas.microsoft.com/office/word/2010/wordprocessingShape" xmlns:wpg="http://schemas.microsoft.com/office/word/2010/wordprocessingGroup" xmlns:w14="http://schemas.microsoft.com/office/word/2010/wordml" xmlns:w15="http://schemas.microsoft.com/office/word/2012/wordml">
-  <w15:commentEx w15:paraId="000000F1" w15:done="0"/>
-  <w15:commentEx w15:paraId="000000F2" w15:done="0"/>
-  <w15:commentEx w15:paraId="000000F3" w15:done="0"/>
+  <w15:commentEx w15:paraId="0000011C" w15:done="0"/>
+  <w15:commentEx w15:paraId="0000011D" w15:done="0"/>
 </w15:commentsEx>
 </file>
 
@@ -9672,7 +10964,7 @@
 
 <file path=customXML/item1.xml><?xml version="1.0" encoding="utf-8"?>
 <go:gDocsCustomXmlDataStorage xmlns:go="http://customooxmlschemas.google.com/" xmlns:r="http://schemas.openxmlformats.org/officeDocument/2006/relationships" uri="GoogleDocsCustomDataVersion1">
-  <go:docsCustomData xmlns:go="http://customooxmlschemas.google.com/" roundtripDataSignature="AMtx7mjf17Ag2CgtnodGzWYXa43ppwP20Q==">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</go:docsCustomData>
+  <go:docsCustomData xmlns:go="http://customooxmlschemas.google.com/" roundtripDataSignature="AMtx7mhcTrElbxohivJhKuBO2e1Ru17DRw==">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</go:docsCustomData>
 </go:gDocsCustomXmlDataStorage>
 </file>
 

</xml_diff>